<commit_message>
Empezada actividad instalación módulos
</commit_message>
<xml_diff>
--- a/SGE/U2/T2 - Instalación Módulos/Daniel Serrano Rodríguez - Instalación Módulos.docx
+++ b/SGE/U2/T2 - Instalación Módulos/Daniel Serrano Rodríguez - Instalación Módulos.docx
@@ -2,6 +2,274 @@
 <file path=word/document.xml><?xml version="1.0" encoding="utf-8"?>
 <w:document xmlns:wpc="http://schemas.microsoft.com/office/word/2010/wordprocessingCanvas" xmlns:mc="http://schemas.openxmlformats.org/markup-compatibility/2006" xmlns:o="urn:schemas-microsoft-com:office:office" xmlns:r="http://schemas.openxmlformats.org/officeDocument/2006/relationships" xmlns:m="http://schemas.openxmlformats.org/officeDocument/2006/math" xmlns:v="urn:schemas-microsoft-com:vml" xmlns:wp14="http://schemas.microsoft.com/office/word/2010/wordprocessingDrawing" xmlns:wp="http://schemas.openxmlformats.org/drawingml/2006/wordprocessingDrawing" xmlns:w10="urn:schemas-microsoft-com:office:word" xmlns:w="http://schemas.openxmlformats.org/wordprocessingml/2006/main" xmlns:w14="http://schemas.microsoft.com/office/word/2010/wordml" xmlns:w15="http://schemas.microsoft.com/office/word/2012/wordml" xmlns:wpg="http://schemas.microsoft.com/office/word/2010/wordprocessingGroup" xmlns:wpi="http://schemas.microsoft.com/office/word/2010/wordprocessingInk" xmlns:a="http://schemas.openxmlformats.org/drawingml/2006/main" xmlns:wne="http://schemas.microsoft.com/office/word/2006/wordml" xmlns:wps="http://schemas.microsoft.com/office/word/2010/wordprocessingShape" mc:Ignorable="w14 w15 wp14">
   <w:body>
+    <w:p>
+      <w:pPr>
+        <w:pStyle w:val="814"/>
+        <w:numPr>
+          <w:ilvl w:val="0"/>
+          <w:numId w:val="1"/>
+        </w:numPr>
+        <w:jc w:val="both"/>
+        <w:rPr>
+          <w:rFonts w:ascii="Verdana" w:hAnsi="Verdana" w:cs="Verdana"/>
+        </w:rPr>
+      </w:pPr>
+      <w:r>
+        <w:rPr>
+          <w:rFonts w:ascii="Verdana" w:hAnsi="Verdana" w:cs="Verdana"/>
+        </w:rPr>
+        <w:t xml:space="preserve">Instalación manual de un módulo.</w:t>
+      </w:r>
+      <w:r/>
+    </w:p>
+    <w:p>
+      <w:pPr>
+        <w:jc w:val="both"/>
+        <w:rPr>
+          <w:rFonts w:ascii="Verdana" w:hAnsi="Verdana" w:cs="Verdana"/>
+          <w:highlight w:val="none"/>
+        </w:rPr>
+      </w:pPr>
+      <w:r>
+        <w:rPr>
+          <w:rFonts w:ascii="Verdana" w:hAnsi="Verdana" w:cs="Verdana"/>
+          <w:highlight w:val="none"/>
+        </w:rPr>
+        <w:t xml:space="preserve">Para instalar de forma manual un módulo nos dirigimos a </w:t>
+      </w:r>
+      <w:hyperlink r:id="rId9" w:tooltip="https://apps.odoo.com/apps/modules" w:history="1">
+        <w:r>
+          <w:rPr>
+            <w:rStyle w:val="792"/>
+            <w:rFonts w:ascii="Verdana" w:hAnsi="Verdana" w:cs="Verdana"/>
+            <w:highlight w:val="none"/>
+          </w:rPr>
+          <w:t xml:space="preserve">esta página</w:t>
+        </w:r>
+      </w:hyperlink>
+      <w:r>
+        <w:rPr>
+          <w:rFonts w:ascii="Verdana" w:hAnsi="Verdana" w:cs="Verdana"/>
+          <w:highlight w:val="none"/>
+        </w:rPr>
+        <w:t xml:space="preserve">, seleccionamos el módulo que queramos y lo descargamos. En mi caso, he seleccionado el módulo de </w:t>
+      </w:r>
+      <w:hyperlink r:id="rId10" w:tooltip="https://apps.odoo.com/apps/modules/14.0/qr_generator/" w:history="1">
+        <w:r>
+          <w:rPr>
+            <w:rStyle w:val="792"/>
+            <w:rFonts w:ascii="Verdana" w:hAnsi="Verdana" w:cs="Verdana"/>
+            <w:highlight w:val="none"/>
+          </w:rPr>
+          <w:t xml:space="preserve">generación de códigos QR</w:t>
+        </w:r>
+      </w:hyperlink>
+      <w:r>
+        <w:rPr>
+          <w:rFonts w:ascii="Verdana" w:hAnsi="Verdana" w:cs="Verdana"/>
+          <w:highlight w:val="none"/>
+        </w:rPr>
+        <w:t xml:space="preserve">.</w:t>
+      </w:r>
+      <w:r>
+        <w:rPr>
+          <w:rFonts w:ascii="Verdana" w:hAnsi="Verdana" w:cs="Verdana"/>
+          <w:highlight w:val="none"/>
+        </w:rPr>
+      </w:r>
+      <w:r>
+        <w:rPr>
+          <w:rFonts w:ascii="Verdana" w:hAnsi="Verdana" w:cs="Verdana"/>
+          <w:highlight w:val="none"/>
+        </w:rPr>
+      </w:r>
+      <w:r>
+        <w:rPr>
+          <w:rFonts w:ascii="Verdana" w:hAnsi="Verdana" w:cs="Verdana"/>
+          <w:highlight w:val="none"/>
+        </w:rPr>
+      </w:r>
+      <w:r>
+        <w:rPr>
+          <w:rFonts w:ascii="Verdana" w:hAnsi="Verdana" w:cs="Verdana"/>
+          <w:highlight w:val="none"/>
+        </w:rPr>
+      </w:r>
+    </w:p>
+    <w:p>
+      <w:pPr>
+        <w:jc w:val="center"/>
+        <w:rPr>
+          <w:rFonts w:ascii="Verdana" w:hAnsi="Verdana" w:cs="Verdana"/>
+          <w:highlight w:val="none"/>
+        </w:rPr>
+      </w:pPr>
+      <w:r>
+        <w:rPr>
+          <w:rFonts w:ascii="Verdana" w:hAnsi="Verdana" w:cs="Verdana"/>
+          <w:highlight w:val="none"/>
+        </w:rPr>
+      </w:r>
+      <w:r>
+        <mc:AlternateContent>
+          <mc:Choice Requires="wpg">
+            <w:drawing>
+              <wp:anchor xmlns:wp="http://schemas.openxmlformats.org/drawingml/2006/wordprocessingDrawing" xmlns:wp14="http://schemas.microsoft.com/office/word/2010/wordprocessingDrawing" distT="0" distB="0" distL="115200" distR="115200" simplePos="0" relativeHeight="3072" behindDoc="0" locked="0" layoutInCell="1" allowOverlap="1">
+                <wp:simplePos x="0" y="0"/>
+                <wp:positionH relativeFrom="column">
+                  <wp:posOffset>3578565</wp:posOffset>
+                </wp:positionH>
+                <wp:positionV relativeFrom="paragraph">
+                  <wp:posOffset>1364763</wp:posOffset>
+                </wp:positionV>
+                <wp:extent cx="1466850" cy="666750"/>
+                <wp:effectExtent l="6350" t="6350" r="6350" b="6350"/>
+                <wp:wrapNone/>
+                <wp:docPr id="1" name=""/>
+                <wp:cNvGraphicFramePr/>
+                <a:graphic xmlns:a="http://schemas.openxmlformats.org/drawingml/2006/main">
+                  <a:graphicData uri="http://schemas.microsoft.com/office/word/2010/wordprocessingShape">
+                    <wps:wsp>
+                      <wps:cNvPr id="0" name=""/>
+                      <wps:cNvSpPr/>
+                      <wps:spPr bwMode="auto">
+                        <a:xfrm flipH="0" flipV="0">
+                          <a:off x="0" y="0"/>
+                          <a:ext cx="1466849" cy="666749"/>
+                        </a:xfrm>
+                        <a:prstGeom prst="ellipse">
+                          <a:avLst/>
+                        </a:prstGeom>
+                        <a:noFill/>
+                        <a:ln w="28575" cap="flat" cmpd="sng" algn="ctr">
+                          <a:solidFill>
+                            <a:srgbClr val="C00000"/>
+                          </a:solidFill>
+                          <a:prstDash val="solid"/>
+                        </a:ln>
+                      </wps:spPr>
+                      <wps:style>
+                        <a:lnRef idx="2">
+                          <a:schemeClr val="accent1">
+                            <a:shade val="50000"/>
+                          </a:schemeClr>
+                        </a:lnRef>
+                        <a:fillRef idx="1">
+                          <a:schemeClr val="accent1"/>
+                        </a:fillRef>
+                        <a:effectRef idx="0">
+                          <a:schemeClr val="accent1"/>
+                        </a:effectRef>
+                        <a:fontRef idx="minor">
+                          <a:schemeClr val="lt1"/>
+                        </a:fontRef>
+                      </wps:style>
+                      <wps:bodyPr rot="0">
+                        <a:prstTxWarp prst="textNoShape">
+                          <a:avLst/>
+                        </a:prstTxWarp>
+                        <a:noAutofit/>
+                      </wps:bodyPr>
+                    </wps:wsp>
+                  </a:graphicData>
+                </a:graphic>
+              </wp:anchor>
+            </w:drawing>
+          </mc:Choice>
+          <mc:Fallback>
+            <w:pict>
+              <v:shape id="shape 0" o:spid="_x0000_s0" o:spt="3" type="#_x0000_t3" style="position:absolute;z-index:3072;o:allowoverlap:true;o:allowincell:true;mso-position-horizontal-relative:text;margin-left:281.8pt;mso-position-horizontal:absolute;mso-position-vertical-relative:text;margin-top:107.5pt;mso-position-vertical:absolute;width:115.5pt;height:52.5pt;mso-wrap-distance-left:9.1pt;mso-wrap-distance-top:0.0pt;mso-wrap-distance-right:9.1pt;mso-wrap-distance-bottom:0.0pt;visibility:visible;" filled="f" strokecolor="#C00000" strokeweight="2.25pt">
+                <v:stroke dashstyle="solid"/>
+              </v:shape>
+            </w:pict>
+          </mc:Fallback>
+        </mc:AlternateContent>
+      </w:r>
+      <w:r>
+        <w:rPr>
+          <w:rFonts w:ascii="Verdana" w:hAnsi="Verdana" w:cs="Verdana"/>
+          <w:highlight w:val="none"/>
+        </w:rPr>
+      </w:r>
+      <w:r>
+        <mc:AlternateContent>
+          <mc:Choice Requires="wpg">
+            <w:drawing>
+              <wp:inline xmlns:wp="http://schemas.openxmlformats.org/drawingml/2006/wordprocessingDrawing" distT="0" distB="0" distL="0" distR="0">
+                <wp:extent cx="5940425" cy="2764519"/>
+                <wp:effectExtent l="0" t="0" r="0" b="0"/>
+                <wp:docPr id="2" name=""/>
+                <wp:cNvGraphicFramePr>
+                  <a:graphicFrameLocks xmlns:a="http://schemas.openxmlformats.org/drawingml/2006/main" noChangeAspect="1"/>
+                </wp:cNvGraphicFramePr>
+                <a:graphic xmlns:a="http://schemas.openxmlformats.org/drawingml/2006/main">
+                  <a:graphicData uri="http://schemas.openxmlformats.org/drawingml/2006/picture">
+                    <pic:pic xmlns:pic="http://schemas.openxmlformats.org/drawingml/2006/picture">
+                      <pic:nvPicPr>
+                        <pic:cNvPr id="1932406276" name=""/>
+                        <pic:cNvPicPr>
+                          <a:picLocks noChangeAspect="1"/>
+                        </pic:cNvPicPr>
+                        <pic:nvPr/>
+                      </pic:nvPicPr>
+                      <pic:blipFill>
+                        <a:blip r:embed="rId11"/>
+                        <a:stretch/>
+                      </pic:blipFill>
+                      <pic:spPr bwMode="auto">
+                        <a:xfrm>
+                          <a:off x="0" y="0"/>
+                          <a:ext cx="5940424" cy="2764518"/>
+                        </a:xfrm>
+                        <a:prstGeom prst="rect">
+                          <a:avLst/>
+                        </a:prstGeom>
+                      </pic:spPr>
+                    </pic:pic>
+                  </a:graphicData>
+                </a:graphic>
+              </wp:inline>
+            </w:drawing>
+          </mc:Choice>
+          <mc:Fallback>
+            <w:pict>
+              <v:shapetype type="#_x0000_t75" o:spt="75" coordsize="21600,21600" o:preferrelative="t" path="m@4@5l@4@11@9@11@9@5xe">
+                <v:formulas>
+                  <v:f eqn="if lineDrawn pixelLineWidth 0"/>
+                  <v:f eqn="sum @0 1 0"/>
+                  <v:f eqn="sum 0 0 @1"/>
+                  <v:f eqn="prod @2 1 2"/>
+                  <v:f eqn="prod @3 21600 pixelWidth"/>
+                  <v:f eqn="prod @3 21600 pixelHeight"/>
+                  <v:f eqn="sum @0 0 1"/>
+                  <v:f eqn="prod @6 1 2"/>
+                  <v:f eqn="prod @7 21600 pixelWidth"/>
+                  <v:f eqn="sum @8 21600 0"/>
+                  <v:f eqn="prod @7 21600 pixelHeight"/>
+                  <v:f eqn="sum @10 21600 0"/>
+                </v:formulas>
+              </v:shapetype>
+              <v:shape id="_x0000_i1" o:spid="_x0000_s1" type="#_x0000_t75" style="width:467.8pt;height:217.7pt;mso-wrap-distance-left:0.0pt;mso-wrap-distance-top:0.0pt;mso-wrap-distance-right:0.0pt;mso-wrap-distance-bottom:0.0pt;" stroked="false">
+                <v:path textboxrect="0,0,0,0"/>
+                <v:imagedata r:id="rId11" o:title=""/>
+              </v:shape>
+            </w:pict>
+          </mc:Fallback>
+        </mc:AlternateContent>
+      </w:r>
+      <w:r>
+        <w:rPr>
+          <w:rFonts w:ascii="Verdana" w:hAnsi="Verdana" w:cs="Verdana"/>
+          <w:highlight w:val="none"/>
+        </w:rPr>
+      </w:r>
+      <w:r>
+        <w:rPr>
+          <w:rFonts w:ascii="Verdana" w:hAnsi="Verdana" w:cs="Verdana"/>
+          <w:highlight w:val="none"/>
+        </w:rPr>
+      </w:r>
+    </w:p>
     <w:p>
       <w:pPr>
         <w:jc w:val="both"/>
@@ -17,6 +285,491 @@
       <w:r>
         <w:rPr>
           <w:rFonts w:ascii="Verdana" w:hAnsi="Verdana" w:cs="Verdana"/>
+        </w:rPr>
+      </w:r>
+    </w:p>
+    <w:p>
+      <w:pPr>
+        <w:jc w:val="both"/>
+        <w:rPr>
+          <w:rFonts w:ascii="Verdana" w:hAnsi="Verdana" w:cs="Verdana"/>
+          <w:highlight w:val="none"/>
+        </w:rPr>
+      </w:pPr>
+      <w:r>
+        <w:rPr>
+          <w:rFonts w:ascii="Verdana" w:hAnsi="Verdana" w:cs="Verdana"/>
+          <w:highlight w:val="none"/>
+        </w:rPr>
+        <w:t xml:space="preserve">Para instalar la aplicación, extraemos el comprimido que hemos descargado y lo copiamos en la carpeta “server” -&gt; “odoo” -&gt; “addons”, que está dentro de la carpeta donde hemos instalado Odoo.</w:t>
+      </w:r>
+      <w:r>
+        <w:rPr>
+          <w:rFonts w:ascii="Verdana" w:hAnsi="Verdana" w:cs="Verdana"/>
+          <w:highlight w:val="none"/>
+        </w:rPr>
+      </w:r>
+    </w:p>
+    <w:p>
+      <w:pPr>
+        <w:jc w:val="center"/>
+        <w:rPr>
+          <w:rFonts w:ascii="Verdana" w:hAnsi="Verdana" w:cs="Verdana"/>
+          <w:highlight w:val="none"/>
+        </w:rPr>
+      </w:pPr>
+      <w:r>
+        <w:rPr>
+          <w:rFonts w:ascii="Verdana" w:hAnsi="Verdana" w:cs="Verdana"/>
+          <w:highlight w:val="none"/>
+        </w:rPr>
+      </w:r>
+      <w:r>
+        <mc:AlternateContent>
+          <mc:Choice Requires="wpg">
+            <w:drawing>
+              <wp:inline xmlns:wp="http://schemas.openxmlformats.org/drawingml/2006/wordprocessingDrawing" distT="0" distB="0" distL="0" distR="0">
+                <wp:extent cx="5940425" cy="1609222"/>
+                <wp:effectExtent l="0" t="0" r="0" b="0"/>
+                <wp:docPr id="3" name=""/>
+                <wp:cNvGraphicFramePr>
+                  <a:graphicFrameLocks xmlns:a="http://schemas.openxmlformats.org/drawingml/2006/main" noChangeAspect="1"/>
+                </wp:cNvGraphicFramePr>
+                <a:graphic xmlns:a="http://schemas.openxmlformats.org/drawingml/2006/main">
+                  <a:graphicData uri="http://schemas.openxmlformats.org/drawingml/2006/picture">
+                    <pic:pic xmlns:pic="http://schemas.openxmlformats.org/drawingml/2006/picture">
+                      <pic:nvPicPr>
+                        <pic:cNvPr id="1257538676" name=""/>
+                        <pic:cNvPicPr>
+                          <a:picLocks noChangeAspect="1"/>
+                        </pic:cNvPicPr>
+                        <pic:nvPr/>
+                      </pic:nvPicPr>
+                      <pic:blipFill>
+                        <a:blip r:embed="rId12"/>
+                        <a:stretch/>
+                      </pic:blipFill>
+                      <pic:spPr bwMode="auto">
+                        <a:xfrm>
+                          <a:off x="0" y="0"/>
+                          <a:ext cx="5940424" cy="1609221"/>
+                        </a:xfrm>
+                        <a:prstGeom prst="rect">
+                          <a:avLst/>
+                        </a:prstGeom>
+                      </pic:spPr>
+                    </pic:pic>
+                  </a:graphicData>
+                </a:graphic>
+              </wp:inline>
+            </w:drawing>
+          </mc:Choice>
+          <mc:Fallback>
+            <w:pict>
+              <v:shapetype type="#_x0000_t75" o:spt="75" coordsize="21600,21600" o:preferrelative="t" path="m@4@5l@4@11@9@11@9@5xe">
+                <v:formulas>
+                  <v:f eqn="if lineDrawn pixelLineWidth 0"/>
+                  <v:f eqn="sum @0 1 0"/>
+                  <v:f eqn="sum 0 0 @1"/>
+                  <v:f eqn="prod @2 1 2"/>
+                  <v:f eqn="prod @3 21600 pixelWidth"/>
+                  <v:f eqn="prod @3 21600 pixelHeight"/>
+                  <v:f eqn="sum @0 0 1"/>
+                  <v:f eqn="prod @6 1 2"/>
+                  <v:f eqn="prod @7 21600 pixelWidth"/>
+                  <v:f eqn="sum @8 21600 0"/>
+                  <v:f eqn="prod @7 21600 pixelHeight"/>
+                  <v:f eqn="sum @10 21600 0"/>
+                </v:formulas>
+              </v:shapetype>
+              <v:shape id="_x0000_i2" o:spid="_x0000_s2" type="#_x0000_t75" style="width:467.8pt;height:126.7pt;mso-wrap-distance-left:0.0pt;mso-wrap-distance-top:0.0pt;mso-wrap-distance-right:0.0pt;mso-wrap-distance-bottom:0.0pt;" stroked="false">
+                <v:path textboxrect="0,0,0,0"/>
+                <v:imagedata r:id="rId12" o:title=""/>
+              </v:shape>
+            </w:pict>
+          </mc:Fallback>
+        </mc:AlternateContent>
+      </w:r>
+      <w:r>
+        <w:rPr>
+          <w:rFonts w:ascii="Verdana" w:hAnsi="Verdana" w:cs="Verdana"/>
+          <w:highlight w:val="none"/>
+        </w:rPr>
+      </w:r>
+      <w:r/>
+      <w:r>
+        <w:rPr>
+          <w:rFonts w:ascii="Verdana" w:hAnsi="Verdana" w:cs="Verdana"/>
+          <w:highlight w:val="none"/>
+        </w:rPr>
+      </w:r>
+      <w:r>
+        <w:rPr>
+          <w:rFonts w:ascii="Verdana" w:hAnsi="Verdana" w:cs="Verdana"/>
+          <w:highlight w:val="none"/>
+        </w:rPr>
+      </w:r>
+    </w:p>
+    <w:p>
+      <w:pPr>
+        <w:jc w:val="both"/>
+        <w:rPr>
+          <w:rFonts w:ascii="Verdana" w:hAnsi="Verdana" w:cs="Verdana"/>
+        </w:rPr>
+      </w:pPr>
+      <w:r>
+        <w:rPr>
+          <w:rFonts w:ascii="Verdana" w:hAnsi="Verdana" w:cs="Verdana"/>
+        </w:rPr>
+      </w:r>
+      <w:r>
+        <w:rPr>
+          <w:rFonts w:ascii="Verdana" w:hAnsi="Verdana" w:cs="Verdana"/>
+        </w:rPr>
+      </w:r>
+    </w:p>
+    <w:p>
+      <w:pPr>
+        <w:jc w:val="both"/>
+        <w:rPr>
+          <w:rFonts w:ascii="Verdana" w:hAnsi="Verdana" w:cs="Verdana"/>
+          <w:highlight w:val="none"/>
+        </w:rPr>
+      </w:pPr>
+      <w:r>
+        <w:rPr>
+          <w:rFonts w:ascii="Verdana" w:hAnsi="Verdana" w:cs="Verdana"/>
+          <w:highlight w:val="none"/>
+        </w:rPr>
+        <w:t xml:space="preserve">Ahora que tenemos el contenido en la carpeta, actualizamos la lista de aplicaciones y comprobamos que está.</w:t>
+      </w:r>
+      <w:r>
+        <w:rPr>
+          <w:rFonts w:ascii="Verdana" w:hAnsi="Verdana" w:cs="Verdana"/>
+          <w:highlight w:val="none"/>
+        </w:rPr>
+      </w:r>
+    </w:p>
+    <w:p>
+      <w:pPr>
+        <w:rPr>
+          <w:highlight w:val="none"/>
+        </w:rPr>
+      </w:pPr>
+      <w:r>
+        <w:rPr>
+          <w:rFonts w:ascii="Verdana" w:hAnsi="Verdana" w:cs="Verdana"/>
+          <w:highlight w:val="none"/>
+        </w:rPr>
+      </w:r>
+      <w:r>
+        <mc:AlternateContent>
+          <mc:Choice Requires="wpg">
+            <w:drawing>
+              <wp:inline xmlns:wp="http://schemas.openxmlformats.org/drawingml/2006/wordprocessingDrawing" distT="0" distB="0" distL="0" distR="0">
+                <wp:extent cx="5940425" cy="1078803"/>
+                <wp:effectExtent l="0" t="0" r="0" b="0"/>
+                <wp:docPr id="4" name=""/>
+                <wp:cNvGraphicFramePr>
+                  <a:graphicFrameLocks xmlns:a="http://schemas.openxmlformats.org/drawingml/2006/main" noChangeAspect="1"/>
+                </wp:cNvGraphicFramePr>
+                <a:graphic xmlns:a="http://schemas.openxmlformats.org/drawingml/2006/main">
+                  <a:graphicData uri="http://schemas.openxmlformats.org/drawingml/2006/picture">
+                    <pic:pic xmlns:pic="http://schemas.openxmlformats.org/drawingml/2006/picture">
+                      <pic:nvPicPr>
+                        <pic:cNvPr id="1223447473" name=""/>
+                        <pic:cNvPicPr>
+                          <a:picLocks noChangeAspect="1"/>
+                        </pic:cNvPicPr>
+                        <pic:nvPr/>
+                      </pic:nvPicPr>
+                      <pic:blipFill>
+                        <a:blip r:embed="rId13"/>
+                        <a:stretch/>
+                      </pic:blipFill>
+                      <pic:spPr bwMode="auto">
+                        <a:xfrm>
+                          <a:off x="0" y="0"/>
+                          <a:ext cx="5940424" cy="1078803"/>
+                        </a:xfrm>
+                        <a:prstGeom prst="rect">
+                          <a:avLst/>
+                        </a:prstGeom>
+                      </pic:spPr>
+                    </pic:pic>
+                  </a:graphicData>
+                </a:graphic>
+              </wp:inline>
+            </w:drawing>
+          </mc:Choice>
+          <mc:Fallback>
+            <w:pict>
+              <v:shapetype type="#_x0000_t75" o:spt="75" coordsize="21600,21600" o:preferrelative="t" path="m@4@5l@4@11@9@11@9@5xe">
+                <v:formulas>
+                  <v:f eqn="if lineDrawn pixelLineWidth 0"/>
+                  <v:f eqn="sum @0 1 0"/>
+                  <v:f eqn="sum 0 0 @1"/>
+                  <v:f eqn="prod @2 1 2"/>
+                  <v:f eqn="prod @3 21600 pixelWidth"/>
+                  <v:f eqn="prod @3 21600 pixelHeight"/>
+                  <v:f eqn="sum @0 0 1"/>
+                  <v:f eqn="prod @6 1 2"/>
+                  <v:f eqn="prod @7 21600 pixelWidth"/>
+                  <v:f eqn="sum @8 21600 0"/>
+                  <v:f eqn="prod @7 21600 pixelHeight"/>
+                  <v:f eqn="sum @10 21600 0"/>
+                </v:formulas>
+              </v:shapetype>
+              <v:shape id="_x0000_i3" o:spid="_x0000_s3" type="#_x0000_t75" style="width:467.8pt;height:84.9pt;mso-wrap-distance-left:0.0pt;mso-wrap-distance-top:0.0pt;mso-wrap-distance-right:0.0pt;mso-wrap-distance-bottom:0.0pt;" stroked="false">
+                <v:path textboxrect="0,0,0,0"/>
+                <v:imagedata r:id="rId13" o:title=""/>
+              </v:shape>
+            </w:pict>
+          </mc:Fallback>
+        </mc:AlternateContent>
+      </w:r>
+      <w:r>
+        <w:rPr>
+          <w:rFonts w:ascii="Verdana" w:hAnsi="Verdana" w:cs="Verdana"/>
+          <w:highlight w:val="none"/>
+        </w:rPr>
+      </w:r>
+      <w:r>
+        <mc:AlternateContent>
+          <mc:Choice Requires="wpg">
+            <w:drawing>
+              <wp:anchor xmlns:wp="http://schemas.openxmlformats.org/drawingml/2006/wordprocessingDrawing" xmlns:wp14="http://schemas.microsoft.com/office/word/2010/wordprocessingDrawing" distT="0" distB="0" distL="115200" distR="115200" simplePos="0" relativeHeight="3072" behindDoc="0" locked="0" layoutInCell="1" allowOverlap="1">
+                <wp:simplePos x="0" y="0"/>
+                <wp:positionH relativeFrom="column">
+                  <wp:posOffset>4016715</wp:posOffset>
+                </wp:positionH>
+                <wp:positionV relativeFrom="paragraph">
+                  <wp:posOffset>216768</wp:posOffset>
+                </wp:positionV>
+                <wp:extent cx="1466850" cy="414570"/>
+                <wp:effectExtent l="14287" t="14287" r="14287" b="14287"/>
+                <wp:wrapNone/>
+                <wp:docPr id="5" name=""/>
+                <wp:cNvGraphicFramePr/>
+                <a:graphic xmlns:a="http://schemas.openxmlformats.org/drawingml/2006/main">
+                  <a:graphicData uri="http://schemas.microsoft.com/office/word/2010/wordprocessingShape">
+                    <wps:wsp>
+                      <wps:cNvPr id="0" name=""/>
+                      <wps:cNvSpPr/>
+                      <wps:spPr bwMode="auto">
+                        <a:xfrm rot="0" flipH="0" flipV="0">
+                          <a:off x="0" y="0"/>
+                          <a:ext cx="1466849" cy="414569"/>
+                        </a:xfrm>
+                        <a:prstGeom prst="ellipse">
+                          <a:avLst/>
+                        </a:prstGeom>
+                        <a:noFill/>
+                        <a:ln w="28575" cap="flat" cmpd="sng" algn="ctr">
+                          <a:solidFill>
+                            <a:srgbClr val="C00000"/>
+                          </a:solidFill>
+                          <a:prstDash val="solid"/>
+                        </a:ln>
+                      </wps:spPr>
+                      <wps:style>
+                        <a:lnRef idx="2">
+                          <a:schemeClr val="accent1">
+                            <a:shade val="50000"/>
+                          </a:schemeClr>
+                        </a:lnRef>
+                        <a:fillRef idx="1">
+                          <a:schemeClr val="accent1"/>
+                        </a:fillRef>
+                        <a:effectRef idx="0">
+                          <a:schemeClr val="accent1"/>
+                        </a:effectRef>
+                        <a:fontRef idx="minor">
+                          <a:schemeClr val="lt1"/>
+                        </a:fontRef>
+                      </wps:style>
+                      <wps:bodyPr rot="0">
+                        <a:prstTxWarp prst="textNoShape">
+                          <a:avLst/>
+                        </a:prstTxWarp>
+                        <a:noAutofit/>
+                      </wps:bodyPr>
+                    </wps:wsp>
+                  </a:graphicData>
+                </a:graphic>
+              </wp:anchor>
+            </w:drawing>
+          </mc:Choice>
+          <mc:Fallback>
+            <w:pict>
+              <v:shape id="shape 4" o:spid="_x0000_s4" o:spt="3" type="#_x0000_t3" style="position:absolute;z-index:3072;o:allowoverlap:true;o:allowincell:true;mso-position-horizontal-relative:text;margin-left:316.3pt;mso-position-horizontal:absolute;mso-position-vertical-relative:text;margin-top:17.1pt;mso-position-vertical:absolute;width:115.5pt;height:32.6pt;mso-wrap-distance-left:9.1pt;mso-wrap-distance-top:0.0pt;mso-wrap-distance-right:9.1pt;mso-wrap-distance-bottom:0.0pt;rotation:0;visibility:visible;" filled="f" strokecolor="#C00000" strokeweight="2.25pt">
+                <v:stroke dashstyle="solid"/>
+              </v:shape>
+            </w:pict>
+          </mc:Fallback>
+        </mc:AlternateContent>
+      </w:r>
+      <w:r/>
+      <w:r/>
+    </w:p>
+    <w:p>
+      <w:pPr>
+        <w:jc w:val="center"/>
+      </w:pPr>
+      <w:r>
+        <w:rPr>
+          <w:highlight w:val="none"/>
+        </w:rPr>
+      </w:r>
+      <w:r>
+        <mc:AlternateContent>
+          <mc:Choice Requires="wpg">
+            <w:drawing>
+              <wp:inline xmlns:wp="http://schemas.openxmlformats.org/drawingml/2006/wordprocessingDrawing" distT="0" distB="0" distL="0" distR="0">
+                <wp:extent cx="5940425" cy="2006661"/>
+                <wp:effectExtent l="0" t="0" r="0" b="0"/>
+                <wp:docPr id="6" name=""/>
+                <wp:cNvGraphicFramePr>
+                  <a:graphicFrameLocks xmlns:a="http://schemas.openxmlformats.org/drawingml/2006/main" noChangeAspect="1"/>
+                </wp:cNvGraphicFramePr>
+                <a:graphic xmlns:a="http://schemas.openxmlformats.org/drawingml/2006/main">
+                  <a:graphicData uri="http://schemas.openxmlformats.org/drawingml/2006/picture">
+                    <pic:pic xmlns:pic="http://schemas.openxmlformats.org/drawingml/2006/picture">
+                      <pic:nvPicPr>
+                        <pic:cNvPr id="429218141" name=""/>
+                        <pic:cNvPicPr>
+                          <a:picLocks noChangeAspect="1"/>
+                        </pic:cNvPicPr>
+                        <pic:nvPr/>
+                      </pic:nvPicPr>
+                      <pic:blipFill>
+                        <a:blip r:embed="rId14"/>
+                        <a:stretch/>
+                      </pic:blipFill>
+                      <pic:spPr bwMode="auto">
+                        <a:xfrm>
+                          <a:off x="0" y="0"/>
+                          <a:ext cx="5940424" cy="2006661"/>
+                        </a:xfrm>
+                        <a:prstGeom prst="rect">
+                          <a:avLst/>
+                        </a:prstGeom>
+                      </pic:spPr>
+                    </pic:pic>
+                  </a:graphicData>
+                </a:graphic>
+              </wp:inline>
+            </w:drawing>
+          </mc:Choice>
+          <mc:Fallback>
+            <w:pict>
+              <v:shapetype type="#_x0000_t75" o:spt="75" coordsize="21600,21600" o:preferrelative="t" path="m@4@5l@4@11@9@11@9@5xe">
+                <v:formulas>
+                  <v:f eqn="if lineDrawn pixelLineWidth 0"/>
+                  <v:f eqn="sum @0 1 0"/>
+                  <v:f eqn="sum 0 0 @1"/>
+                  <v:f eqn="prod @2 1 2"/>
+                  <v:f eqn="prod @3 21600 pixelWidth"/>
+                  <v:f eqn="prod @3 21600 pixelHeight"/>
+                  <v:f eqn="sum @0 0 1"/>
+                  <v:f eqn="prod @6 1 2"/>
+                  <v:f eqn="prod @7 21600 pixelWidth"/>
+                  <v:f eqn="sum @8 21600 0"/>
+                  <v:f eqn="prod @7 21600 pixelHeight"/>
+                  <v:f eqn="sum @10 21600 0"/>
+                </v:formulas>
+              </v:shapetype>
+              <v:shape id="_x0000_i5" o:spid="_x0000_s5" type="#_x0000_t75" style="width:467.8pt;height:158.0pt;mso-wrap-distance-left:0.0pt;mso-wrap-distance-top:0.0pt;mso-wrap-distance-right:0.0pt;mso-wrap-distance-bottom:0.0pt;" stroked="false">
+                <v:path textboxrect="0,0,0,0"/>
+                <v:imagedata r:id="rId14" o:title=""/>
+              </v:shape>
+            </w:pict>
+          </mc:Fallback>
+        </mc:AlternateContent>
+      </w:r>
+      <w:r>
+        <w:rPr>
+          <w:highlight w:val="none"/>
+        </w:rPr>
+      </w:r>
+      <w:r>
+        <w:rPr>
+          <w:highlight w:val="none"/>
+        </w:rPr>
+      </w:r>
+      <w:r/>
+      <w:r>
+        <w:rPr>
+          <w:rFonts w:ascii="Verdana" w:hAnsi="Verdana" w:cs="Verdana"/>
+          <w:highlight w:val="none"/>
+        </w:rPr>
+      </w:r>
+      <w:r/>
+      <w:r/>
+    </w:p>
+    <w:p>
+      <w:pPr>
+        <w:jc w:val="center"/>
+        <w:rPr>
+          <w:rFonts w:ascii="Verdana" w:hAnsi="Verdana" w:cs="Verdana"/>
+        </w:rPr>
+      </w:pPr>
+      <w:r>
+        <w:rPr>
+          <w:rFonts w:ascii="Verdana" w:hAnsi="Verdana" w:cs="Verdana"/>
+          <w:highlight w:val="none"/>
+        </w:rPr>
+      </w:r>
+      <w:r>
+        <w:rPr>
+          <w:rFonts w:ascii="Verdana" w:hAnsi="Verdana" w:cs="Verdana"/>
+          <w:highlight w:val="none"/>
+        </w:rPr>
+      </w:r>
+    </w:p>
+    <w:p>
+      <w:pPr>
+        <w:pStyle w:val="814"/>
+        <w:numPr>
+          <w:ilvl w:val="0"/>
+          <w:numId w:val="1"/>
+        </w:numPr>
+        <w:jc w:val="both"/>
+        <w:rPr>
+          <w:rFonts w:ascii="Verdana" w:hAnsi="Verdana" w:cs="Verdana"/>
+        </w:rPr>
+      </w:pPr>
+      <w:r>
+        <w:rPr>
+          <w:rFonts w:ascii="Verdana" w:hAnsi="Verdana" w:cs="Verdana"/>
+          <w:highlight w:val="none"/>
+        </w:rPr>
+        <w:t xml:space="preserve">Copia de seguridad de la Base de Datos y restauración.</w:t>
+      </w:r>
+      <w:r>
+        <w:rPr>
+          <w:rFonts w:ascii="Verdana" w:hAnsi="Verdana" w:cs="Verdana"/>
+          <w:highlight w:val="none"/>
+        </w:rPr>
+      </w:r>
+    </w:p>
+    <w:p>
+      <w:pPr>
+        <w:jc w:val="both"/>
+        <w:rPr>
+          <w:rFonts w:ascii="Verdana" w:hAnsi="Verdana" w:cs="Verdana"/>
+        </w:rPr>
+      </w:pPr>
+      <w:r>
+        <w:rPr>
+          <w:rFonts w:ascii="Verdana" w:hAnsi="Verdana" w:cs="Verdana"/>
+          <w:highlight w:val="none"/>
+        </w:rPr>
+      </w:r>
+      <w:r>
+        <w:rPr>
+          <w:rFonts w:ascii="Verdana" w:hAnsi="Verdana" w:cs="Verdana"/>
+          <w:highlight w:val="none"/>
         </w:rPr>
       </w:r>
     </w:p>
@@ -40,7 +793,6 @@
       <w:pPr>
         <w:spacing w:after="0" w:line="240" w:lineRule="auto"/>
       </w:pPr>
-      <w:r/>
       <w:r>
         <w:separator/>
       </w:r>
@@ -52,7 +804,6 @@
       <w:pPr>
         <w:spacing w:after="0" w:line="240" w:lineRule="auto"/>
       </w:pPr>
-      <w:r/>
       <w:r>
         <w:continuationSeparator/>
       </w:r>
@@ -69,7 +820,6 @@
       <w:pPr>
         <w:spacing w:after="0" w:line="240" w:lineRule="auto"/>
       </w:pPr>
-      <w:r/>
       <w:r>
         <w:separator/>
       </w:r>
@@ -81,7 +831,6 @@
       <w:pPr>
         <w:spacing w:after="0" w:line="240" w:lineRule="auto"/>
       </w:pPr>
-      <w:r/>
       <w:r>
         <w:continuationSeparator/>
       </w:r>
@@ -89,6 +838,114 @@
     </w:p>
   </w:footnote>
 </w:footnotes>
+</file>
+
+<file path=word/numbering.xml><?xml version="1.0" encoding="utf-8"?>
+<w:numbering xmlns:wpc="http://schemas.microsoft.com/office/word/2010/wordprocessingCanvas" xmlns:mc="http://schemas.openxmlformats.org/markup-compatibility/2006" xmlns:o="urn:schemas-microsoft-com:office:office" xmlns:r="http://schemas.openxmlformats.org/officeDocument/2006/relationships" xmlns:m="http://schemas.openxmlformats.org/officeDocument/2006/math" xmlns:v="urn:schemas-microsoft-com:vml" xmlns:wp14="http://schemas.microsoft.com/office/word/2010/wordprocessingDrawing" xmlns:wp="http://schemas.openxmlformats.org/drawingml/2006/wordprocessingDrawing" xmlns:w10="urn:schemas-microsoft-com:office:word" xmlns:w="http://schemas.openxmlformats.org/wordprocessingml/2006/main" xmlns:w14="http://schemas.microsoft.com/office/word/2010/wordml" xmlns:w15="http://schemas.microsoft.com/office/word/2012/wordml" xmlns:wpg="http://schemas.microsoft.com/office/word/2010/wordprocessingGroup" xmlns:wpi="http://schemas.microsoft.com/office/word/2010/wordprocessingInk" xmlns:wne="http://schemas.microsoft.com/office/word/2006/wordml" xmlns:wps="http://schemas.microsoft.com/office/word/2010/wordprocessingShape" mc:Ignorable="w14 w15 wp14">
+  <w:abstractNum w:abstractNumId="0">
+    <w:multiLevelType w:val="hybridMultilevel"/>
+    <w:lvl w:ilvl="0">
+      <w:start w:val="1"/>
+      <w:numFmt w:val="decimal"/>
+      <w:isLgl w:val="false"/>
+      <w:suff w:val="tab"/>
+      <w:lvlText w:val="%1."/>
+      <w:lvlJc w:val="left"/>
+      <w:pPr/>
+    </w:lvl>
+    <w:lvl w:ilvl="1">
+      <w:start w:val="1"/>
+      <w:numFmt w:val="lowerLetter"/>
+      <w:isLgl w:val="false"/>
+      <w:suff w:val="tab"/>
+      <w:lvlText w:val="%2."/>
+      <w:lvlJc w:val="left"/>
+      <w:pPr>
+        <w:ind w:left="1440" w:hanging="360"/>
+      </w:pPr>
+    </w:lvl>
+    <w:lvl w:ilvl="2">
+      <w:start w:val="1"/>
+      <w:numFmt w:val="lowerRoman"/>
+      <w:isLgl w:val="false"/>
+      <w:suff w:val="tab"/>
+      <w:lvlText w:val="%3."/>
+      <w:lvlJc w:val="right"/>
+      <w:pPr>
+        <w:ind w:left="2160" w:hanging="180"/>
+      </w:pPr>
+    </w:lvl>
+    <w:lvl w:ilvl="3">
+      <w:start w:val="1"/>
+      <w:numFmt w:val="decimal"/>
+      <w:isLgl w:val="false"/>
+      <w:suff w:val="tab"/>
+      <w:lvlText w:val="%4."/>
+      <w:lvlJc w:val="left"/>
+      <w:pPr>
+        <w:ind w:left="2880" w:hanging="360"/>
+      </w:pPr>
+    </w:lvl>
+    <w:lvl w:ilvl="4">
+      <w:start w:val="1"/>
+      <w:numFmt w:val="lowerLetter"/>
+      <w:isLgl w:val="false"/>
+      <w:suff w:val="tab"/>
+      <w:lvlText w:val="%5."/>
+      <w:lvlJc w:val="left"/>
+      <w:pPr>
+        <w:ind w:left="3600" w:hanging="360"/>
+      </w:pPr>
+    </w:lvl>
+    <w:lvl w:ilvl="5">
+      <w:start w:val="1"/>
+      <w:numFmt w:val="lowerRoman"/>
+      <w:isLgl w:val="false"/>
+      <w:suff w:val="tab"/>
+      <w:lvlText w:val="%6."/>
+      <w:lvlJc w:val="right"/>
+      <w:pPr>
+        <w:ind w:left="4320" w:hanging="180"/>
+      </w:pPr>
+    </w:lvl>
+    <w:lvl w:ilvl="6">
+      <w:start w:val="1"/>
+      <w:numFmt w:val="decimal"/>
+      <w:isLgl w:val="false"/>
+      <w:suff w:val="tab"/>
+      <w:lvlText w:val="%7."/>
+      <w:lvlJc w:val="left"/>
+      <w:pPr>
+        <w:ind w:left="5040" w:hanging="360"/>
+      </w:pPr>
+    </w:lvl>
+    <w:lvl w:ilvl="7">
+      <w:start w:val="1"/>
+      <w:numFmt w:val="lowerLetter"/>
+      <w:isLgl w:val="false"/>
+      <w:suff w:val="tab"/>
+      <w:lvlText w:val="%8."/>
+      <w:lvlJc w:val="left"/>
+      <w:pPr>
+        <w:ind w:left="5760" w:hanging="360"/>
+      </w:pPr>
+    </w:lvl>
+    <w:lvl w:ilvl="8">
+      <w:start w:val="1"/>
+      <w:numFmt w:val="lowerRoman"/>
+      <w:isLgl w:val="false"/>
+      <w:suff w:val="tab"/>
+      <w:lvlText w:val="%9."/>
+      <w:lvlJc w:val="right"/>
+      <w:pPr>
+        <w:ind w:left="6480" w:hanging="180"/>
+      </w:pPr>
+    </w:lvl>
+  </w:abstractNum>
+  <w:num w:numId="1">
+    <w:abstractNumId w:val="0"/>
+  </w:num>
+</w:numbering>
 </file>
 
 <file path=word/styles.xml><?xml version="1.0" encoding="utf-8"?>
@@ -247,11 +1104,11 @@
     <w:lsdException w:name="Bibliography" w:uiPriority="37"/>
     <w:lsdException w:name="TOC Heading" w:uiPriority="39" w:qFormat="1"/>
   </w:latentStyles>
-  <w:style w:type="paragraph" w:styleId="12">
+  <w:style w:type="paragraph" w:styleId="634">
     <w:name w:val="Heading 1"/>
-    <w:basedOn w:val="598"/>
-    <w:next w:val="598"/>
-    <w:link w:val="13"/>
+    <w:basedOn w:val="810"/>
+    <w:next w:val="810"/>
+    <w:link w:val="635"/>
     <w:uiPriority w:val="9"/>
     <w:qFormat/>
     <w:pPr>
@@ -266,10 +1123,9 @@
       <w:szCs w:val="40"/>
     </w:rPr>
   </w:style>
-  <w:style w:type="character" w:styleId="13">
+  <w:style w:type="character" w:styleId="635">
     <w:name w:val="Heading 1 Char"/>
-    <w:basedOn w:val="10"/>
-    <w:link w:val="12"/>
+    <w:link w:val="634"/>
     <w:uiPriority w:val="9"/>
     <w:rPr>
       <w:rFonts w:ascii="Arial" w:hAnsi="Arial" w:eastAsia="Arial" w:cs="Arial"/>
@@ -277,11 +1133,11 @@
       <w:szCs w:val="40"/>
     </w:rPr>
   </w:style>
-  <w:style w:type="paragraph" w:styleId="14">
+  <w:style w:type="paragraph" w:styleId="636">
     <w:name w:val="Heading 2"/>
-    <w:basedOn w:val="598"/>
-    <w:next w:val="598"/>
-    <w:link w:val="15"/>
+    <w:basedOn w:val="810"/>
+    <w:next w:val="810"/>
+    <w:link w:val="637"/>
     <w:uiPriority w:val="9"/>
     <w:unhideWhenUsed/>
     <w:qFormat/>
@@ -296,21 +1152,20 @@
       <w:sz w:val="34"/>
     </w:rPr>
   </w:style>
-  <w:style w:type="character" w:styleId="15">
+  <w:style w:type="character" w:styleId="637">
     <w:name w:val="Heading 2 Char"/>
-    <w:basedOn w:val="10"/>
-    <w:link w:val="14"/>
+    <w:link w:val="636"/>
     <w:uiPriority w:val="9"/>
     <w:rPr>
       <w:rFonts w:ascii="Arial" w:hAnsi="Arial" w:eastAsia="Arial" w:cs="Arial"/>
       <w:sz w:val="34"/>
     </w:rPr>
   </w:style>
-  <w:style w:type="paragraph" w:styleId="16">
+  <w:style w:type="paragraph" w:styleId="638">
     <w:name w:val="Heading 3"/>
-    <w:basedOn w:val="598"/>
-    <w:next w:val="598"/>
-    <w:link w:val="17"/>
+    <w:basedOn w:val="810"/>
+    <w:next w:val="810"/>
+    <w:link w:val="639"/>
     <w:uiPriority w:val="9"/>
     <w:unhideWhenUsed/>
     <w:qFormat/>
@@ -326,10 +1181,9 @@
       <w:szCs w:val="30"/>
     </w:rPr>
   </w:style>
-  <w:style w:type="character" w:styleId="17">
+  <w:style w:type="character" w:styleId="639">
     <w:name w:val="Heading 3 Char"/>
-    <w:basedOn w:val="10"/>
-    <w:link w:val="16"/>
+    <w:link w:val="638"/>
     <w:uiPriority w:val="9"/>
     <w:rPr>
       <w:rFonts w:ascii="Arial" w:hAnsi="Arial" w:eastAsia="Arial" w:cs="Arial"/>
@@ -337,11 +1191,11 @@
       <w:szCs w:val="30"/>
     </w:rPr>
   </w:style>
-  <w:style w:type="paragraph" w:styleId="18">
+  <w:style w:type="paragraph" w:styleId="640">
     <w:name w:val="Heading 4"/>
-    <w:basedOn w:val="598"/>
-    <w:next w:val="598"/>
-    <w:link w:val="19"/>
+    <w:basedOn w:val="810"/>
+    <w:next w:val="810"/>
+    <w:link w:val="641"/>
     <w:uiPriority w:val="9"/>
     <w:unhideWhenUsed/>
     <w:qFormat/>
@@ -359,10 +1213,9 @@
       <w:szCs w:val="26"/>
     </w:rPr>
   </w:style>
-  <w:style w:type="character" w:styleId="19">
+  <w:style w:type="character" w:styleId="641">
     <w:name w:val="Heading 4 Char"/>
-    <w:basedOn w:val="10"/>
-    <w:link w:val="18"/>
+    <w:link w:val="640"/>
     <w:uiPriority w:val="9"/>
     <w:rPr>
       <w:rFonts w:ascii="Arial" w:hAnsi="Arial" w:eastAsia="Arial" w:cs="Arial"/>
@@ -372,11 +1225,11 @@
       <w:szCs w:val="26"/>
     </w:rPr>
   </w:style>
-  <w:style w:type="paragraph" w:styleId="20">
+  <w:style w:type="paragraph" w:styleId="642">
     <w:name w:val="Heading 5"/>
-    <w:basedOn w:val="598"/>
-    <w:next w:val="598"/>
-    <w:link w:val="21"/>
+    <w:basedOn w:val="810"/>
+    <w:next w:val="810"/>
+    <w:link w:val="643"/>
     <w:uiPriority w:val="9"/>
     <w:unhideWhenUsed/>
     <w:qFormat/>
@@ -394,10 +1247,9 @@
       <w:szCs w:val="24"/>
     </w:rPr>
   </w:style>
-  <w:style w:type="character" w:styleId="21">
+  <w:style w:type="character" w:styleId="643">
     <w:name w:val="Heading 5 Char"/>
-    <w:basedOn w:val="10"/>
-    <w:link w:val="20"/>
+    <w:link w:val="642"/>
     <w:uiPriority w:val="9"/>
     <w:rPr>
       <w:rFonts w:ascii="Arial" w:hAnsi="Arial" w:eastAsia="Arial" w:cs="Arial"/>
@@ -407,11 +1259,11 @@
       <w:szCs w:val="24"/>
     </w:rPr>
   </w:style>
-  <w:style w:type="paragraph" w:styleId="22">
+  <w:style w:type="paragraph" w:styleId="644">
     <w:name w:val="Heading 6"/>
-    <w:basedOn w:val="598"/>
-    <w:next w:val="598"/>
-    <w:link w:val="23"/>
+    <w:basedOn w:val="810"/>
+    <w:next w:val="810"/>
+    <w:link w:val="645"/>
     <w:uiPriority w:val="9"/>
     <w:unhideWhenUsed/>
     <w:qFormat/>
@@ -429,10 +1281,9 @@
       <w:szCs w:val="22"/>
     </w:rPr>
   </w:style>
-  <w:style w:type="character" w:styleId="23">
+  <w:style w:type="character" w:styleId="645">
     <w:name w:val="Heading 6 Char"/>
-    <w:basedOn w:val="10"/>
-    <w:link w:val="22"/>
+    <w:link w:val="644"/>
     <w:uiPriority w:val="9"/>
     <w:rPr>
       <w:rFonts w:ascii="Arial" w:hAnsi="Arial" w:eastAsia="Arial" w:cs="Arial"/>
@@ -442,11 +1293,11 @@
       <w:szCs w:val="22"/>
     </w:rPr>
   </w:style>
-  <w:style w:type="paragraph" w:styleId="24">
+  <w:style w:type="paragraph" w:styleId="646">
     <w:name w:val="Heading 7"/>
-    <w:basedOn w:val="598"/>
-    <w:next w:val="598"/>
-    <w:link w:val="25"/>
+    <w:basedOn w:val="810"/>
+    <w:next w:val="810"/>
+    <w:link w:val="647"/>
     <w:uiPriority w:val="9"/>
     <w:unhideWhenUsed/>
     <w:qFormat/>
@@ -466,10 +1317,9 @@
       <w:szCs w:val="22"/>
     </w:rPr>
   </w:style>
-  <w:style w:type="character" w:styleId="25">
+  <w:style w:type="character" w:styleId="647">
     <w:name w:val="Heading 7 Char"/>
-    <w:basedOn w:val="10"/>
-    <w:link w:val="24"/>
+    <w:link w:val="646"/>
     <w:uiPriority w:val="9"/>
     <w:rPr>
       <w:rFonts w:ascii="Arial" w:hAnsi="Arial" w:eastAsia="Arial" w:cs="Arial"/>
@@ -481,11 +1331,11 @@
       <w:szCs w:val="22"/>
     </w:rPr>
   </w:style>
-  <w:style w:type="paragraph" w:styleId="26">
+  <w:style w:type="paragraph" w:styleId="648">
     <w:name w:val="Heading 8"/>
-    <w:basedOn w:val="598"/>
-    <w:next w:val="598"/>
-    <w:link w:val="27"/>
+    <w:basedOn w:val="810"/>
+    <w:next w:val="810"/>
+    <w:link w:val="649"/>
     <w:uiPriority w:val="9"/>
     <w:unhideWhenUsed/>
     <w:qFormat/>
@@ -503,10 +1353,9 @@
       <w:szCs w:val="22"/>
     </w:rPr>
   </w:style>
-  <w:style w:type="character" w:styleId="27">
+  <w:style w:type="character" w:styleId="649">
     <w:name w:val="Heading 8 Char"/>
-    <w:basedOn w:val="10"/>
-    <w:link w:val="26"/>
+    <w:link w:val="648"/>
     <w:uiPriority w:val="9"/>
     <w:rPr>
       <w:rFonts w:ascii="Arial" w:hAnsi="Arial" w:eastAsia="Arial" w:cs="Arial"/>
@@ -516,11 +1365,11 @@
       <w:szCs w:val="22"/>
     </w:rPr>
   </w:style>
-  <w:style w:type="paragraph" w:styleId="28">
+  <w:style w:type="paragraph" w:styleId="650">
     <w:name w:val="Heading 9"/>
-    <w:basedOn w:val="598"/>
-    <w:next w:val="598"/>
-    <w:link w:val="29"/>
+    <w:basedOn w:val="810"/>
+    <w:next w:val="810"/>
+    <w:link w:val="651"/>
     <w:uiPriority w:val="9"/>
     <w:unhideWhenUsed/>
     <w:qFormat/>
@@ -538,10 +1387,9 @@
       <w:szCs w:val="21"/>
     </w:rPr>
   </w:style>
-  <w:style w:type="character" w:styleId="29">
+  <w:style w:type="character" w:styleId="651">
     <w:name w:val="Heading 9 Char"/>
-    <w:basedOn w:val="10"/>
-    <w:link w:val="28"/>
+    <w:link w:val="650"/>
     <w:uiPriority w:val="9"/>
     <w:rPr>
       <w:rFonts w:ascii="Arial" w:hAnsi="Arial" w:eastAsia="Arial" w:cs="Arial"/>
@@ -551,11 +1399,11 @@
       <w:szCs w:val="21"/>
     </w:rPr>
   </w:style>
-  <w:style w:type="paragraph" w:styleId="33">
+  <w:style w:type="paragraph" w:styleId="652">
     <w:name w:val="Title"/>
-    <w:basedOn w:val="598"/>
-    <w:next w:val="598"/>
-    <w:link w:val="34"/>
+    <w:basedOn w:val="810"/>
+    <w:next w:val="810"/>
+    <w:link w:val="653"/>
     <w:uiPriority w:val="10"/>
     <w:qFormat/>
     <w:pPr>
@@ -567,21 +1415,20 @@
       <w:szCs w:val="48"/>
     </w:rPr>
   </w:style>
-  <w:style w:type="character" w:styleId="34">
+  <w:style w:type="character" w:styleId="653">
     <w:name w:val="Title Char"/>
-    <w:basedOn w:val="10"/>
-    <w:link w:val="33"/>
+    <w:link w:val="652"/>
     <w:uiPriority w:val="10"/>
     <w:rPr>
       <w:sz w:val="48"/>
       <w:szCs w:val="48"/>
     </w:rPr>
   </w:style>
-  <w:style w:type="paragraph" w:styleId="35">
+  <w:style w:type="paragraph" w:styleId="654">
     <w:name w:val="Subtitle"/>
-    <w:basedOn w:val="598"/>
-    <w:next w:val="598"/>
-    <w:link w:val="36"/>
+    <w:basedOn w:val="810"/>
+    <w:next w:val="810"/>
+    <w:link w:val="655"/>
     <w:uiPriority w:val="11"/>
     <w:qFormat/>
     <w:pPr>
@@ -592,21 +1439,20 @@
       <w:szCs w:val="24"/>
     </w:rPr>
   </w:style>
-  <w:style w:type="character" w:styleId="36">
+  <w:style w:type="character" w:styleId="655">
     <w:name w:val="Subtitle Char"/>
-    <w:basedOn w:val="10"/>
-    <w:link w:val="35"/>
+    <w:link w:val="654"/>
     <w:uiPriority w:val="11"/>
     <w:rPr>
       <w:sz w:val="24"/>
       <w:szCs w:val="24"/>
     </w:rPr>
   </w:style>
-  <w:style w:type="paragraph" w:styleId="37">
+  <w:style w:type="paragraph" w:styleId="656">
     <w:name w:val="Quote"/>
-    <w:basedOn w:val="598"/>
-    <w:next w:val="598"/>
-    <w:link w:val="38"/>
+    <w:basedOn w:val="810"/>
+    <w:next w:val="810"/>
+    <w:link w:val="657"/>
     <w:uiPriority w:val="29"/>
     <w:qFormat/>
     <w:pPr>
@@ -616,19 +1462,19 @@
       <w:i/>
     </w:rPr>
   </w:style>
-  <w:style w:type="character" w:styleId="38">
+  <w:style w:type="character" w:styleId="657">
     <w:name w:val="Quote Char"/>
-    <w:link w:val="37"/>
+    <w:link w:val="656"/>
     <w:uiPriority w:val="29"/>
     <w:rPr>
       <w:i/>
     </w:rPr>
   </w:style>
-  <w:style w:type="paragraph" w:styleId="39">
+  <w:style w:type="paragraph" w:styleId="658">
     <w:name w:val="Intense Quote"/>
-    <w:basedOn w:val="598"/>
-    <w:next w:val="598"/>
-    <w:link w:val="40"/>
+    <w:basedOn w:val="810"/>
+    <w:next w:val="810"/>
+    <w:link w:val="659"/>
     <w:uiPriority w:val="30"/>
     <w:qFormat/>
     <w:pPr>
@@ -646,18 +1492,18 @@
       <w:i/>
     </w:rPr>
   </w:style>
-  <w:style w:type="character" w:styleId="40">
+  <w:style w:type="character" w:styleId="659">
     <w:name w:val="Intense Quote Char"/>
-    <w:link w:val="39"/>
+    <w:link w:val="658"/>
     <w:uiPriority w:val="30"/>
     <w:rPr>
       <w:i/>
     </w:rPr>
   </w:style>
-  <w:style w:type="paragraph" w:styleId="41">
+  <w:style w:type="paragraph" w:styleId="660">
     <w:name w:val="Header"/>
-    <w:basedOn w:val="598"/>
-    <w:link w:val="42"/>
+    <w:basedOn w:val="810"/>
+    <w:link w:val="661"/>
     <w:uiPriority w:val="99"/>
     <w:unhideWhenUsed/>
     <w:pPr>
@@ -668,16 +1514,15 @@
       </w:tabs>
     </w:pPr>
   </w:style>
-  <w:style w:type="character" w:styleId="42">
+  <w:style w:type="character" w:styleId="661">
     <w:name w:val="Header Char"/>
-    <w:basedOn w:val="10"/>
-    <w:link w:val="41"/>
-    <w:uiPriority w:val="99"/>
-  </w:style>
-  <w:style w:type="paragraph" w:styleId="43">
+    <w:link w:val="660"/>
+    <w:uiPriority w:val="99"/>
+  </w:style>
+  <w:style w:type="paragraph" w:styleId="662">
     <w:name w:val="Footer"/>
-    <w:basedOn w:val="598"/>
-    <w:link w:val="46"/>
+    <w:basedOn w:val="810"/>
+    <w:link w:val="665"/>
     <w:uiPriority w:val="99"/>
     <w:unhideWhenUsed/>
     <w:pPr>
@@ -688,16 +1533,15 @@
       </w:tabs>
     </w:pPr>
   </w:style>
-  <w:style w:type="character" w:styleId="44">
+  <w:style w:type="character" w:styleId="663">
     <w:name w:val="Footer Char"/>
-    <w:basedOn w:val="10"/>
-    <w:link w:val="43"/>
-    <w:uiPriority w:val="99"/>
-  </w:style>
-  <w:style w:type="paragraph" w:styleId="45">
+    <w:link w:val="662"/>
+    <w:uiPriority w:val="99"/>
+  </w:style>
+  <w:style w:type="paragraph" w:styleId="664">
     <w:name w:val="Caption"/>
-    <w:basedOn w:val="598"/>
-    <w:next w:val="598"/>
+    <w:basedOn w:val="810"/>
+    <w:next w:val="810"/>
     <w:uiPriority w:val="35"/>
     <w:semiHidden/>
     <w:unhideWhenUsed/>
@@ -713,15 +1557,15 @@
       <w:szCs w:val="18"/>
     </w:rPr>
   </w:style>
-  <w:style w:type="character" w:styleId="46">
+  <w:style w:type="character" w:styleId="665">
     <w:name w:val="Caption Char"/>
-    <w:basedOn w:val="45"/>
-    <w:link w:val="43"/>
-    <w:uiPriority w:val="99"/>
-  </w:style>
-  <w:style w:type="table" w:styleId="47">
+    <w:basedOn w:val="664"/>
+    <w:link w:val="662"/>
+    <w:uiPriority w:val="99"/>
+  </w:style>
+  <w:style w:type="table" w:styleId="666">
     <w:name w:val="Table Grid"/>
-    <w:basedOn w:val="599"/>
+    <w:basedOn w:val="811"/>
     <w:uiPriority w:val="59"/>
     <w:pPr>
       <w:spacing w:after="0" w:line="240" w:lineRule="auto"/>
@@ -744,9 +1588,9 @@
       </w:tblCellMar>
     </w:tblPr>
   </w:style>
-  <w:style w:type="table" w:styleId="48">
+  <w:style w:type="table" w:styleId="667">
     <w:name w:val="Table Grid Light"/>
-    <w:basedOn w:val="599"/>
+    <w:basedOn w:val="811"/>
     <w:uiPriority w:val="59"/>
     <w:pPr>
       <w:spacing w:after="0" w:line="240" w:lineRule="auto"/>
@@ -769,9 +1613,9 @@
       </w:tblCellMar>
     </w:tblPr>
   </w:style>
-  <w:style w:type="table" w:styleId="49">
+  <w:style w:type="table" w:styleId="668">
     <w:name w:val="Plain Table 1"/>
-    <w:basedOn w:val="599"/>
+    <w:basedOn w:val="811"/>
     <w:uiPriority w:val="59"/>
     <w:pPr>
       <w:spacing w:after="0" w:line="240" w:lineRule="auto"/>
@@ -836,9 +1680,9 @@
       </w:rPr>
     </w:tblStylePr>
   </w:style>
-  <w:style w:type="table" w:styleId="50">
+  <w:style w:type="table" w:styleId="669">
     <w:name w:val="Plain Table 2"/>
-    <w:basedOn w:val="599"/>
+    <w:basedOn w:val="811"/>
     <w:uiPriority w:val="59"/>
     <w:pPr>
       <w:spacing w:after="0" w:line="240" w:lineRule="auto"/>
@@ -921,9 +1765,9 @@
       </w:rPr>
     </w:tblStylePr>
   </w:style>
-  <w:style w:type="table" w:styleId="51">
+  <w:style w:type="table" w:styleId="670">
     <w:name w:val="Plain Table 3"/>
-    <w:basedOn w:val="599"/>
+    <w:basedOn w:val="811"/>
     <w:uiPriority w:val="99"/>
     <w:pPr>
       <w:spacing w:after="0" w:line="240" w:lineRule="auto"/>
@@ -998,9 +1842,9 @@
       </w:rPr>
     </w:tblStylePr>
   </w:style>
-  <w:style w:type="table" w:styleId="52">
+  <w:style w:type="table" w:styleId="671">
     <w:name w:val="Plain Table 4"/>
-    <w:basedOn w:val="599"/>
+    <w:basedOn w:val="811"/>
     <w:uiPriority w:val="99"/>
     <w:pPr>
       <w:spacing w:after="0" w:line="240" w:lineRule="auto"/>
@@ -1055,9 +1899,9 @@
       </w:rPr>
     </w:tblStylePr>
   </w:style>
-  <w:style w:type="table" w:styleId="53">
+  <w:style w:type="table" w:styleId="672">
     <w:name w:val="Plain Table 5"/>
-    <w:basedOn w:val="599"/>
+    <w:basedOn w:val="811"/>
     <w:uiPriority w:val="99"/>
     <w:pPr>
       <w:spacing w:after="0" w:line="240" w:lineRule="auto"/>
@@ -1143,9 +1987,9 @@
       </w:tcPr>
     </w:tblStylePr>
   </w:style>
-  <w:style w:type="table" w:styleId="54">
+  <w:style w:type="table" w:styleId="673">
     <w:name w:val="Grid Table 1 Light"/>
-    <w:basedOn w:val="599"/>
+    <w:basedOn w:val="811"/>
     <w:uiPriority w:val="99"/>
     <w:pPr>
       <w:spacing w:after="0" w:line="240" w:lineRule="auto"/>
@@ -1208,9 +2052,9 @@
       </w:rPr>
     </w:tblStylePr>
   </w:style>
-  <w:style w:type="table" w:styleId="55">
+  <w:style w:type="table" w:styleId="674">
     <w:name w:val="Grid Table 1 Light - Accent 1"/>
-    <w:basedOn w:val="599"/>
+    <w:basedOn w:val="811"/>
     <w:uiPriority w:val="99"/>
     <w:pPr>
       <w:spacing w:after="0" w:line="240" w:lineRule="auto"/>
@@ -1273,9 +2117,9 @@
       </w:rPr>
     </w:tblStylePr>
   </w:style>
-  <w:style w:type="table" w:styleId="56">
+  <w:style w:type="table" w:styleId="675">
     <w:name w:val="Grid Table 1 Light - Accent 2"/>
-    <w:basedOn w:val="599"/>
+    <w:basedOn w:val="811"/>
     <w:uiPriority w:val="99"/>
     <w:pPr>
       <w:spacing w:after="0" w:line="240" w:lineRule="auto"/>
@@ -1338,9 +2182,9 @@
       </w:rPr>
     </w:tblStylePr>
   </w:style>
-  <w:style w:type="table" w:styleId="57">
+  <w:style w:type="table" w:styleId="676">
     <w:name w:val="Grid Table 1 Light - Accent 3"/>
-    <w:basedOn w:val="599"/>
+    <w:basedOn w:val="811"/>
     <w:uiPriority w:val="99"/>
     <w:pPr>
       <w:spacing w:after="0" w:line="240" w:lineRule="auto"/>
@@ -1403,9 +2247,9 @@
       </w:rPr>
     </w:tblStylePr>
   </w:style>
-  <w:style w:type="table" w:styleId="58">
+  <w:style w:type="table" w:styleId="677">
     <w:name w:val="Grid Table 1 Light - Accent 4"/>
-    <w:basedOn w:val="599"/>
+    <w:basedOn w:val="811"/>
     <w:uiPriority w:val="99"/>
     <w:pPr>
       <w:spacing w:after="0" w:line="240" w:lineRule="auto"/>
@@ -1468,9 +2312,9 @@
       </w:rPr>
     </w:tblStylePr>
   </w:style>
-  <w:style w:type="table" w:styleId="59">
+  <w:style w:type="table" w:styleId="678">
     <w:name w:val="Grid Table 1 Light - Accent 5"/>
-    <w:basedOn w:val="599"/>
+    <w:basedOn w:val="811"/>
     <w:uiPriority w:val="99"/>
     <w:pPr>
       <w:spacing w:after="0" w:line="240" w:lineRule="auto"/>
@@ -1533,9 +2377,9 @@
       </w:rPr>
     </w:tblStylePr>
   </w:style>
-  <w:style w:type="table" w:styleId="60">
+  <w:style w:type="table" w:styleId="679">
     <w:name w:val="Grid Table 1 Light - Accent 6"/>
-    <w:basedOn w:val="599"/>
+    <w:basedOn w:val="811"/>
     <w:uiPriority w:val="99"/>
     <w:pPr>
       <w:spacing w:after="0" w:line="240" w:lineRule="auto"/>
@@ -1598,9 +2442,9 @@
       </w:rPr>
     </w:tblStylePr>
   </w:style>
-  <w:style w:type="table" w:styleId="61">
+  <w:style w:type="table" w:styleId="680">
     <w:name w:val="Grid Table 2"/>
-    <w:basedOn w:val="599"/>
+    <w:basedOn w:val="811"/>
     <w:uiPriority w:val="99"/>
     <w:pPr>
       <w:spacing w:after="0" w:line="240" w:lineRule="auto"/>
@@ -1678,9 +2522,9 @@
       </w:tcPr>
     </w:tblStylePr>
   </w:style>
-  <w:style w:type="table" w:styleId="62">
+  <w:style w:type="table" w:styleId="681">
     <w:name w:val="Grid Table 2 - Accent 1"/>
-    <w:basedOn w:val="599"/>
+    <w:basedOn w:val="811"/>
     <w:uiPriority w:val="99"/>
     <w:pPr>
       <w:spacing w:after="0" w:line="240" w:lineRule="auto"/>
@@ -1758,9 +2602,9 @@
       </w:tcPr>
     </w:tblStylePr>
   </w:style>
-  <w:style w:type="table" w:styleId="63">
+  <w:style w:type="table" w:styleId="682">
     <w:name w:val="Grid Table 2 - Accent 2"/>
-    <w:basedOn w:val="599"/>
+    <w:basedOn w:val="811"/>
     <w:uiPriority w:val="99"/>
     <w:pPr>
       <w:spacing w:after="0" w:line="240" w:lineRule="auto"/>
@@ -1838,9 +2682,9 @@
       </w:tcPr>
     </w:tblStylePr>
   </w:style>
-  <w:style w:type="table" w:styleId="64">
+  <w:style w:type="table" w:styleId="683">
     <w:name w:val="Grid Table 2 - Accent 3"/>
-    <w:basedOn w:val="599"/>
+    <w:basedOn w:val="811"/>
     <w:uiPriority w:val="99"/>
     <w:pPr>
       <w:spacing w:after="0" w:line="240" w:lineRule="auto"/>
@@ -1918,9 +2762,9 @@
       </w:tcPr>
     </w:tblStylePr>
   </w:style>
-  <w:style w:type="table" w:styleId="65">
+  <w:style w:type="table" w:styleId="684">
     <w:name w:val="Grid Table 2 - Accent 4"/>
-    <w:basedOn w:val="599"/>
+    <w:basedOn w:val="811"/>
     <w:uiPriority w:val="99"/>
     <w:pPr>
       <w:spacing w:after="0" w:line="240" w:lineRule="auto"/>
@@ -1998,9 +2842,9 @@
       </w:tcPr>
     </w:tblStylePr>
   </w:style>
-  <w:style w:type="table" w:styleId="66">
+  <w:style w:type="table" w:styleId="685">
     <w:name w:val="Grid Table 2 - Accent 5"/>
-    <w:basedOn w:val="599"/>
+    <w:basedOn w:val="811"/>
     <w:uiPriority w:val="99"/>
     <w:pPr>
       <w:spacing w:after="0" w:line="240" w:lineRule="auto"/>
@@ -2078,9 +2922,9 @@
       </w:tcPr>
     </w:tblStylePr>
   </w:style>
-  <w:style w:type="table" w:styleId="67">
+  <w:style w:type="table" w:styleId="686">
     <w:name w:val="Grid Table 2 - Accent 6"/>
-    <w:basedOn w:val="599"/>
+    <w:basedOn w:val="811"/>
     <w:uiPriority w:val="99"/>
     <w:pPr>
       <w:spacing w:after="0" w:line="240" w:lineRule="auto"/>
@@ -2158,9 +3002,9 @@
       </w:tcPr>
     </w:tblStylePr>
   </w:style>
-  <w:style w:type="table" w:styleId="68">
+  <w:style w:type="table" w:styleId="687">
     <w:name w:val="Grid Table 3"/>
-    <w:basedOn w:val="599"/>
+    <w:basedOn w:val="811"/>
     <w:uiPriority w:val="99"/>
     <w:pPr>
       <w:spacing w:after="0" w:line="240" w:lineRule="auto"/>
@@ -2204,7 +3048,7 @@
         <w:jc w:val="right"/>
       </w:pPr>
       <w:tcPr>
-        <w:shd w:color="ffffff"/>
+        <w:shd w:val="clear" w:color="ffffff"/>
         <w:tcBorders>
           <w:top w:val="none" w:color="000000" w:sz="4" w:space="0"/>
           <w:left w:val="none" w:color="000000" w:sz="4" w:space="0"/>
@@ -2234,7 +3078,7 @@
         <w:color w:val="404040"/>
       </w:rPr>
       <w:tcPr>
-        <w:shd w:color="ffffff"/>
+        <w:shd w:val="clear" w:color="ffffff"/>
         <w:tcBorders>
           <w:top w:val="none" w:color="000000" w:sz="4" w:space="0"/>
           <w:left w:val="none" w:color="000000" w:sz="4" w:space="0"/>
@@ -2259,9 +3103,9 @@
       </w:tcPr>
     </w:tblStylePr>
   </w:style>
-  <w:style w:type="table" w:styleId="69">
+  <w:style w:type="table" w:styleId="688">
     <w:name w:val="Grid Table 3 - Accent 1"/>
-    <w:basedOn w:val="599"/>
+    <w:basedOn w:val="811"/>
     <w:uiPriority w:val="99"/>
     <w:pPr>
       <w:spacing w:after="0" w:line="240" w:lineRule="auto"/>
@@ -2305,7 +3149,7 @@
         <w:jc w:val="right"/>
       </w:pPr>
       <w:tcPr>
-        <w:shd w:color="ffffff"/>
+        <w:shd w:val="clear" w:color="ffffff"/>
         <w:tcBorders>
           <w:top w:val="none" w:color="000000" w:sz="4" w:space="0"/>
           <w:left w:val="none" w:color="000000" w:sz="4" w:space="0"/>
@@ -2335,7 +3179,7 @@
         <w:color w:val="404040"/>
       </w:rPr>
       <w:tcPr>
-        <w:shd w:color="ffffff"/>
+        <w:shd w:val="clear" w:color="ffffff"/>
         <w:tcBorders>
           <w:top w:val="none" w:color="000000" w:sz="4" w:space="0"/>
           <w:left w:val="none" w:color="000000" w:sz="4" w:space="0"/>
@@ -2360,9 +3204,9 @@
       </w:tcPr>
     </w:tblStylePr>
   </w:style>
-  <w:style w:type="table" w:styleId="70">
+  <w:style w:type="table" w:styleId="689">
     <w:name w:val="Grid Table 3 - Accent 2"/>
-    <w:basedOn w:val="599"/>
+    <w:basedOn w:val="811"/>
     <w:uiPriority w:val="99"/>
     <w:pPr>
       <w:spacing w:after="0" w:line="240" w:lineRule="auto"/>
@@ -2406,7 +3250,7 @@
         <w:jc w:val="right"/>
       </w:pPr>
       <w:tcPr>
-        <w:shd w:color="ffffff"/>
+        <w:shd w:val="clear" w:color="ffffff"/>
         <w:tcBorders>
           <w:top w:val="none" w:color="000000" w:sz="4" w:space="0"/>
           <w:left w:val="none" w:color="000000" w:sz="4" w:space="0"/>
@@ -2436,7 +3280,7 @@
         <w:color w:val="404040"/>
       </w:rPr>
       <w:tcPr>
-        <w:shd w:color="ffffff"/>
+        <w:shd w:val="clear" w:color="ffffff"/>
         <w:tcBorders>
           <w:top w:val="none" w:color="000000" w:sz="4" w:space="0"/>
           <w:left w:val="none" w:color="000000" w:sz="4" w:space="0"/>
@@ -2461,9 +3305,9 @@
       </w:tcPr>
     </w:tblStylePr>
   </w:style>
-  <w:style w:type="table" w:styleId="71">
+  <w:style w:type="table" w:styleId="690">
     <w:name w:val="Grid Table 3 - Accent 3"/>
-    <w:basedOn w:val="599"/>
+    <w:basedOn w:val="811"/>
     <w:uiPriority w:val="99"/>
     <w:pPr>
       <w:spacing w:after="0" w:line="240" w:lineRule="auto"/>
@@ -2507,7 +3351,7 @@
         <w:jc w:val="right"/>
       </w:pPr>
       <w:tcPr>
-        <w:shd w:color="ffffff"/>
+        <w:shd w:val="clear" w:color="ffffff"/>
         <w:tcBorders>
           <w:top w:val="none" w:color="000000" w:sz="4" w:space="0"/>
           <w:left w:val="none" w:color="000000" w:sz="4" w:space="0"/>
@@ -2537,7 +3381,7 @@
         <w:color w:val="404040"/>
       </w:rPr>
       <w:tcPr>
-        <w:shd w:color="ffffff"/>
+        <w:shd w:val="clear" w:color="ffffff"/>
         <w:tcBorders>
           <w:top w:val="none" w:color="000000" w:sz="4" w:space="0"/>
           <w:left w:val="none" w:color="000000" w:sz="4" w:space="0"/>
@@ -2562,9 +3406,9 @@
       </w:tcPr>
     </w:tblStylePr>
   </w:style>
-  <w:style w:type="table" w:styleId="72">
+  <w:style w:type="table" w:styleId="691">
     <w:name w:val="Grid Table 3 - Accent 4"/>
-    <w:basedOn w:val="599"/>
+    <w:basedOn w:val="811"/>
     <w:uiPriority w:val="99"/>
     <w:pPr>
       <w:spacing w:after="0" w:line="240" w:lineRule="auto"/>
@@ -2608,7 +3452,7 @@
         <w:jc w:val="right"/>
       </w:pPr>
       <w:tcPr>
-        <w:shd w:color="ffffff"/>
+        <w:shd w:val="clear" w:color="ffffff"/>
         <w:tcBorders>
           <w:top w:val="none" w:color="000000" w:sz="4" w:space="0"/>
           <w:left w:val="none" w:color="000000" w:sz="4" w:space="0"/>
@@ -2638,7 +3482,7 @@
         <w:color w:val="404040"/>
       </w:rPr>
       <w:tcPr>
-        <w:shd w:color="ffffff"/>
+        <w:shd w:val="clear" w:color="ffffff"/>
         <w:tcBorders>
           <w:top w:val="none" w:color="000000" w:sz="4" w:space="0"/>
           <w:left w:val="none" w:color="000000" w:sz="4" w:space="0"/>
@@ -2663,9 +3507,9 @@
       </w:tcPr>
     </w:tblStylePr>
   </w:style>
-  <w:style w:type="table" w:styleId="73">
+  <w:style w:type="table" w:styleId="692">
     <w:name w:val="Grid Table 3 - Accent 5"/>
-    <w:basedOn w:val="599"/>
+    <w:basedOn w:val="811"/>
     <w:uiPriority w:val="99"/>
     <w:pPr>
       <w:spacing w:after="0" w:line="240" w:lineRule="auto"/>
@@ -2709,7 +3553,7 @@
         <w:jc w:val="right"/>
       </w:pPr>
       <w:tcPr>
-        <w:shd w:color="ffffff"/>
+        <w:shd w:val="clear" w:color="ffffff"/>
         <w:tcBorders>
           <w:top w:val="none" w:color="000000" w:sz="4" w:space="0"/>
           <w:left w:val="none" w:color="000000" w:sz="4" w:space="0"/>
@@ -2739,7 +3583,7 @@
         <w:color w:val="404040"/>
       </w:rPr>
       <w:tcPr>
-        <w:shd w:color="ffffff"/>
+        <w:shd w:val="clear" w:color="ffffff"/>
         <w:tcBorders>
           <w:top w:val="none" w:color="000000" w:sz="4" w:space="0"/>
           <w:left w:val="none" w:color="000000" w:sz="4" w:space="0"/>
@@ -2764,9 +3608,9 @@
       </w:tcPr>
     </w:tblStylePr>
   </w:style>
-  <w:style w:type="table" w:styleId="74">
+  <w:style w:type="table" w:styleId="693">
     <w:name w:val="Grid Table 3 - Accent 6"/>
-    <w:basedOn w:val="599"/>
+    <w:basedOn w:val="811"/>
     <w:uiPriority w:val="99"/>
     <w:pPr>
       <w:spacing w:after="0" w:line="240" w:lineRule="auto"/>
@@ -2810,7 +3654,7 @@
         <w:jc w:val="right"/>
       </w:pPr>
       <w:tcPr>
-        <w:shd w:color="ffffff"/>
+        <w:shd w:val="clear" w:color="ffffff"/>
         <w:tcBorders>
           <w:top w:val="none" w:color="000000" w:sz="4" w:space="0"/>
           <w:left w:val="none" w:color="000000" w:sz="4" w:space="0"/>
@@ -2840,7 +3684,7 @@
         <w:color w:val="404040"/>
       </w:rPr>
       <w:tcPr>
-        <w:shd w:color="ffffff"/>
+        <w:shd w:val="clear" w:color="ffffff"/>
         <w:tcBorders>
           <w:top w:val="none" w:color="000000" w:sz="4" w:space="0"/>
           <w:left w:val="none" w:color="000000" w:sz="4" w:space="0"/>
@@ -2865,9 +3709,9 @@
       </w:tcPr>
     </w:tblStylePr>
   </w:style>
-  <w:style w:type="table" w:styleId="75">
+  <w:style w:type="table" w:styleId="694">
     <w:name w:val="Grid Table 4"/>
-    <w:basedOn w:val="599"/>
+    <w:basedOn w:val="811"/>
     <w:uiPriority w:val="59"/>
     <w:pPr>
       <w:spacing w:after="0" w:line="240" w:lineRule="auto"/>
@@ -2946,9 +3790,9 @@
       </w:tcPr>
     </w:tblStylePr>
   </w:style>
-  <w:style w:type="table" w:styleId="76">
+  <w:style w:type="table" w:styleId="695">
     <w:name w:val="Grid Table 4 - Accent 1"/>
-    <w:basedOn w:val="599"/>
+    <w:basedOn w:val="811"/>
     <w:uiPriority w:val="59"/>
     <w:pPr>
       <w:spacing w:after="0" w:line="240" w:lineRule="auto"/>
@@ -3027,9 +3871,9 @@
       </w:tcPr>
     </w:tblStylePr>
   </w:style>
-  <w:style w:type="table" w:styleId="77">
+  <w:style w:type="table" w:styleId="696">
     <w:name w:val="Grid Table 4 - Accent 2"/>
-    <w:basedOn w:val="599"/>
+    <w:basedOn w:val="811"/>
     <w:uiPriority w:val="59"/>
     <w:pPr>
       <w:spacing w:after="0" w:line="240" w:lineRule="auto"/>
@@ -3108,9 +3952,9 @@
       </w:tcPr>
     </w:tblStylePr>
   </w:style>
-  <w:style w:type="table" w:styleId="78">
+  <w:style w:type="table" w:styleId="697">
     <w:name w:val="Grid Table 4 - Accent 3"/>
-    <w:basedOn w:val="599"/>
+    <w:basedOn w:val="811"/>
     <w:uiPriority w:val="59"/>
     <w:pPr>
       <w:spacing w:after="0" w:line="240" w:lineRule="auto"/>
@@ -3189,9 +4033,9 @@
       </w:tcPr>
     </w:tblStylePr>
   </w:style>
-  <w:style w:type="table" w:styleId="79">
+  <w:style w:type="table" w:styleId="698">
     <w:name w:val="Grid Table 4 - Accent 4"/>
-    <w:basedOn w:val="599"/>
+    <w:basedOn w:val="811"/>
     <w:uiPriority w:val="59"/>
     <w:pPr>
       <w:spacing w:after="0" w:line="240" w:lineRule="auto"/>
@@ -3270,9 +4114,9 @@
       </w:tcPr>
     </w:tblStylePr>
   </w:style>
-  <w:style w:type="table" w:styleId="80">
+  <w:style w:type="table" w:styleId="699">
     <w:name w:val="Grid Table 4 - Accent 5"/>
-    <w:basedOn w:val="599"/>
+    <w:basedOn w:val="811"/>
     <w:uiPriority w:val="59"/>
     <w:pPr>
       <w:spacing w:after="0" w:line="240" w:lineRule="auto"/>
@@ -3351,9 +4195,9 @@
       </w:tcPr>
     </w:tblStylePr>
   </w:style>
-  <w:style w:type="table" w:styleId="81">
+  <w:style w:type="table" w:styleId="700">
     <w:name w:val="Grid Table 4 - Accent 6"/>
-    <w:basedOn w:val="599"/>
+    <w:basedOn w:val="811"/>
     <w:uiPriority w:val="59"/>
     <w:pPr>
       <w:spacing w:after="0" w:line="240" w:lineRule="auto"/>
@@ -3432,9 +4276,9 @@
       </w:tcPr>
     </w:tblStylePr>
   </w:style>
-  <w:style w:type="table" w:styleId="82">
+  <w:style w:type="table" w:styleId="701">
     <w:name w:val="Grid Table 5 Dark"/>
-    <w:basedOn w:val="599"/>
+    <w:basedOn w:val="811"/>
     <w:uiPriority w:val="99"/>
     <w:pPr>
       <w:spacing w:after="0" w:line="240" w:lineRule="auto"/>
@@ -3511,9 +4355,9 @@
       </w:tcPr>
     </w:tblStylePr>
   </w:style>
-  <w:style w:type="table" w:styleId="83">
+  <w:style w:type="table" w:styleId="702">
     <w:name w:val="Grid Table 5 Dark- Accent 1"/>
-    <w:basedOn w:val="599"/>
+    <w:basedOn w:val="811"/>
     <w:uiPriority w:val="99"/>
     <w:pPr>
       <w:spacing w:after="0" w:line="240" w:lineRule="auto"/>
@@ -3590,9 +4434,9 @@
       </w:tcPr>
     </w:tblStylePr>
   </w:style>
-  <w:style w:type="table" w:styleId="84">
+  <w:style w:type="table" w:styleId="703">
     <w:name w:val="Grid Table 5 Dark - Accent 2"/>
-    <w:basedOn w:val="599"/>
+    <w:basedOn w:val="811"/>
     <w:uiPriority w:val="99"/>
     <w:pPr>
       <w:spacing w:after="0" w:line="240" w:lineRule="auto"/>
@@ -3669,9 +4513,9 @@
       </w:tcPr>
     </w:tblStylePr>
   </w:style>
-  <w:style w:type="table" w:styleId="85">
+  <w:style w:type="table" w:styleId="704">
     <w:name w:val="Grid Table 5 Dark - Accent 3"/>
-    <w:basedOn w:val="599"/>
+    <w:basedOn w:val="811"/>
     <w:uiPriority w:val="99"/>
     <w:pPr>
       <w:spacing w:after="0" w:line="240" w:lineRule="auto"/>
@@ -3748,9 +4592,9 @@
       </w:tcPr>
     </w:tblStylePr>
   </w:style>
-  <w:style w:type="table" w:styleId="86">
+  <w:style w:type="table" w:styleId="705">
     <w:name w:val="Grid Table 5 Dark- Accent 4"/>
-    <w:basedOn w:val="599"/>
+    <w:basedOn w:val="811"/>
     <w:uiPriority w:val="99"/>
     <w:pPr>
       <w:spacing w:after="0" w:line="240" w:lineRule="auto"/>
@@ -3827,9 +4671,9 @@
       </w:tcPr>
     </w:tblStylePr>
   </w:style>
-  <w:style w:type="table" w:styleId="87">
+  <w:style w:type="table" w:styleId="706">
     <w:name w:val="Grid Table 5 Dark - Accent 5"/>
-    <w:basedOn w:val="599"/>
+    <w:basedOn w:val="811"/>
     <w:uiPriority w:val="99"/>
     <w:pPr>
       <w:spacing w:after="0" w:line="240" w:lineRule="auto"/>
@@ -3906,9 +4750,9 @@
       </w:tcPr>
     </w:tblStylePr>
   </w:style>
-  <w:style w:type="table" w:styleId="88">
+  <w:style w:type="table" w:styleId="707">
     <w:name w:val="Grid Table 5 Dark - Accent 6"/>
-    <w:basedOn w:val="599"/>
+    <w:basedOn w:val="811"/>
     <w:uiPriority w:val="99"/>
     <w:pPr>
       <w:spacing w:after="0" w:line="240" w:lineRule="auto"/>
@@ -3985,9 +4829,9 @@
       </w:tcPr>
     </w:tblStylePr>
   </w:style>
-  <w:style w:type="table" w:styleId="89">
+  <w:style w:type="table" w:styleId="708">
     <w:name w:val="Grid Table 6 Colorful"/>
-    <w:basedOn w:val="599"/>
+    <w:basedOn w:val="811"/>
     <w:uiPriority w:val="99"/>
     <w:pPr>
       <w:spacing w:after="0" w:line="240" w:lineRule="auto"/>
@@ -4064,9 +4908,9 @@
       </w:rPr>
     </w:tblStylePr>
   </w:style>
-  <w:style w:type="table" w:styleId="90">
+  <w:style w:type="table" w:styleId="709">
     <w:name w:val="Grid Table 6 Colorful - Accent 1"/>
-    <w:basedOn w:val="599"/>
+    <w:basedOn w:val="811"/>
     <w:uiPriority w:val="99"/>
     <w:pPr>
       <w:spacing w:after="0" w:line="240" w:lineRule="auto"/>
@@ -4143,9 +4987,9 @@
       </w:rPr>
     </w:tblStylePr>
   </w:style>
-  <w:style w:type="table" w:styleId="91">
+  <w:style w:type="table" w:styleId="710">
     <w:name w:val="Grid Table 6 Colorful - Accent 2"/>
-    <w:basedOn w:val="599"/>
+    <w:basedOn w:val="811"/>
     <w:uiPriority w:val="99"/>
     <w:pPr>
       <w:spacing w:after="0" w:line="240" w:lineRule="auto"/>
@@ -4222,9 +5066,9 @@
       </w:rPr>
     </w:tblStylePr>
   </w:style>
-  <w:style w:type="table" w:styleId="92">
+  <w:style w:type="table" w:styleId="711">
     <w:name w:val="Grid Table 6 Colorful - Accent 3"/>
-    <w:basedOn w:val="599"/>
+    <w:basedOn w:val="811"/>
     <w:uiPriority w:val="99"/>
     <w:pPr>
       <w:spacing w:after="0" w:line="240" w:lineRule="auto"/>
@@ -4301,9 +5145,9 @@
       </w:rPr>
     </w:tblStylePr>
   </w:style>
-  <w:style w:type="table" w:styleId="93">
+  <w:style w:type="table" w:styleId="712">
     <w:name w:val="Grid Table 6 Colorful - Accent 4"/>
-    <w:basedOn w:val="599"/>
+    <w:basedOn w:val="811"/>
     <w:uiPriority w:val="99"/>
     <w:pPr>
       <w:spacing w:after="0" w:line="240" w:lineRule="auto"/>
@@ -4380,9 +5224,9 @@
       </w:rPr>
     </w:tblStylePr>
   </w:style>
-  <w:style w:type="table" w:styleId="94">
+  <w:style w:type="table" w:styleId="713">
     <w:name w:val="Grid Table 6 Colorful - Accent 5"/>
-    <w:basedOn w:val="599"/>
+    <w:basedOn w:val="811"/>
     <w:uiPriority w:val="99"/>
     <w:pPr>
       <w:spacing w:after="0" w:line="240" w:lineRule="auto"/>
@@ -4459,9 +5303,9 @@
       </w:rPr>
     </w:tblStylePr>
   </w:style>
-  <w:style w:type="table" w:styleId="95">
+  <w:style w:type="table" w:styleId="714">
     <w:name w:val="Grid Table 6 Colorful - Accent 6"/>
-    <w:basedOn w:val="599"/>
+    <w:basedOn w:val="811"/>
     <w:uiPriority w:val="99"/>
     <w:pPr>
       <w:spacing w:after="0" w:line="240" w:lineRule="auto"/>
@@ -4538,9 +5382,9 @@
       </w:rPr>
     </w:tblStylePr>
   </w:style>
-  <w:style w:type="table" w:styleId="96">
+  <w:style w:type="table" w:styleId="715">
     <w:name w:val="Grid Table 7 Colorful"/>
-    <w:basedOn w:val="599"/>
+    <w:basedOn w:val="811"/>
     <w:uiPriority w:val="99"/>
     <w:pPr>
       <w:spacing w:after="0" w:line="240" w:lineRule="auto"/>
@@ -4589,11 +5433,11 @@
         <w:jc w:val="right"/>
       </w:pPr>
       <w:tcPr>
-        <w:shd w:color="ffffff"/>
-        <w:tcBorders>
-          <w:top w:val="none"/>
-          <w:left w:val="none"/>
-          <w:bottom w:val="none"/>
+        <w:shd w:val="clear" w:color="ffffff"/>
+        <w:tcBorders>
+          <w:top w:val="none" w:color="000000" w:sz="4" w:space="0"/>
+          <w:left w:val="none" w:color="000000" w:sz="4" w:space="0"/>
+          <w:bottom w:val="none" w:color="000000" w:sz="4" w:space="0"/>
           <w:right w:val="single" w:color="000000" w:themeColor="text1" w:themeTint="80" w:sz="4" w:space="0"/>
         </w:tcBorders>
       </w:tcPr>
@@ -4608,10 +5452,10 @@
       <w:tcPr>
         <w:shd w:val="clear" w:color="ffffff" w:themeColor="light1" w:fill="ffffff" w:themeFill="light1"/>
         <w:tcBorders>
-          <w:top w:val="none"/>
-          <w:left w:val="none"/>
+          <w:top w:val="none" w:color="000000" w:sz="4" w:space="0"/>
+          <w:left w:val="none" w:color="000000" w:sz="4" w:space="0"/>
           <w:bottom w:val="single" w:color="000000" w:themeColor="text1" w:themeTint="80" w:sz="4" w:space="0"/>
-          <w:right w:val="none"/>
+          <w:right w:val="none" w:color="000000" w:sz="4" w:space="0"/>
         </w:tcBorders>
       </w:tcPr>
     </w:tblStylePr>
@@ -4623,12 +5467,12 @@
         <w:sz w:val="22"/>
       </w:rPr>
       <w:tcPr>
-        <w:shd w:color="ffffff"/>
-        <w:tcBorders>
-          <w:top w:val="none"/>
+        <w:shd w:val="clear" w:color="ffffff"/>
+        <w:tcBorders>
+          <w:top w:val="none" w:color="000000" w:sz="4" w:space="0"/>
           <w:left w:val="single" w:color="000000" w:themeColor="text1" w:themeTint="80" w:sz="4" w:space="0"/>
-          <w:bottom w:val="none"/>
-          <w:right w:val="none"/>
+          <w:bottom w:val="none" w:color="000000" w:sz="4" w:space="0"/>
+          <w:right w:val="none" w:color="000000" w:sz="4" w:space="0"/>
         </w:tcBorders>
       </w:tcPr>
     </w:tblStylePr>
@@ -4643,16 +5487,16 @@
         <w:shd w:val="clear" w:color="ffffff" w:themeColor="light1" w:fill="ffffff" w:themeFill="light1"/>
         <w:tcBorders>
           <w:top w:val="single" w:color="000000" w:themeColor="text1" w:themeTint="80" w:sz="4" w:space="0"/>
-          <w:left w:val="none"/>
-          <w:bottom w:val="none"/>
-          <w:right w:val="none"/>
-        </w:tcBorders>
-      </w:tcPr>
-    </w:tblStylePr>
-  </w:style>
-  <w:style w:type="table" w:styleId="97">
+          <w:left w:val="none" w:color="000000" w:sz="4" w:space="0"/>
+          <w:bottom w:val="none" w:color="000000" w:sz="4" w:space="0"/>
+          <w:right w:val="none" w:color="000000" w:sz="4" w:space="0"/>
+        </w:tcBorders>
+      </w:tcPr>
+    </w:tblStylePr>
+  </w:style>
+  <w:style w:type="table" w:styleId="716">
     <w:name w:val="Grid Table 7 Colorful - Accent 1"/>
-    <w:basedOn w:val="599"/>
+    <w:basedOn w:val="811"/>
     <w:uiPriority w:val="99"/>
     <w:pPr>
       <w:spacing w:after="0" w:line="240" w:lineRule="auto"/>
@@ -4701,11 +5545,11 @@
         <w:jc w:val="right"/>
       </w:pPr>
       <w:tcPr>
-        <w:shd w:color="ffffff"/>
-        <w:tcBorders>
-          <w:top w:val="none"/>
-          <w:left w:val="none"/>
-          <w:bottom w:val="none"/>
+        <w:shd w:val="clear" w:color="ffffff"/>
+        <w:tcBorders>
+          <w:top w:val="none" w:color="000000" w:sz="4" w:space="0"/>
+          <w:left w:val="none" w:color="000000" w:sz="4" w:space="0"/>
+          <w:bottom w:val="none" w:color="000000" w:sz="4" w:space="0"/>
           <w:right w:val="single" w:color="000000" w:themeColor="accent1" w:themeTint="80" w:sz="4" w:space="0"/>
         </w:tcBorders>
       </w:tcPr>
@@ -4720,10 +5564,10 @@
       <w:tcPr>
         <w:shd w:val="clear" w:color="ffffff" w:themeColor="light1" w:fill="ffffff" w:themeFill="light1"/>
         <w:tcBorders>
-          <w:top w:val="none"/>
-          <w:left w:val="none"/>
+          <w:top w:val="none" w:color="000000" w:sz="4" w:space="0"/>
+          <w:left w:val="none" w:color="000000" w:sz="4" w:space="0"/>
           <w:bottom w:val="single" w:color="000000" w:themeColor="accent1" w:themeTint="80" w:sz="4" w:space="0"/>
-          <w:right w:val="none"/>
+          <w:right w:val="none" w:color="000000" w:sz="4" w:space="0"/>
         </w:tcBorders>
       </w:tcPr>
     </w:tblStylePr>
@@ -4735,12 +5579,12 @@
         <w:sz w:val="22"/>
       </w:rPr>
       <w:tcPr>
-        <w:shd w:color="ffffff"/>
-        <w:tcBorders>
-          <w:top w:val="none"/>
+        <w:shd w:val="clear" w:color="ffffff"/>
+        <w:tcBorders>
+          <w:top w:val="none" w:color="000000" w:sz="4" w:space="0"/>
           <w:left w:val="single" w:color="000000" w:themeColor="accent1" w:themeTint="80" w:sz="4" w:space="0"/>
-          <w:bottom w:val="none"/>
-          <w:right w:val="none"/>
+          <w:bottom w:val="none" w:color="000000" w:sz="4" w:space="0"/>
+          <w:right w:val="none" w:color="000000" w:sz="4" w:space="0"/>
         </w:tcBorders>
       </w:tcPr>
     </w:tblStylePr>
@@ -4755,16 +5599,16 @@
         <w:shd w:val="clear" w:color="ffffff" w:themeColor="light1" w:fill="ffffff" w:themeFill="light1"/>
         <w:tcBorders>
           <w:top w:val="single" w:color="000000" w:themeColor="accent1" w:themeTint="80" w:sz="4" w:space="0"/>
-          <w:left w:val="none"/>
-          <w:bottom w:val="none"/>
-          <w:right w:val="none"/>
-        </w:tcBorders>
-      </w:tcPr>
-    </w:tblStylePr>
-  </w:style>
-  <w:style w:type="table" w:styleId="98">
+          <w:left w:val="none" w:color="000000" w:sz="4" w:space="0"/>
+          <w:bottom w:val="none" w:color="000000" w:sz="4" w:space="0"/>
+          <w:right w:val="none" w:color="000000" w:sz="4" w:space="0"/>
+        </w:tcBorders>
+      </w:tcPr>
+    </w:tblStylePr>
+  </w:style>
+  <w:style w:type="table" w:styleId="717">
     <w:name w:val="Grid Table 7 Colorful - Accent 2"/>
-    <w:basedOn w:val="599"/>
+    <w:basedOn w:val="811"/>
     <w:uiPriority w:val="99"/>
     <w:pPr>
       <w:spacing w:after="0" w:line="240" w:lineRule="auto"/>
@@ -4813,11 +5657,11 @@
         <w:jc w:val="right"/>
       </w:pPr>
       <w:tcPr>
-        <w:shd w:color="ffffff"/>
-        <w:tcBorders>
-          <w:top w:val="none"/>
-          <w:left w:val="none"/>
-          <w:bottom w:val="none"/>
+        <w:shd w:val="clear" w:color="ffffff"/>
+        <w:tcBorders>
+          <w:top w:val="none" w:color="000000" w:sz="4" w:space="0"/>
+          <w:left w:val="none" w:color="000000" w:sz="4" w:space="0"/>
+          <w:bottom w:val="none" w:color="000000" w:sz="4" w:space="0"/>
           <w:right w:val="single" w:color="000000" w:themeColor="accent2" w:themeTint="97" w:sz="4" w:space="0"/>
         </w:tcBorders>
       </w:tcPr>
@@ -4832,10 +5676,10 @@
       <w:tcPr>
         <w:shd w:val="clear" w:color="ffffff" w:themeColor="light1" w:fill="ffffff" w:themeFill="light1"/>
         <w:tcBorders>
-          <w:top w:val="none"/>
-          <w:left w:val="none"/>
+          <w:top w:val="none" w:color="000000" w:sz="4" w:space="0"/>
+          <w:left w:val="none" w:color="000000" w:sz="4" w:space="0"/>
           <w:bottom w:val="single" w:color="000000" w:themeColor="accent2" w:themeTint="97" w:sz="4" w:space="0"/>
-          <w:right w:val="none"/>
+          <w:right w:val="none" w:color="000000" w:sz="4" w:space="0"/>
         </w:tcBorders>
       </w:tcPr>
     </w:tblStylePr>
@@ -4847,12 +5691,12 @@
         <w:sz w:val="22"/>
       </w:rPr>
       <w:tcPr>
-        <w:shd w:color="ffffff"/>
-        <w:tcBorders>
-          <w:top w:val="none"/>
+        <w:shd w:val="clear" w:color="ffffff"/>
+        <w:tcBorders>
+          <w:top w:val="none" w:color="000000" w:sz="4" w:space="0"/>
           <w:left w:val="single" w:color="000000" w:themeColor="accent2" w:themeTint="97" w:sz="4" w:space="0"/>
-          <w:bottom w:val="none"/>
-          <w:right w:val="none"/>
+          <w:bottom w:val="none" w:color="000000" w:sz="4" w:space="0"/>
+          <w:right w:val="none" w:color="000000" w:sz="4" w:space="0"/>
         </w:tcBorders>
       </w:tcPr>
     </w:tblStylePr>
@@ -4867,16 +5711,16 @@
         <w:shd w:val="clear" w:color="ffffff" w:themeColor="light1" w:fill="ffffff" w:themeFill="light1"/>
         <w:tcBorders>
           <w:top w:val="single" w:color="000000" w:themeColor="accent2" w:themeTint="97" w:sz="4" w:space="0"/>
-          <w:left w:val="none"/>
-          <w:bottom w:val="none"/>
-          <w:right w:val="none"/>
-        </w:tcBorders>
-      </w:tcPr>
-    </w:tblStylePr>
-  </w:style>
-  <w:style w:type="table" w:styleId="99">
+          <w:left w:val="none" w:color="000000" w:sz="4" w:space="0"/>
+          <w:bottom w:val="none" w:color="000000" w:sz="4" w:space="0"/>
+          <w:right w:val="none" w:color="000000" w:sz="4" w:space="0"/>
+        </w:tcBorders>
+      </w:tcPr>
+    </w:tblStylePr>
+  </w:style>
+  <w:style w:type="table" w:styleId="718">
     <w:name w:val="Grid Table 7 Colorful - Accent 3"/>
-    <w:basedOn w:val="599"/>
+    <w:basedOn w:val="811"/>
     <w:uiPriority w:val="99"/>
     <w:pPr>
       <w:spacing w:after="0" w:line="240" w:lineRule="auto"/>
@@ -4925,11 +5769,11 @@
         <w:jc w:val="right"/>
       </w:pPr>
       <w:tcPr>
-        <w:shd w:color="ffffff"/>
-        <w:tcBorders>
-          <w:top w:val="none"/>
-          <w:left w:val="none"/>
-          <w:bottom w:val="none"/>
+        <w:shd w:val="clear" w:color="ffffff"/>
+        <w:tcBorders>
+          <w:top w:val="none" w:color="000000" w:sz="4" w:space="0"/>
+          <w:left w:val="none" w:color="000000" w:sz="4" w:space="0"/>
+          <w:bottom w:val="none" w:color="000000" w:sz="4" w:space="0"/>
           <w:right w:val="single" w:color="000000" w:themeColor="accent3" w:themeTint="FE" w:sz="4" w:space="0"/>
         </w:tcBorders>
       </w:tcPr>
@@ -4944,10 +5788,10 @@
       <w:tcPr>
         <w:shd w:val="clear" w:color="ffffff" w:themeColor="light1" w:fill="ffffff" w:themeFill="light1"/>
         <w:tcBorders>
-          <w:top w:val="none"/>
-          <w:left w:val="none"/>
+          <w:top w:val="none" w:color="000000" w:sz="4" w:space="0"/>
+          <w:left w:val="none" w:color="000000" w:sz="4" w:space="0"/>
           <w:bottom w:val="single" w:color="000000" w:themeColor="accent3" w:themeTint="FE" w:sz="4" w:space="0"/>
-          <w:right w:val="none"/>
+          <w:right w:val="none" w:color="000000" w:sz="4" w:space="0"/>
         </w:tcBorders>
       </w:tcPr>
     </w:tblStylePr>
@@ -4959,12 +5803,12 @@
         <w:sz w:val="22"/>
       </w:rPr>
       <w:tcPr>
-        <w:shd w:color="ffffff"/>
-        <w:tcBorders>
-          <w:top w:val="none"/>
+        <w:shd w:val="clear" w:color="ffffff"/>
+        <w:tcBorders>
+          <w:top w:val="none" w:color="000000" w:sz="4" w:space="0"/>
           <w:left w:val="single" w:color="000000" w:themeColor="accent3" w:themeTint="FE" w:sz="4" w:space="0"/>
-          <w:bottom w:val="none"/>
-          <w:right w:val="none"/>
+          <w:bottom w:val="none" w:color="000000" w:sz="4" w:space="0"/>
+          <w:right w:val="none" w:color="000000" w:sz="4" w:space="0"/>
         </w:tcBorders>
       </w:tcPr>
     </w:tblStylePr>
@@ -4979,16 +5823,16 @@
         <w:shd w:val="clear" w:color="ffffff" w:themeColor="light1" w:fill="ffffff" w:themeFill="light1"/>
         <w:tcBorders>
           <w:top w:val="single" w:color="000000" w:themeColor="accent3" w:themeTint="FE" w:sz="4" w:space="0"/>
-          <w:left w:val="none"/>
-          <w:bottom w:val="none"/>
-          <w:right w:val="none"/>
-        </w:tcBorders>
-      </w:tcPr>
-    </w:tblStylePr>
-  </w:style>
-  <w:style w:type="table" w:styleId="100">
+          <w:left w:val="none" w:color="000000" w:sz="4" w:space="0"/>
+          <w:bottom w:val="none" w:color="000000" w:sz="4" w:space="0"/>
+          <w:right w:val="none" w:color="000000" w:sz="4" w:space="0"/>
+        </w:tcBorders>
+      </w:tcPr>
+    </w:tblStylePr>
+  </w:style>
+  <w:style w:type="table" w:styleId="719">
     <w:name w:val="Grid Table 7 Colorful - Accent 4"/>
-    <w:basedOn w:val="599"/>
+    <w:basedOn w:val="811"/>
     <w:uiPriority w:val="99"/>
     <w:pPr>
       <w:spacing w:after="0" w:line="240" w:lineRule="auto"/>
@@ -5037,11 +5881,11 @@
         <w:jc w:val="right"/>
       </w:pPr>
       <w:tcPr>
-        <w:shd w:color="ffffff"/>
-        <w:tcBorders>
-          <w:top w:val="none"/>
-          <w:left w:val="none"/>
-          <w:bottom w:val="none"/>
+        <w:shd w:val="clear" w:color="ffffff"/>
+        <w:tcBorders>
+          <w:top w:val="none" w:color="000000" w:sz="4" w:space="0"/>
+          <w:left w:val="none" w:color="000000" w:sz="4" w:space="0"/>
+          <w:bottom w:val="none" w:color="000000" w:sz="4" w:space="0"/>
           <w:right w:val="single" w:color="000000" w:themeColor="accent4" w:themeTint="9A" w:sz="4" w:space="0"/>
         </w:tcBorders>
       </w:tcPr>
@@ -5056,10 +5900,10 @@
       <w:tcPr>
         <w:shd w:val="clear" w:color="ffffff" w:themeColor="light1" w:fill="ffffff" w:themeFill="light1"/>
         <w:tcBorders>
-          <w:top w:val="none"/>
-          <w:left w:val="none"/>
+          <w:top w:val="none" w:color="000000" w:sz="4" w:space="0"/>
+          <w:left w:val="none" w:color="000000" w:sz="4" w:space="0"/>
           <w:bottom w:val="single" w:color="000000" w:themeColor="accent4" w:themeTint="9A" w:sz="4" w:space="0"/>
-          <w:right w:val="none"/>
+          <w:right w:val="none" w:color="000000" w:sz="4" w:space="0"/>
         </w:tcBorders>
       </w:tcPr>
     </w:tblStylePr>
@@ -5071,12 +5915,12 @@
         <w:sz w:val="22"/>
       </w:rPr>
       <w:tcPr>
-        <w:shd w:color="ffffff"/>
-        <w:tcBorders>
-          <w:top w:val="none"/>
+        <w:shd w:val="clear" w:color="ffffff"/>
+        <w:tcBorders>
+          <w:top w:val="none" w:color="000000" w:sz="4" w:space="0"/>
           <w:left w:val="single" w:color="000000" w:themeColor="accent4" w:themeTint="9A" w:sz="4" w:space="0"/>
-          <w:bottom w:val="none"/>
-          <w:right w:val="none"/>
+          <w:bottom w:val="none" w:color="000000" w:sz="4" w:space="0"/>
+          <w:right w:val="none" w:color="000000" w:sz="4" w:space="0"/>
         </w:tcBorders>
       </w:tcPr>
     </w:tblStylePr>
@@ -5091,16 +5935,16 @@
         <w:shd w:val="clear" w:color="ffffff" w:themeColor="light1" w:fill="ffffff" w:themeFill="light1"/>
         <w:tcBorders>
           <w:top w:val="single" w:color="000000" w:themeColor="accent4" w:themeTint="9A" w:sz="4" w:space="0"/>
-          <w:left w:val="none"/>
-          <w:bottom w:val="none"/>
-          <w:right w:val="none"/>
-        </w:tcBorders>
-      </w:tcPr>
-    </w:tblStylePr>
-  </w:style>
-  <w:style w:type="table" w:styleId="101">
+          <w:left w:val="none" w:color="000000" w:sz="4" w:space="0"/>
+          <w:bottom w:val="none" w:color="000000" w:sz="4" w:space="0"/>
+          <w:right w:val="none" w:color="000000" w:sz="4" w:space="0"/>
+        </w:tcBorders>
+      </w:tcPr>
+    </w:tblStylePr>
+  </w:style>
+  <w:style w:type="table" w:styleId="720">
     <w:name w:val="Grid Table 7 Colorful - Accent 5"/>
-    <w:basedOn w:val="599"/>
+    <w:basedOn w:val="811"/>
     <w:uiPriority w:val="99"/>
     <w:pPr>
       <w:spacing w:after="0" w:line="240" w:lineRule="auto"/>
@@ -5149,11 +5993,11 @@
         <w:jc w:val="right"/>
       </w:pPr>
       <w:tcPr>
-        <w:shd w:color="ffffff"/>
-        <w:tcBorders>
-          <w:top w:val="none"/>
-          <w:left w:val="none"/>
-          <w:bottom w:val="none"/>
+        <w:shd w:val="clear" w:color="ffffff"/>
+        <w:tcBorders>
+          <w:top w:val="none" w:color="000000" w:sz="4" w:space="0"/>
+          <w:left w:val="none" w:color="000000" w:sz="4" w:space="0"/>
+          <w:bottom w:val="none" w:color="000000" w:sz="4" w:space="0"/>
           <w:right w:val="single" w:color="000000" w:themeColor="accent5" w:themeTint="90" w:sz="4" w:space="0"/>
         </w:tcBorders>
       </w:tcPr>
@@ -5168,10 +6012,10 @@
       <w:tcPr>
         <w:shd w:val="clear" w:color="ffffff" w:themeColor="light1" w:fill="ffffff" w:themeFill="light1"/>
         <w:tcBorders>
-          <w:top w:val="none"/>
-          <w:left w:val="none"/>
+          <w:top w:val="none" w:color="000000" w:sz="4" w:space="0"/>
+          <w:left w:val="none" w:color="000000" w:sz="4" w:space="0"/>
           <w:bottom w:val="single" w:color="000000" w:themeColor="accent5" w:themeTint="90" w:sz="4" w:space="0"/>
-          <w:right w:val="none"/>
+          <w:right w:val="none" w:color="000000" w:sz="4" w:space="0"/>
         </w:tcBorders>
       </w:tcPr>
     </w:tblStylePr>
@@ -5183,12 +6027,12 @@
         <w:sz w:val="22"/>
       </w:rPr>
       <w:tcPr>
-        <w:shd w:color="ffffff"/>
-        <w:tcBorders>
-          <w:top w:val="none"/>
+        <w:shd w:val="clear" w:color="ffffff"/>
+        <w:tcBorders>
+          <w:top w:val="none" w:color="000000" w:sz="4" w:space="0"/>
           <w:left w:val="single" w:color="000000" w:themeColor="accent5" w:themeTint="90" w:sz="4" w:space="0"/>
-          <w:bottom w:val="none"/>
-          <w:right w:val="none"/>
+          <w:bottom w:val="none" w:color="000000" w:sz="4" w:space="0"/>
+          <w:right w:val="none" w:color="000000" w:sz="4" w:space="0"/>
         </w:tcBorders>
       </w:tcPr>
     </w:tblStylePr>
@@ -5203,16 +6047,16 @@
         <w:shd w:val="clear" w:color="ffffff" w:themeColor="light1" w:fill="ffffff" w:themeFill="light1"/>
         <w:tcBorders>
           <w:top w:val="single" w:color="000000" w:themeColor="accent5" w:themeTint="90" w:sz="4" w:space="0"/>
-          <w:left w:val="none"/>
-          <w:bottom w:val="none"/>
-          <w:right w:val="none"/>
-        </w:tcBorders>
-      </w:tcPr>
-    </w:tblStylePr>
-  </w:style>
-  <w:style w:type="table" w:styleId="102">
+          <w:left w:val="none" w:color="000000" w:sz="4" w:space="0"/>
+          <w:bottom w:val="none" w:color="000000" w:sz="4" w:space="0"/>
+          <w:right w:val="none" w:color="000000" w:sz="4" w:space="0"/>
+        </w:tcBorders>
+      </w:tcPr>
+    </w:tblStylePr>
+  </w:style>
+  <w:style w:type="table" w:styleId="721">
     <w:name w:val="Grid Table 7 Colorful - Accent 6"/>
-    <w:basedOn w:val="599"/>
+    <w:basedOn w:val="811"/>
     <w:uiPriority w:val="99"/>
     <w:pPr>
       <w:spacing w:after="0" w:line="240" w:lineRule="auto"/>
@@ -5261,11 +6105,11 @@
         <w:jc w:val="right"/>
       </w:pPr>
       <w:tcPr>
-        <w:shd w:color="ffffff"/>
-        <w:tcBorders>
-          <w:top w:val="none"/>
-          <w:left w:val="none"/>
-          <w:bottom w:val="none"/>
+        <w:shd w:val="clear" w:color="ffffff"/>
+        <w:tcBorders>
+          <w:top w:val="none" w:color="000000" w:sz="4" w:space="0"/>
+          <w:left w:val="none" w:color="000000" w:sz="4" w:space="0"/>
+          <w:bottom w:val="none" w:color="000000" w:sz="4" w:space="0"/>
           <w:right w:val="single" w:color="000000" w:themeColor="accent6" w:themeTint="90" w:sz="4" w:space="0"/>
         </w:tcBorders>
       </w:tcPr>
@@ -5280,10 +6124,10 @@
       <w:tcPr>
         <w:shd w:val="clear" w:color="ffffff" w:themeColor="light1" w:fill="ffffff" w:themeFill="light1"/>
         <w:tcBorders>
-          <w:top w:val="none"/>
-          <w:left w:val="none"/>
+          <w:top w:val="none" w:color="000000" w:sz="4" w:space="0"/>
+          <w:left w:val="none" w:color="000000" w:sz="4" w:space="0"/>
           <w:bottom w:val="single" w:color="000000" w:themeColor="accent6" w:themeTint="90" w:sz="4" w:space="0"/>
-          <w:right w:val="none"/>
+          <w:right w:val="none" w:color="000000" w:sz="4" w:space="0"/>
         </w:tcBorders>
       </w:tcPr>
     </w:tblStylePr>
@@ -5295,12 +6139,12 @@
         <w:sz w:val="22"/>
       </w:rPr>
       <w:tcPr>
-        <w:shd w:color="ffffff"/>
-        <w:tcBorders>
-          <w:top w:val="none"/>
+        <w:shd w:val="clear" w:color="ffffff"/>
+        <w:tcBorders>
+          <w:top w:val="none" w:color="000000" w:sz="4" w:space="0"/>
           <w:left w:val="single" w:color="000000" w:themeColor="accent6" w:themeTint="90" w:sz="4" w:space="0"/>
-          <w:bottom w:val="none"/>
-          <w:right w:val="none"/>
+          <w:bottom w:val="none" w:color="000000" w:sz="4" w:space="0"/>
+          <w:right w:val="none" w:color="000000" w:sz="4" w:space="0"/>
         </w:tcBorders>
       </w:tcPr>
     </w:tblStylePr>
@@ -5315,16 +6159,16 @@
         <w:shd w:val="clear" w:color="ffffff" w:themeColor="light1" w:fill="ffffff" w:themeFill="light1"/>
         <w:tcBorders>
           <w:top w:val="single" w:color="000000" w:themeColor="accent6" w:themeTint="90" w:sz="4" w:space="0"/>
-          <w:left w:val="none"/>
-          <w:bottom w:val="none"/>
-          <w:right w:val="none"/>
-        </w:tcBorders>
-      </w:tcPr>
-    </w:tblStylePr>
-  </w:style>
-  <w:style w:type="table" w:styleId="103">
+          <w:left w:val="none" w:color="000000" w:sz="4" w:space="0"/>
+          <w:bottom w:val="none" w:color="000000" w:sz="4" w:space="0"/>
+          <w:right w:val="none" w:color="000000" w:sz="4" w:space="0"/>
+        </w:tcBorders>
+      </w:tcPr>
+    </w:tblStylePr>
+  </w:style>
+  <w:style w:type="table" w:styleId="722">
     <w:name w:val="List Table 1 Light"/>
-    <w:basedOn w:val="599"/>
+    <w:basedOn w:val="811"/>
     <w:uiPriority w:val="99"/>
     <w:pPr>
       <w:spacing w:after="0" w:line="240" w:lineRule="auto"/>
@@ -5385,9 +6229,9 @@
       </w:tcPr>
     </w:tblStylePr>
   </w:style>
-  <w:style w:type="table" w:styleId="104">
+  <w:style w:type="table" w:styleId="723">
     <w:name w:val="List Table 1 Light - Accent 1"/>
-    <w:basedOn w:val="599"/>
+    <w:basedOn w:val="811"/>
     <w:uiPriority w:val="99"/>
     <w:pPr>
       <w:spacing w:after="0" w:line="240" w:lineRule="auto"/>
@@ -5448,9 +6292,9 @@
       </w:tcPr>
     </w:tblStylePr>
   </w:style>
-  <w:style w:type="table" w:styleId="105">
+  <w:style w:type="table" w:styleId="724">
     <w:name w:val="List Table 1 Light - Accent 2"/>
-    <w:basedOn w:val="599"/>
+    <w:basedOn w:val="811"/>
     <w:uiPriority w:val="99"/>
     <w:pPr>
       <w:spacing w:after="0" w:line="240" w:lineRule="auto"/>
@@ -5511,9 +6355,9 @@
       </w:tcPr>
     </w:tblStylePr>
   </w:style>
-  <w:style w:type="table" w:styleId="106">
+  <w:style w:type="table" w:styleId="725">
     <w:name w:val="List Table 1 Light - Accent 3"/>
-    <w:basedOn w:val="599"/>
+    <w:basedOn w:val="811"/>
     <w:uiPriority w:val="99"/>
     <w:pPr>
       <w:spacing w:after="0" w:line="240" w:lineRule="auto"/>
@@ -5574,9 +6418,9 @@
       </w:tcPr>
     </w:tblStylePr>
   </w:style>
-  <w:style w:type="table" w:styleId="107">
+  <w:style w:type="table" w:styleId="726">
     <w:name w:val="List Table 1 Light - Accent 4"/>
-    <w:basedOn w:val="599"/>
+    <w:basedOn w:val="811"/>
     <w:uiPriority w:val="99"/>
     <w:pPr>
       <w:spacing w:after="0" w:line="240" w:lineRule="auto"/>
@@ -5637,9 +6481,9 @@
       </w:tcPr>
     </w:tblStylePr>
   </w:style>
-  <w:style w:type="table" w:styleId="108">
+  <w:style w:type="table" w:styleId="727">
     <w:name w:val="List Table 1 Light - Accent 5"/>
-    <w:basedOn w:val="599"/>
+    <w:basedOn w:val="811"/>
     <w:uiPriority w:val="99"/>
     <w:pPr>
       <w:spacing w:after="0" w:line="240" w:lineRule="auto"/>
@@ -5700,9 +6544,9 @@
       </w:tcPr>
     </w:tblStylePr>
   </w:style>
-  <w:style w:type="table" w:styleId="109">
+  <w:style w:type="table" w:styleId="728">
     <w:name w:val="List Table 1 Light - Accent 6"/>
-    <w:basedOn w:val="599"/>
+    <w:basedOn w:val="811"/>
     <w:uiPriority w:val="99"/>
     <w:pPr>
       <w:spacing w:after="0" w:line="240" w:lineRule="auto"/>
@@ -5763,9 +6607,9 @@
       </w:tcPr>
     </w:tblStylePr>
   </w:style>
-  <w:style w:type="table" w:styleId="110">
+  <w:style w:type="table" w:styleId="729">
     <w:name w:val="List Table 2"/>
-    <w:basedOn w:val="599"/>
+    <w:basedOn w:val="811"/>
     <w:uiPriority w:val="99"/>
     <w:pPr>
       <w:spacing w:after="0" w:line="240" w:lineRule="auto"/>
@@ -5849,9 +6693,9 @@
       </w:tcPr>
     </w:tblStylePr>
   </w:style>
-  <w:style w:type="table" w:styleId="111">
+  <w:style w:type="table" w:styleId="730">
     <w:name w:val="List Table 2 - Accent 1"/>
-    <w:basedOn w:val="599"/>
+    <w:basedOn w:val="811"/>
     <w:uiPriority w:val="99"/>
     <w:pPr>
       <w:spacing w:after="0" w:line="240" w:lineRule="auto"/>
@@ -5935,9 +6779,9 @@
       </w:tcPr>
     </w:tblStylePr>
   </w:style>
-  <w:style w:type="table" w:styleId="112">
+  <w:style w:type="table" w:styleId="731">
     <w:name w:val="List Table 2 - Accent 2"/>
-    <w:basedOn w:val="599"/>
+    <w:basedOn w:val="811"/>
     <w:uiPriority w:val="99"/>
     <w:pPr>
       <w:spacing w:after="0" w:line="240" w:lineRule="auto"/>
@@ -6021,9 +6865,9 @@
       </w:tcPr>
     </w:tblStylePr>
   </w:style>
-  <w:style w:type="table" w:styleId="113">
+  <w:style w:type="table" w:styleId="732">
     <w:name w:val="List Table 2 - Accent 3"/>
-    <w:basedOn w:val="599"/>
+    <w:basedOn w:val="811"/>
     <w:uiPriority w:val="99"/>
     <w:pPr>
       <w:spacing w:after="0" w:line="240" w:lineRule="auto"/>
@@ -6107,9 +6951,9 @@
       </w:tcPr>
     </w:tblStylePr>
   </w:style>
-  <w:style w:type="table" w:styleId="114">
+  <w:style w:type="table" w:styleId="733">
     <w:name w:val="List Table 2 - Accent 4"/>
-    <w:basedOn w:val="599"/>
+    <w:basedOn w:val="811"/>
     <w:uiPriority w:val="99"/>
     <w:pPr>
       <w:spacing w:after="0" w:line="240" w:lineRule="auto"/>
@@ -6193,9 +7037,9 @@
       </w:tcPr>
     </w:tblStylePr>
   </w:style>
-  <w:style w:type="table" w:styleId="115">
+  <w:style w:type="table" w:styleId="734">
     <w:name w:val="List Table 2 - Accent 5"/>
-    <w:basedOn w:val="599"/>
+    <w:basedOn w:val="811"/>
     <w:uiPriority w:val="99"/>
     <w:pPr>
       <w:spacing w:after="0" w:line="240" w:lineRule="auto"/>
@@ -6279,9 +7123,9 @@
       </w:tcPr>
     </w:tblStylePr>
   </w:style>
-  <w:style w:type="table" w:styleId="116">
+  <w:style w:type="table" w:styleId="735">
     <w:name w:val="List Table 2 - Accent 6"/>
-    <w:basedOn w:val="599"/>
+    <w:basedOn w:val="811"/>
     <w:uiPriority w:val="99"/>
     <w:pPr>
       <w:spacing w:after="0" w:line="240" w:lineRule="auto"/>
@@ -6365,9 +7209,9 @@
       </w:tcPr>
     </w:tblStylePr>
   </w:style>
-  <w:style w:type="table" w:styleId="117">
+  <w:style w:type="table" w:styleId="736">
     <w:name w:val="List Table 3"/>
-    <w:basedOn w:val="599"/>
+    <w:basedOn w:val="811"/>
     <w:uiPriority w:val="99"/>
     <w:pPr>
       <w:spacing w:after="0" w:line="240" w:lineRule="auto"/>
@@ -6439,9 +7283,9 @@
       </w:rPr>
     </w:tblStylePr>
   </w:style>
-  <w:style w:type="table" w:styleId="118">
+  <w:style w:type="table" w:styleId="737">
     <w:name w:val="List Table 3 - Accent 1"/>
-    <w:basedOn w:val="599"/>
+    <w:basedOn w:val="811"/>
     <w:uiPriority w:val="99"/>
     <w:pPr>
       <w:spacing w:after="0" w:line="240" w:lineRule="auto"/>
@@ -6513,9 +7357,9 @@
       </w:rPr>
     </w:tblStylePr>
   </w:style>
-  <w:style w:type="table" w:styleId="119">
+  <w:style w:type="table" w:styleId="738">
     <w:name w:val="List Table 3 - Accent 2"/>
-    <w:basedOn w:val="599"/>
+    <w:basedOn w:val="811"/>
     <w:uiPriority w:val="99"/>
     <w:pPr>
       <w:spacing w:after="0" w:line="240" w:lineRule="auto"/>
@@ -6587,9 +7431,9 @@
       </w:rPr>
     </w:tblStylePr>
   </w:style>
-  <w:style w:type="table" w:styleId="120">
+  <w:style w:type="table" w:styleId="739">
     <w:name w:val="List Table 3 - Accent 3"/>
-    <w:basedOn w:val="599"/>
+    <w:basedOn w:val="811"/>
     <w:uiPriority w:val="99"/>
     <w:pPr>
       <w:spacing w:after="0" w:line="240" w:lineRule="auto"/>
@@ -6661,9 +7505,9 @@
       </w:rPr>
     </w:tblStylePr>
   </w:style>
-  <w:style w:type="table" w:styleId="121">
+  <w:style w:type="table" w:styleId="740">
     <w:name w:val="List Table 3 - Accent 4"/>
-    <w:basedOn w:val="599"/>
+    <w:basedOn w:val="811"/>
     <w:uiPriority w:val="99"/>
     <w:pPr>
       <w:spacing w:after="0" w:line="240" w:lineRule="auto"/>
@@ -6735,9 +7579,9 @@
       </w:rPr>
     </w:tblStylePr>
   </w:style>
-  <w:style w:type="table" w:styleId="122">
+  <w:style w:type="table" w:styleId="741">
     <w:name w:val="List Table 3 - Accent 5"/>
-    <w:basedOn w:val="599"/>
+    <w:basedOn w:val="811"/>
     <w:uiPriority w:val="99"/>
     <w:pPr>
       <w:spacing w:after="0" w:line="240" w:lineRule="auto"/>
@@ -6809,9 +7653,9 @@
       </w:rPr>
     </w:tblStylePr>
   </w:style>
-  <w:style w:type="table" w:styleId="123">
+  <w:style w:type="table" w:styleId="742">
     <w:name w:val="List Table 3 - Accent 6"/>
-    <w:basedOn w:val="599"/>
+    <w:basedOn w:val="811"/>
     <w:uiPriority w:val="99"/>
     <w:pPr>
       <w:spacing w:after="0" w:line="240" w:lineRule="auto"/>
@@ -6883,9 +7727,9 @@
       </w:rPr>
     </w:tblStylePr>
   </w:style>
-  <w:style w:type="table" w:styleId="124">
+  <w:style w:type="table" w:styleId="743">
     <w:name w:val="List Table 4"/>
-    <w:basedOn w:val="599"/>
+    <w:basedOn w:val="811"/>
     <w:uiPriority w:val="99"/>
     <w:pPr>
       <w:spacing w:after="0" w:line="240" w:lineRule="auto"/>
@@ -6952,9 +7796,9 @@
       </w:rPr>
     </w:tblStylePr>
   </w:style>
-  <w:style w:type="table" w:styleId="125">
+  <w:style w:type="table" w:styleId="744">
     <w:name w:val="List Table 4 - Accent 1"/>
-    <w:basedOn w:val="599"/>
+    <w:basedOn w:val="811"/>
     <w:uiPriority w:val="99"/>
     <w:pPr>
       <w:spacing w:after="0" w:line="240" w:lineRule="auto"/>
@@ -7021,9 +7865,9 @@
       </w:rPr>
     </w:tblStylePr>
   </w:style>
-  <w:style w:type="table" w:styleId="126">
+  <w:style w:type="table" w:styleId="745">
     <w:name w:val="List Table 4 - Accent 2"/>
-    <w:basedOn w:val="599"/>
+    <w:basedOn w:val="811"/>
     <w:uiPriority w:val="99"/>
     <w:pPr>
       <w:spacing w:after="0" w:line="240" w:lineRule="auto"/>
@@ -7090,9 +7934,9 @@
       </w:rPr>
     </w:tblStylePr>
   </w:style>
-  <w:style w:type="table" w:styleId="127">
+  <w:style w:type="table" w:styleId="746">
     <w:name w:val="List Table 4 - Accent 3"/>
-    <w:basedOn w:val="599"/>
+    <w:basedOn w:val="811"/>
     <w:uiPriority w:val="99"/>
     <w:pPr>
       <w:spacing w:after="0" w:line="240" w:lineRule="auto"/>
@@ -7159,9 +8003,9 @@
       </w:rPr>
     </w:tblStylePr>
   </w:style>
-  <w:style w:type="table" w:styleId="128">
+  <w:style w:type="table" w:styleId="747">
     <w:name w:val="List Table 4 - Accent 4"/>
-    <w:basedOn w:val="599"/>
+    <w:basedOn w:val="811"/>
     <w:uiPriority w:val="99"/>
     <w:pPr>
       <w:spacing w:after="0" w:line="240" w:lineRule="auto"/>
@@ -7228,9 +8072,9 @@
       </w:rPr>
     </w:tblStylePr>
   </w:style>
-  <w:style w:type="table" w:styleId="129">
+  <w:style w:type="table" w:styleId="748">
     <w:name w:val="List Table 4 - Accent 5"/>
-    <w:basedOn w:val="599"/>
+    <w:basedOn w:val="811"/>
     <w:uiPriority w:val="99"/>
     <w:pPr>
       <w:spacing w:after="0" w:line="240" w:lineRule="auto"/>
@@ -7297,9 +8141,9 @@
       </w:rPr>
     </w:tblStylePr>
   </w:style>
-  <w:style w:type="table" w:styleId="130">
+  <w:style w:type="table" w:styleId="749">
     <w:name w:val="List Table 4 - Accent 6"/>
-    <w:basedOn w:val="599"/>
+    <w:basedOn w:val="811"/>
     <w:uiPriority w:val="99"/>
     <w:pPr>
       <w:spacing w:after="0" w:line="240" w:lineRule="auto"/>
@@ -7366,9 +8210,9 @@
       </w:rPr>
     </w:tblStylePr>
   </w:style>
-  <w:style w:type="table" w:styleId="131">
+  <w:style w:type="table" w:styleId="750">
     <w:name w:val="List Table 5 Dark"/>
-    <w:basedOn w:val="599"/>
+    <w:basedOn w:val="811"/>
     <w:uiPriority w:val="99"/>
     <w:pPr>
       <w:spacing w:after="0" w:line="240" w:lineRule="auto"/>
@@ -7473,9 +8317,9 @@
       </w:rPr>
     </w:tblStylePr>
   </w:style>
-  <w:style w:type="table" w:styleId="132">
+  <w:style w:type="table" w:styleId="751">
     <w:name w:val="List Table 5 Dark - Accent 1"/>
-    <w:basedOn w:val="599"/>
+    <w:basedOn w:val="811"/>
     <w:uiPriority w:val="99"/>
     <w:pPr>
       <w:spacing w:after="0" w:line="240" w:lineRule="auto"/>
@@ -7580,9 +8424,9 @@
       </w:rPr>
     </w:tblStylePr>
   </w:style>
-  <w:style w:type="table" w:styleId="133">
+  <w:style w:type="table" w:styleId="752">
     <w:name w:val="List Table 5 Dark - Accent 2"/>
-    <w:basedOn w:val="599"/>
+    <w:basedOn w:val="811"/>
     <w:uiPriority w:val="99"/>
     <w:pPr>
       <w:spacing w:after="0" w:line="240" w:lineRule="auto"/>
@@ -7687,9 +8531,9 @@
       </w:rPr>
     </w:tblStylePr>
   </w:style>
-  <w:style w:type="table" w:styleId="134">
+  <w:style w:type="table" w:styleId="753">
     <w:name w:val="List Table 5 Dark - Accent 3"/>
-    <w:basedOn w:val="599"/>
+    <w:basedOn w:val="811"/>
     <w:uiPriority w:val="99"/>
     <w:pPr>
       <w:spacing w:after="0" w:line="240" w:lineRule="auto"/>
@@ -7794,9 +8638,9 @@
       </w:rPr>
     </w:tblStylePr>
   </w:style>
-  <w:style w:type="table" w:styleId="135">
+  <w:style w:type="table" w:styleId="754">
     <w:name w:val="List Table 5 Dark - Accent 4"/>
-    <w:basedOn w:val="599"/>
+    <w:basedOn w:val="811"/>
     <w:uiPriority w:val="99"/>
     <w:pPr>
       <w:spacing w:after="0" w:line="240" w:lineRule="auto"/>
@@ -7901,9 +8745,9 @@
       </w:rPr>
     </w:tblStylePr>
   </w:style>
-  <w:style w:type="table" w:styleId="136">
+  <w:style w:type="table" w:styleId="755">
     <w:name w:val="List Table 5 Dark - Accent 5"/>
-    <w:basedOn w:val="599"/>
+    <w:basedOn w:val="811"/>
     <w:uiPriority w:val="99"/>
     <w:pPr>
       <w:spacing w:after="0" w:line="240" w:lineRule="auto"/>
@@ -8008,9 +8852,9 @@
       </w:rPr>
     </w:tblStylePr>
   </w:style>
-  <w:style w:type="table" w:styleId="137">
+  <w:style w:type="table" w:styleId="756">
     <w:name w:val="List Table 5 Dark - Accent 6"/>
-    <w:basedOn w:val="599"/>
+    <w:basedOn w:val="811"/>
     <w:uiPriority w:val="99"/>
     <w:pPr>
       <w:spacing w:after="0" w:line="240" w:lineRule="auto"/>
@@ -8115,9 +8959,9 @@
       </w:rPr>
     </w:tblStylePr>
   </w:style>
-  <w:style w:type="table" w:styleId="138">
+  <w:style w:type="table" w:styleId="757">
     <w:name w:val="List Table 6 Colorful"/>
-    <w:basedOn w:val="599"/>
+    <w:basedOn w:val="811"/>
     <w:uiPriority w:val="99"/>
     <w:pPr>
       <w:spacing w:after="0" w:line="240" w:lineRule="auto"/>
@@ -8188,9 +9032,9 @@
       </w:tcPr>
     </w:tblStylePr>
   </w:style>
-  <w:style w:type="table" w:styleId="139">
+  <w:style w:type="table" w:styleId="758">
     <w:name w:val="List Table 6 Colorful - Accent 1"/>
-    <w:basedOn w:val="599"/>
+    <w:basedOn w:val="811"/>
     <w:uiPriority w:val="99"/>
     <w:pPr>
       <w:spacing w:after="0" w:line="240" w:lineRule="auto"/>
@@ -8261,9 +9105,9 @@
       </w:tcPr>
     </w:tblStylePr>
   </w:style>
-  <w:style w:type="table" w:styleId="140">
+  <w:style w:type="table" w:styleId="759">
     <w:name w:val="List Table 6 Colorful - Accent 2"/>
-    <w:basedOn w:val="599"/>
+    <w:basedOn w:val="811"/>
     <w:uiPriority w:val="99"/>
     <w:pPr>
       <w:spacing w:after="0" w:line="240" w:lineRule="auto"/>
@@ -8334,9 +9178,9 @@
       </w:tcPr>
     </w:tblStylePr>
   </w:style>
-  <w:style w:type="table" w:styleId="141">
+  <w:style w:type="table" w:styleId="760">
     <w:name w:val="List Table 6 Colorful - Accent 3"/>
-    <w:basedOn w:val="599"/>
+    <w:basedOn w:val="811"/>
     <w:uiPriority w:val="99"/>
     <w:pPr>
       <w:spacing w:after="0" w:line="240" w:lineRule="auto"/>
@@ -8407,9 +9251,9 @@
       </w:tcPr>
     </w:tblStylePr>
   </w:style>
-  <w:style w:type="table" w:styleId="142">
+  <w:style w:type="table" w:styleId="761">
     <w:name w:val="List Table 6 Colorful - Accent 4"/>
-    <w:basedOn w:val="599"/>
+    <w:basedOn w:val="811"/>
     <w:uiPriority w:val="99"/>
     <w:pPr>
       <w:spacing w:after="0" w:line="240" w:lineRule="auto"/>
@@ -8480,9 +9324,9 @@
       </w:tcPr>
     </w:tblStylePr>
   </w:style>
-  <w:style w:type="table" w:styleId="143">
+  <w:style w:type="table" w:styleId="762">
     <w:name w:val="List Table 6 Colorful - Accent 5"/>
-    <w:basedOn w:val="599"/>
+    <w:basedOn w:val="811"/>
     <w:uiPriority w:val="99"/>
     <w:pPr>
       <w:spacing w:after="0" w:line="240" w:lineRule="auto"/>
@@ -8553,9 +9397,9 @@
       </w:tcPr>
     </w:tblStylePr>
   </w:style>
-  <w:style w:type="table" w:styleId="144">
+  <w:style w:type="table" w:styleId="763">
     <w:name w:val="List Table 6 Colorful - Accent 6"/>
-    <w:basedOn w:val="599"/>
+    <w:basedOn w:val="811"/>
     <w:uiPriority w:val="99"/>
     <w:pPr>
       <w:spacing w:after="0" w:line="240" w:lineRule="auto"/>
@@ -8626,9 +9470,9 @@
       </w:tcPr>
     </w:tblStylePr>
   </w:style>
-  <w:style w:type="table" w:styleId="145">
+  <w:style w:type="table" w:styleId="764">
     <w:name w:val="List Table 7 Colorful"/>
-    <w:basedOn w:val="599"/>
+    <w:basedOn w:val="811"/>
     <w:uiPriority w:val="99"/>
     <w:pPr>
       <w:spacing w:after="0" w:line="240" w:lineRule="auto"/>
@@ -8674,11 +9518,11 @@
         <w:jc w:val="right"/>
       </w:pPr>
       <w:tcPr>
-        <w:shd w:color="ffffff"/>
-        <w:tcBorders>
-          <w:top w:val="none"/>
-          <w:left w:val="none"/>
-          <w:bottom w:val="none"/>
+        <w:shd w:val="clear" w:color="ffffff"/>
+        <w:tcBorders>
+          <w:top w:val="none" w:color="000000" w:sz="4" w:space="0"/>
+          <w:left w:val="none" w:color="000000" w:sz="4" w:space="0"/>
+          <w:bottom w:val="none" w:color="000000" w:sz="4" w:space="0"/>
           <w:right w:val="single" w:color="000000" w:themeColor="text1" w:themeTint="80" w:sz="4" w:space="0"/>
         </w:tcBorders>
       </w:tcPr>
@@ -8693,10 +9537,10 @@
       <w:tcPr>
         <w:shd w:val="clear" w:color="ffffff" w:themeColor="light1" w:fill="ffffff" w:themeFill="light1"/>
         <w:tcBorders>
-          <w:top w:val="none"/>
-          <w:left w:val="none"/>
+          <w:top w:val="none" w:color="000000" w:sz="4" w:space="0"/>
+          <w:left w:val="none" w:color="000000" w:sz="4" w:space="0"/>
           <w:bottom w:val="single" w:color="000000" w:themeColor="text1" w:themeTint="80" w:sz="4" w:space="0"/>
-          <w:right w:val="none"/>
+          <w:right w:val="none" w:color="000000" w:sz="4" w:space="0"/>
         </w:tcBorders>
       </w:tcPr>
     </w:tblStylePr>
@@ -8708,12 +9552,12 @@
         <w:sz w:val="22"/>
       </w:rPr>
       <w:tcPr>
-        <w:shd w:color="ffffff"/>
-        <w:tcBorders>
-          <w:top w:val="none"/>
+        <w:shd w:val="clear" w:color="ffffff"/>
+        <w:tcBorders>
+          <w:top w:val="none" w:color="000000" w:sz="4" w:space="0"/>
           <w:left w:val="single" w:color="000000" w:themeColor="text1" w:themeTint="80" w:sz="4" w:space="0"/>
-          <w:bottom w:val="none"/>
-          <w:right w:val="none"/>
+          <w:bottom w:val="none" w:color="000000" w:sz="4" w:space="0"/>
+          <w:right w:val="none" w:color="000000" w:sz="4" w:space="0"/>
         </w:tcBorders>
       </w:tcPr>
     </w:tblStylePr>
@@ -8728,9 +9572,9 @@
         <w:shd w:val="clear" w:color="ffffff" w:themeColor="light1" w:fill="ffffff" w:themeFill="light1"/>
         <w:tcBorders>
           <w:top w:val="single" w:color="000000" w:themeColor="text1" w:themeTint="80" w:sz="4" w:space="0"/>
-          <w:left w:val="none"/>
-          <w:bottom w:val="none"/>
-          <w:right w:val="none"/>
+          <w:left w:val="none" w:color="000000" w:sz="4" w:space="0"/>
+          <w:bottom w:val="none" w:color="000000" w:sz="4" w:space="0"/>
+          <w:right w:val="none" w:color="000000" w:sz="4" w:space="0"/>
         </w:tcBorders>
       </w:tcPr>
     </w:tblStylePr>
@@ -8742,9 +9586,9 @@
       </w:rPr>
     </w:tblStylePr>
   </w:style>
-  <w:style w:type="table" w:styleId="146">
+  <w:style w:type="table" w:styleId="765">
     <w:name w:val="List Table 7 Colorful - Accent 1"/>
-    <w:basedOn w:val="599"/>
+    <w:basedOn w:val="811"/>
     <w:uiPriority w:val="99"/>
     <w:pPr>
       <w:spacing w:after="0" w:line="240" w:lineRule="auto"/>
@@ -8790,11 +9634,11 @@
         <w:jc w:val="right"/>
       </w:pPr>
       <w:tcPr>
-        <w:shd w:color="ffffff"/>
-        <w:tcBorders>
-          <w:top w:val="none"/>
-          <w:left w:val="none"/>
-          <w:bottom w:val="none"/>
+        <w:shd w:val="clear" w:color="ffffff"/>
+        <w:tcBorders>
+          <w:top w:val="none" w:color="000000" w:sz="4" w:space="0"/>
+          <w:left w:val="none" w:color="000000" w:sz="4" w:space="0"/>
+          <w:bottom w:val="none" w:color="000000" w:sz="4" w:space="0"/>
           <w:right w:val="single" w:color="000000" w:themeColor="accent1" w:sz="4" w:space="0"/>
         </w:tcBorders>
       </w:tcPr>
@@ -8809,10 +9653,10 @@
       <w:tcPr>
         <w:shd w:val="clear" w:color="ffffff" w:themeColor="light1" w:fill="ffffff" w:themeFill="light1"/>
         <w:tcBorders>
-          <w:top w:val="none"/>
-          <w:left w:val="none"/>
+          <w:top w:val="none" w:color="000000" w:sz="4" w:space="0"/>
+          <w:left w:val="none" w:color="000000" w:sz="4" w:space="0"/>
           <w:bottom w:val="single" w:color="000000" w:themeColor="accent1" w:sz="4" w:space="0"/>
-          <w:right w:val="none"/>
+          <w:right w:val="none" w:color="000000" w:sz="4" w:space="0"/>
         </w:tcBorders>
       </w:tcPr>
     </w:tblStylePr>
@@ -8824,12 +9668,12 @@
         <w:sz w:val="22"/>
       </w:rPr>
       <w:tcPr>
-        <w:shd w:color="ffffff"/>
-        <w:tcBorders>
-          <w:top w:val="none"/>
+        <w:shd w:val="clear" w:color="ffffff"/>
+        <w:tcBorders>
+          <w:top w:val="none" w:color="000000" w:sz="4" w:space="0"/>
           <w:left w:val="single" w:color="000000" w:themeColor="accent1" w:sz="4" w:space="0"/>
-          <w:bottom w:val="none"/>
-          <w:right w:val="none"/>
+          <w:bottom w:val="none" w:color="000000" w:sz="4" w:space="0"/>
+          <w:right w:val="none" w:color="000000" w:sz="4" w:space="0"/>
         </w:tcBorders>
       </w:tcPr>
     </w:tblStylePr>
@@ -8844,9 +9688,9 @@
         <w:shd w:val="clear" w:color="ffffff" w:themeColor="light1" w:fill="ffffff" w:themeFill="light1"/>
         <w:tcBorders>
           <w:top w:val="single" w:color="000000" w:themeColor="accent1" w:sz="4" w:space="0"/>
-          <w:left w:val="none"/>
-          <w:bottom w:val="none"/>
-          <w:right w:val="none"/>
+          <w:left w:val="none" w:color="000000" w:sz="4" w:space="0"/>
+          <w:bottom w:val="none" w:color="000000" w:sz="4" w:space="0"/>
+          <w:right w:val="none" w:color="000000" w:sz="4" w:space="0"/>
         </w:tcBorders>
       </w:tcPr>
     </w:tblStylePr>
@@ -8858,9 +9702,9 @@
       </w:rPr>
     </w:tblStylePr>
   </w:style>
-  <w:style w:type="table" w:styleId="147">
+  <w:style w:type="table" w:styleId="766">
     <w:name w:val="List Table 7 Colorful - Accent 2"/>
-    <w:basedOn w:val="599"/>
+    <w:basedOn w:val="811"/>
     <w:uiPriority w:val="99"/>
     <w:pPr>
       <w:spacing w:after="0" w:line="240" w:lineRule="auto"/>
@@ -8906,11 +9750,11 @@
         <w:jc w:val="right"/>
       </w:pPr>
       <w:tcPr>
-        <w:shd w:color="ffffff"/>
-        <w:tcBorders>
-          <w:top w:val="none"/>
-          <w:left w:val="none"/>
-          <w:bottom w:val="none"/>
+        <w:shd w:val="clear" w:color="ffffff"/>
+        <w:tcBorders>
+          <w:top w:val="none" w:color="000000" w:sz="4" w:space="0"/>
+          <w:left w:val="none" w:color="000000" w:sz="4" w:space="0"/>
+          <w:bottom w:val="none" w:color="000000" w:sz="4" w:space="0"/>
           <w:right w:val="single" w:color="000000" w:themeColor="accent2" w:themeTint="97" w:sz="4" w:space="0"/>
         </w:tcBorders>
       </w:tcPr>
@@ -8925,10 +9769,10 @@
       <w:tcPr>
         <w:shd w:val="clear" w:color="ffffff" w:themeColor="light1" w:fill="ffffff" w:themeFill="light1"/>
         <w:tcBorders>
-          <w:top w:val="none"/>
-          <w:left w:val="none"/>
+          <w:top w:val="none" w:color="000000" w:sz="4" w:space="0"/>
+          <w:left w:val="none" w:color="000000" w:sz="4" w:space="0"/>
           <w:bottom w:val="single" w:color="000000" w:themeColor="accent2" w:themeTint="97" w:sz="4" w:space="0"/>
-          <w:right w:val="none"/>
+          <w:right w:val="none" w:color="000000" w:sz="4" w:space="0"/>
         </w:tcBorders>
       </w:tcPr>
     </w:tblStylePr>
@@ -8940,12 +9784,12 @@
         <w:sz w:val="22"/>
       </w:rPr>
       <w:tcPr>
-        <w:shd w:color="ffffff"/>
-        <w:tcBorders>
-          <w:top w:val="none"/>
+        <w:shd w:val="clear" w:color="ffffff"/>
+        <w:tcBorders>
+          <w:top w:val="none" w:color="000000" w:sz="4" w:space="0"/>
           <w:left w:val="single" w:color="000000" w:themeColor="accent2" w:themeTint="97" w:sz="4" w:space="0"/>
-          <w:bottom w:val="none"/>
-          <w:right w:val="none"/>
+          <w:bottom w:val="none" w:color="000000" w:sz="4" w:space="0"/>
+          <w:right w:val="none" w:color="000000" w:sz="4" w:space="0"/>
         </w:tcBorders>
       </w:tcPr>
     </w:tblStylePr>
@@ -8960,9 +9804,9 @@
         <w:shd w:val="clear" w:color="ffffff" w:themeColor="light1" w:fill="ffffff" w:themeFill="light1"/>
         <w:tcBorders>
           <w:top w:val="single" w:color="000000" w:themeColor="accent2" w:themeTint="97" w:sz="4" w:space="0"/>
-          <w:left w:val="none"/>
-          <w:bottom w:val="none"/>
-          <w:right w:val="none"/>
+          <w:left w:val="none" w:color="000000" w:sz="4" w:space="0"/>
+          <w:bottom w:val="none" w:color="000000" w:sz="4" w:space="0"/>
+          <w:right w:val="none" w:color="000000" w:sz="4" w:space="0"/>
         </w:tcBorders>
       </w:tcPr>
     </w:tblStylePr>
@@ -8974,9 +9818,9 @@
       </w:rPr>
     </w:tblStylePr>
   </w:style>
-  <w:style w:type="table" w:styleId="148">
+  <w:style w:type="table" w:styleId="767">
     <w:name w:val="List Table 7 Colorful - Accent 3"/>
-    <w:basedOn w:val="599"/>
+    <w:basedOn w:val="811"/>
     <w:uiPriority w:val="99"/>
     <w:pPr>
       <w:spacing w:after="0" w:line="240" w:lineRule="auto"/>
@@ -9022,11 +9866,11 @@
         <w:jc w:val="right"/>
       </w:pPr>
       <w:tcPr>
-        <w:shd w:color="ffffff"/>
-        <w:tcBorders>
-          <w:top w:val="none"/>
-          <w:left w:val="none"/>
-          <w:bottom w:val="none"/>
+        <w:shd w:val="clear" w:color="ffffff"/>
+        <w:tcBorders>
+          <w:top w:val="none" w:color="000000" w:sz="4" w:space="0"/>
+          <w:left w:val="none" w:color="000000" w:sz="4" w:space="0"/>
+          <w:bottom w:val="none" w:color="000000" w:sz="4" w:space="0"/>
           <w:right w:val="single" w:color="000000" w:themeColor="accent3" w:themeTint="98" w:sz="4" w:space="0"/>
         </w:tcBorders>
       </w:tcPr>
@@ -9041,10 +9885,10 @@
       <w:tcPr>
         <w:shd w:val="clear" w:color="ffffff" w:themeColor="light1" w:fill="ffffff" w:themeFill="light1"/>
         <w:tcBorders>
-          <w:top w:val="none"/>
-          <w:left w:val="none"/>
+          <w:top w:val="none" w:color="000000" w:sz="4" w:space="0"/>
+          <w:left w:val="none" w:color="000000" w:sz="4" w:space="0"/>
           <w:bottom w:val="single" w:color="000000" w:themeColor="accent3" w:themeTint="98" w:sz="4" w:space="0"/>
-          <w:right w:val="none"/>
+          <w:right w:val="none" w:color="000000" w:sz="4" w:space="0"/>
         </w:tcBorders>
       </w:tcPr>
     </w:tblStylePr>
@@ -9056,12 +9900,12 @@
         <w:sz w:val="22"/>
       </w:rPr>
       <w:tcPr>
-        <w:shd w:color="ffffff"/>
-        <w:tcBorders>
-          <w:top w:val="none"/>
+        <w:shd w:val="clear" w:color="ffffff"/>
+        <w:tcBorders>
+          <w:top w:val="none" w:color="000000" w:sz="4" w:space="0"/>
           <w:left w:val="single" w:color="000000" w:themeColor="accent3" w:themeTint="98" w:sz="4" w:space="0"/>
-          <w:bottom w:val="none"/>
-          <w:right w:val="none"/>
+          <w:bottom w:val="none" w:color="000000" w:sz="4" w:space="0"/>
+          <w:right w:val="none" w:color="000000" w:sz="4" w:space="0"/>
         </w:tcBorders>
       </w:tcPr>
     </w:tblStylePr>
@@ -9076,9 +9920,9 @@
         <w:shd w:val="clear" w:color="ffffff" w:themeColor="light1" w:fill="ffffff" w:themeFill="light1"/>
         <w:tcBorders>
           <w:top w:val="single" w:color="000000" w:themeColor="accent3" w:themeTint="98" w:sz="4" w:space="0"/>
-          <w:left w:val="none"/>
-          <w:bottom w:val="none"/>
-          <w:right w:val="none"/>
+          <w:left w:val="none" w:color="000000" w:sz="4" w:space="0"/>
+          <w:bottom w:val="none" w:color="000000" w:sz="4" w:space="0"/>
+          <w:right w:val="none" w:color="000000" w:sz="4" w:space="0"/>
         </w:tcBorders>
       </w:tcPr>
     </w:tblStylePr>
@@ -9090,9 +9934,9 @@
       </w:rPr>
     </w:tblStylePr>
   </w:style>
-  <w:style w:type="table" w:styleId="149">
+  <w:style w:type="table" w:styleId="768">
     <w:name w:val="List Table 7 Colorful - Accent 4"/>
-    <w:basedOn w:val="599"/>
+    <w:basedOn w:val="811"/>
     <w:uiPriority w:val="99"/>
     <w:pPr>
       <w:spacing w:after="0" w:line="240" w:lineRule="auto"/>
@@ -9138,11 +9982,11 @@
         <w:jc w:val="right"/>
       </w:pPr>
       <w:tcPr>
-        <w:shd w:color="ffffff"/>
-        <w:tcBorders>
-          <w:top w:val="none"/>
-          <w:left w:val="none"/>
-          <w:bottom w:val="none"/>
+        <w:shd w:val="clear" w:color="ffffff"/>
+        <w:tcBorders>
+          <w:top w:val="none" w:color="000000" w:sz="4" w:space="0"/>
+          <w:left w:val="none" w:color="000000" w:sz="4" w:space="0"/>
+          <w:bottom w:val="none" w:color="000000" w:sz="4" w:space="0"/>
           <w:right w:val="single" w:color="000000" w:themeColor="accent4" w:themeTint="9A" w:sz="4" w:space="0"/>
         </w:tcBorders>
       </w:tcPr>
@@ -9157,10 +10001,10 @@
       <w:tcPr>
         <w:shd w:val="clear" w:color="ffffff" w:themeColor="light1" w:fill="ffffff" w:themeFill="light1"/>
         <w:tcBorders>
-          <w:top w:val="none"/>
-          <w:left w:val="none"/>
+          <w:top w:val="none" w:color="000000" w:sz="4" w:space="0"/>
+          <w:left w:val="none" w:color="000000" w:sz="4" w:space="0"/>
           <w:bottom w:val="single" w:color="000000" w:themeColor="accent4" w:themeTint="9A" w:sz="4" w:space="0"/>
-          <w:right w:val="none"/>
+          <w:right w:val="none" w:color="000000" w:sz="4" w:space="0"/>
         </w:tcBorders>
       </w:tcPr>
     </w:tblStylePr>
@@ -9172,12 +10016,12 @@
         <w:sz w:val="22"/>
       </w:rPr>
       <w:tcPr>
-        <w:shd w:color="ffffff"/>
-        <w:tcBorders>
-          <w:top w:val="none"/>
+        <w:shd w:val="clear" w:color="ffffff"/>
+        <w:tcBorders>
+          <w:top w:val="none" w:color="000000" w:sz="4" w:space="0"/>
           <w:left w:val="single" w:color="000000" w:themeColor="accent4" w:themeTint="9A" w:sz="4" w:space="0"/>
-          <w:bottom w:val="none"/>
-          <w:right w:val="none"/>
+          <w:bottom w:val="none" w:color="000000" w:sz="4" w:space="0"/>
+          <w:right w:val="none" w:color="000000" w:sz="4" w:space="0"/>
         </w:tcBorders>
       </w:tcPr>
     </w:tblStylePr>
@@ -9192,9 +10036,9 @@
         <w:shd w:val="clear" w:color="ffffff" w:themeColor="light1" w:fill="ffffff" w:themeFill="light1"/>
         <w:tcBorders>
           <w:top w:val="single" w:color="000000" w:themeColor="accent4" w:themeTint="9A" w:sz="4" w:space="0"/>
-          <w:left w:val="none"/>
-          <w:bottom w:val="none"/>
-          <w:right w:val="none"/>
+          <w:left w:val="none" w:color="000000" w:sz="4" w:space="0"/>
+          <w:bottom w:val="none" w:color="000000" w:sz="4" w:space="0"/>
+          <w:right w:val="none" w:color="000000" w:sz="4" w:space="0"/>
         </w:tcBorders>
       </w:tcPr>
     </w:tblStylePr>
@@ -9206,9 +10050,9 @@
       </w:rPr>
     </w:tblStylePr>
   </w:style>
-  <w:style w:type="table" w:styleId="150">
+  <w:style w:type="table" w:styleId="769">
     <w:name w:val="List Table 7 Colorful - Accent 5"/>
-    <w:basedOn w:val="599"/>
+    <w:basedOn w:val="811"/>
     <w:uiPriority w:val="99"/>
     <w:pPr>
       <w:spacing w:after="0" w:line="240" w:lineRule="auto"/>
@@ -9254,11 +10098,11 @@
         <w:jc w:val="right"/>
       </w:pPr>
       <w:tcPr>
-        <w:shd w:color="ffffff"/>
-        <w:tcBorders>
-          <w:top w:val="none"/>
-          <w:left w:val="none"/>
-          <w:bottom w:val="none"/>
+        <w:shd w:val="clear" w:color="ffffff"/>
+        <w:tcBorders>
+          <w:top w:val="none" w:color="000000" w:sz="4" w:space="0"/>
+          <w:left w:val="none" w:color="000000" w:sz="4" w:space="0"/>
+          <w:bottom w:val="none" w:color="000000" w:sz="4" w:space="0"/>
           <w:right w:val="single" w:color="000000" w:themeColor="accent5" w:themeTint="9A" w:sz="4" w:space="0"/>
         </w:tcBorders>
       </w:tcPr>
@@ -9273,10 +10117,10 @@
       <w:tcPr>
         <w:shd w:val="clear" w:color="ffffff" w:themeColor="light1" w:fill="ffffff" w:themeFill="light1"/>
         <w:tcBorders>
-          <w:top w:val="none"/>
-          <w:left w:val="none"/>
+          <w:top w:val="none" w:color="000000" w:sz="4" w:space="0"/>
+          <w:left w:val="none" w:color="000000" w:sz="4" w:space="0"/>
           <w:bottom w:val="single" w:color="000000" w:themeColor="accent5" w:themeTint="9A" w:sz="4" w:space="0"/>
-          <w:right w:val="none"/>
+          <w:right w:val="none" w:color="000000" w:sz="4" w:space="0"/>
         </w:tcBorders>
       </w:tcPr>
     </w:tblStylePr>
@@ -9288,12 +10132,12 @@
         <w:sz w:val="22"/>
       </w:rPr>
       <w:tcPr>
-        <w:shd w:color="ffffff"/>
-        <w:tcBorders>
-          <w:top w:val="none"/>
+        <w:shd w:val="clear" w:color="ffffff"/>
+        <w:tcBorders>
+          <w:top w:val="none" w:color="000000" w:sz="4" w:space="0"/>
           <w:left w:val="single" w:color="000000" w:themeColor="accent5" w:themeTint="9A" w:sz="4" w:space="0"/>
-          <w:bottom w:val="none"/>
-          <w:right w:val="none"/>
+          <w:bottom w:val="none" w:color="000000" w:sz="4" w:space="0"/>
+          <w:right w:val="none" w:color="000000" w:sz="4" w:space="0"/>
         </w:tcBorders>
       </w:tcPr>
     </w:tblStylePr>
@@ -9308,9 +10152,9 @@
         <w:shd w:val="clear" w:color="ffffff" w:themeColor="light1" w:fill="ffffff" w:themeFill="light1"/>
         <w:tcBorders>
           <w:top w:val="single" w:color="000000" w:themeColor="accent5" w:themeTint="9A" w:sz="4" w:space="0"/>
-          <w:left w:val="none"/>
-          <w:bottom w:val="none"/>
-          <w:right w:val="none"/>
+          <w:left w:val="none" w:color="000000" w:sz="4" w:space="0"/>
+          <w:bottom w:val="none" w:color="000000" w:sz="4" w:space="0"/>
+          <w:right w:val="none" w:color="000000" w:sz="4" w:space="0"/>
         </w:tcBorders>
       </w:tcPr>
     </w:tblStylePr>
@@ -9322,9 +10166,9 @@
       </w:rPr>
     </w:tblStylePr>
   </w:style>
-  <w:style w:type="table" w:styleId="151">
+  <w:style w:type="table" w:styleId="770">
     <w:name w:val="List Table 7 Colorful - Accent 6"/>
-    <w:basedOn w:val="599"/>
+    <w:basedOn w:val="811"/>
     <w:uiPriority w:val="99"/>
     <w:pPr>
       <w:spacing w:after="0" w:line="240" w:lineRule="auto"/>
@@ -9370,11 +10214,11 @@
         <w:jc w:val="right"/>
       </w:pPr>
       <w:tcPr>
-        <w:shd w:color="ffffff"/>
-        <w:tcBorders>
-          <w:top w:val="none"/>
-          <w:left w:val="none"/>
-          <w:bottom w:val="none"/>
+        <w:shd w:val="clear" w:color="ffffff"/>
+        <w:tcBorders>
+          <w:top w:val="none" w:color="000000" w:sz="4" w:space="0"/>
+          <w:left w:val="none" w:color="000000" w:sz="4" w:space="0"/>
+          <w:bottom w:val="none" w:color="000000" w:sz="4" w:space="0"/>
           <w:right w:val="single" w:color="000000" w:themeColor="accent6" w:themeTint="98" w:sz="4" w:space="0"/>
         </w:tcBorders>
       </w:tcPr>
@@ -9389,10 +10233,10 @@
       <w:tcPr>
         <w:shd w:val="clear" w:color="ffffff" w:themeColor="light1" w:fill="ffffff" w:themeFill="light1"/>
         <w:tcBorders>
-          <w:top w:val="none"/>
-          <w:left w:val="none"/>
+          <w:top w:val="none" w:color="000000" w:sz="4" w:space="0"/>
+          <w:left w:val="none" w:color="000000" w:sz="4" w:space="0"/>
           <w:bottom w:val="single" w:color="000000" w:themeColor="accent6" w:themeTint="98" w:sz="4" w:space="0"/>
-          <w:right w:val="none"/>
+          <w:right w:val="none" w:color="000000" w:sz="4" w:space="0"/>
         </w:tcBorders>
       </w:tcPr>
     </w:tblStylePr>
@@ -9404,12 +10248,12 @@
         <w:sz w:val="22"/>
       </w:rPr>
       <w:tcPr>
-        <w:shd w:color="ffffff"/>
-        <w:tcBorders>
-          <w:top w:val="none"/>
+        <w:shd w:val="clear" w:color="ffffff"/>
+        <w:tcBorders>
+          <w:top w:val="none" w:color="000000" w:sz="4" w:space="0"/>
           <w:left w:val="single" w:color="000000" w:themeColor="accent6" w:themeTint="98" w:sz="4" w:space="0"/>
-          <w:bottom w:val="none"/>
-          <w:right w:val="none"/>
+          <w:bottom w:val="none" w:color="000000" w:sz="4" w:space="0"/>
+          <w:right w:val="none" w:color="000000" w:sz="4" w:space="0"/>
         </w:tcBorders>
       </w:tcPr>
     </w:tblStylePr>
@@ -9424,9 +10268,9 @@
         <w:shd w:val="clear" w:color="ffffff" w:themeColor="light1" w:fill="ffffff" w:themeFill="light1"/>
         <w:tcBorders>
           <w:top w:val="single" w:color="000000" w:themeColor="accent6" w:themeTint="98" w:sz="4" w:space="0"/>
-          <w:left w:val="none"/>
-          <w:bottom w:val="none"/>
-          <w:right w:val="none"/>
+          <w:left w:val="none" w:color="000000" w:sz="4" w:space="0"/>
+          <w:bottom w:val="none" w:color="000000" w:sz="4" w:space="0"/>
+          <w:right w:val="none" w:color="000000" w:sz="4" w:space="0"/>
         </w:tcBorders>
       </w:tcPr>
     </w:tblStylePr>
@@ -9438,9 +10282,9 @@
       </w:rPr>
     </w:tblStylePr>
   </w:style>
-  <w:style w:type="table" w:styleId="152">
+  <w:style w:type="table" w:styleId="771">
     <w:name w:val="Lined - Accent"/>
-    <w:basedOn w:val="599"/>
+    <w:basedOn w:val="811"/>
     <w:uiPriority w:val="99"/>
     <w:pPr>
       <w:spacing w:after="0" w:line="240" w:lineRule="auto"/>
@@ -9528,9 +10372,9 @@
       </w:tcPr>
     </w:tblStylePr>
   </w:style>
-  <w:style w:type="table" w:styleId="153">
+  <w:style w:type="table" w:styleId="772">
     <w:name w:val="Lined - Accent 1"/>
-    <w:basedOn w:val="599"/>
+    <w:basedOn w:val="811"/>
     <w:uiPriority w:val="99"/>
     <w:pPr>
       <w:spacing w:after="0" w:line="240" w:lineRule="auto"/>
@@ -9618,9 +10462,9 @@
       </w:tcPr>
     </w:tblStylePr>
   </w:style>
-  <w:style w:type="table" w:styleId="154">
+  <w:style w:type="table" w:styleId="773">
     <w:name w:val="Lined - Accent 2"/>
-    <w:basedOn w:val="599"/>
+    <w:basedOn w:val="811"/>
     <w:uiPriority w:val="99"/>
     <w:pPr>
       <w:spacing w:after="0" w:line="240" w:lineRule="auto"/>
@@ -9708,9 +10552,9 @@
       </w:tcPr>
     </w:tblStylePr>
   </w:style>
-  <w:style w:type="table" w:styleId="155">
+  <w:style w:type="table" w:styleId="774">
     <w:name w:val="Lined - Accent 3"/>
-    <w:basedOn w:val="599"/>
+    <w:basedOn w:val="811"/>
     <w:uiPriority w:val="99"/>
     <w:pPr>
       <w:spacing w:after="0" w:line="240" w:lineRule="auto"/>
@@ -9798,9 +10642,9 @@
       </w:tcPr>
     </w:tblStylePr>
   </w:style>
-  <w:style w:type="table" w:styleId="156">
+  <w:style w:type="table" w:styleId="775">
     <w:name w:val="Lined - Accent 4"/>
-    <w:basedOn w:val="599"/>
+    <w:basedOn w:val="811"/>
     <w:uiPriority w:val="99"/>
     <w:pPr>
       <w:spacing w:after="0" w:line="240" w:lineRule="auto"/>
@@ -9888,9 +10732,9 @@
       </w:tcPr>
     </w:tblStylePr>
   </w:style>
-  <w:style w:type="table" w:styleId="157">
+  <w:style w:type="table" w:styleId="776">
     <w:name w:val="Lined - Accent 5"/>
-    <w:basedOn w:val="599"/>
+    <w:basedOn w:val="811"/>
     <w:uiPriority w:val="99"/>
     <w:pPr>
       <w:spacing w:after="0" w:line="240" w:lineRule="auto"/>
@@ -9978,9 +10822,9 @@
       </w:tcPr>
     </w:tblStylePr>
   </w:style>
-  <w:style w:type="table" w:styleId="158">
+  <w:style w:type="table" w:styleId="777">
     <w:name w:val="Lined - Accent 6"/>
-    <w:basedOn w:val="599"/>
+    <w:basedOn w:val="811"/>
     <w:uiPriority w:val="99"/>
     <w:pPr>
       <w:spacing w:after="0" w:line="240" w:lineRule="auto"/>
@@ -10068,9 +10912,9 @@
       </w:tcPr>
     </w:tblStylePr>
   </w:style>
-  <w:style w:type="table" w:styleId="159">
+  <w:style w:type="table" w:styleId="778">
     <w:name w:val="Bordered &amp; Lined - Accent"/>
-    <w:basedOn w:val="599"/>
+    <w:basedOn w:val="811"/>
     <w:uiPriority w:val="99"/>
     <w:pPr>
       <w:spacing w:after="0" w:line="240" w:lineRule="auto"/>
@@ -10166,9 +11010,9 @@
       </w:tcPr>
     </w:tblStylePr>
   </w:style>
-  <w:style w:type="table" w:styleId="160">
+  <w:style w:type="table" w:styleId="779">
     <w:name w:val="Bordered &amp; Lined - Accent 1"/>
-    <w:basedOn w:val="599"/>
+    <w:basedOn w:val="811"/>
     <w:uiPriority w:val="99"/>
     <w:pPr>
       <w:spacing w:after="0" w:line="240" w:lineRule="auto"/>
@@ -10264,9 +11108,9 @@
       </w:tcPr>
     </w:tblStylePr>
   </w:style>
-  <w:style w:type="table" w:styleId="161">
+  <w:style w:type="table" w:styleId="780">
     <w:name w:val="Bordered &amp; Lined - Accent 2"/>
-    <w:basedOn w:val="599"/>
+    <w:basedOn w:val="811"/>
     <w:uiPriority w:val="99"/>
     <w:pPr>
       <w:spacing w:after="0" w:line="240" w:lineRule="auto"/>
@@ -10362,9 +11206,9 @@
       </w:tcPr>
     </w:tblStylePr>
   </w:style>
-  <w:style w:type="table" w:styleId="162">
+  <w:style w:type="table" w:styleId="781">
     <w:name w:val="Bordered &amp; Lined - Accent 3"/>
-    <w:basedOn w:val="599"/>
+    <w:basedOn w:val="811"/>
     <w:uiPriority w:val="99"/>
     <w:pPr>
       <w:spacing w:after="0" w:line="240" w:lineRule="auto"/>
@@ -10460,9 +11304,9 @@
       </w:tcPr>
     </w:tblStylePr>
   </w:style>
-  <w:style w:type="table" w:styleId="163">
+  <w:style w:type="table" w:styleId="782">
     <w:name w:val="Bordered &amp; Lined - Accent 4"/>
-    <w:basedOn w:val="599"/>
+    <w:basedOn w:val="811"/>
     <w:uiPriority w:val="99"/>
     <w:pPr>
       <w:spacing w:after="0" w:line="240" w:lineRule="auto"/>
@@ -10558,9 +11402,9 @@
       </w:tcPr>
     </w:tblStylePr>
   </w:style>
-  <w:style w:type="table" w:styleId="164">
+  <w:style w:type="table" w:styleId="783">
     <w:name w:val="Bordered &amp; Lined - Accent 5"/>
-    <w:basedOn w:val="599"/>
+    <w:basedOn w:val="811"/>
     <w:uiPriority w:val="99"/>
     <w:pPr>
       <w:spacing w:after="0" w:line="240" w:lineRule="auto"/>
@@ -10656,9 +11500,9 @@
       </w:tcPr>
     </w:tblStylePr>
   </w:style>
-  <w:style w:type="table" w:styleId="165">
+  <w:style w:type="table" w:styleId="784">
     <w:name w:val="Bordered &amp; Lined - Accent 6"/>
-    <w:basedOn w:val="599"/>
+    <w:basedOn w:val="811"/>
     <w:uiPriority w:val="99"/>
     <w:pPr>
       <w:spacing w:after="0" w:line="240" w:lineRule="auto"/>
@@ -10754,9 +11598,9 @@
       </w:tcPr>
     </w:tblStylePr>
   </w:style>
-  <w:style w:type="table" w:styleId="166">
+  <w:style w:type="table" w:styleId="785">
     <w:name w:val="Bordered"/>
-    <w:basedOn w:val="599"/>
+    <w:basedOn w:val="811"/>
     <w:uiPriority w:val="99"/>
     <w:pPr>
       <w:spacing w:after="0" w:line="240" w:lineRule="auto"/>
@@ -10833,9 +11677,9 @@
       </w:tcPr>
     </w:tblStylePr>
   </w:style>
-  <w:style w:type="table" w:styleId="167">
+  <w:style w:type="table" w:styleId="786">
     <w:name w:val="Bordered - Accent 1"/>
-    <w:basedOn w:val="599"/>
+    <w:basedOn w:val="811"/>
     <w:uiPriority w:val="99"/>
     <w:pPr>
       <w:spacing w:after="0" w:line="240" w:lineRule="auto"/>
@@ -10912,9 +11756,9 @@
       </w:tcPr>
     </w:tblStylePr>
   </w:style>
-  <w:style w:type="table" w:styleId="168">
+  <w:style w:type="table" w:styleId="787">
     <w:name w:val="Bordered - Accent 2"/>
-    <w:basedOn w:val="599"/>
+    <w:basedOn w:val="811"/>
     <w:uiPriority w:val="99"/>
     <w:pPr>
       <w:spacing w:after="0" w:line="240" w:lineRule="auto"/>
@@ -10991,9 +11835,9 @@
       </w:tcPr>
     </w:tblStylePr>
   </w:style>
-  <w:style w:type="table" w:styleId="169">
+  <w:style w:type="table" w:styleId="788">
     <w:name w:val="Bordered - Accent 3"/>
-    <w:basedOn w:val="599"/>
+    <w:basedOn w:val="811"/>
     <w:uiPriority w:val="99"/>
     <w:pPr>
       <w:spacing w:after="0" w:line="240" w:lineRule="auto"/>
@@ -11070,9 +11914,9 @@
       </w:tcPr>
     </w:tblStylePr>
   </w:style>
-  <w:style w:type="table" w:styleId="170">
+  <w:style w:type="table" w:styleId="789">
     <w:name w:val="Bordered - Accent 4"/>
-    <w:basedOn w:val="599"/>
+    <w:basedOn w:val="811"/>
     <w:uiPriority w:val="99"/>
     <w:pPr>
       <w:spacing w:after="0" w:line="240" w:lineRule="auto"/>
@@ -11149,9 +11993,9 @@
       </w:tcPr>
     </w:tblStylePr>
   </w:style>
-  <w:style w:type="table" w:styleId="171">
+  <w:style w:type="table" w:styleId="790">
     <w:name w:val="Bordered - Accent 5"/>
-    <w:basedOn w:val="599"/>
+    <w:basedOn w:val="811"/>
     <w:uiPriority w:val="99"/>
     <w:pPr>
       <w:spacing w:after="0" w:line="240" w:lineRule="auto"/>
@@ -11228,9 +12072,9 @@
       </w:tcPr>
     </w:tblStylePr>
   </w:style>
-  <w:style w:type="table" w:styleId="172">
+  <w:style w:type="table" w:styleId="791">
     <w:name w:val="Bordered - Accent 6"/>
-    <w:basedOn w:val="599"/>
+    <w:basedOn w:val="811"/>
     <w:uiPriority w:val="99"/>
     <w:pPr>
       <w:spacing w:after="0" w:line="240" w:lineRule="auto"/>
@@ -11307,7 +12151,7 @@
       </w:tcPr>
     </w:tblStylePr>
   </w:style>
-  <w:style w:type="character" w:styleId="173">
+  <w:style w:type="character" w:styleId="792">
     <w:name w:val="Hyperlink"/>
     <w:uiPriority w:val="99"/>
     <w:unhideWhenUsed/>
@@ -11316,10 +12160,10 @@
       <w:u w:val="single"/>
     </w:rPr>
   </w:style>
-  <w:style w:type="paragraph" w:styleId="174">
+  <w:style w:type="paragraph" w:styleId="793">
     <w:name w:val="footnote text"/>
-    <w:basedOn w:val="598"/>
-    <w:link w:val="175"/>
+    <w:basedOn w:val="810"/>
+    <w:link w:val="794"/>
     <w:uiPriority w:val="99"/>
     <w:semiHidden/>
     <w:unhideWhenUsed/>
@@ -11330,27 +12174,26 @@
       <w:sz w:val="18"/>
     </w:rPr>
   </w:style>
-  <w:style w:type="character" w:styleId="175">
+  <w:style w:type="character" w:styleId="794">
     <w:name w:val="Footnote Text Char"/>
-    <w:link w:val="174"/>
+    <w:link w:val="793"/>
     <w:uiPriority w:val="99"/>
     <w:rPr>
       <w:sz w:val="18"/>
     </w:rPr>
   </w:style>
-  <w:style w:type="character" w:styleId="176">
+  <w:style w:type="character" w:styleId="795">
     <w:name w:val="footnote reference"/>
-    <w:basedOn w:val="10"/>
     <w:uiPriority w:val="99"/>
     <w:unhideWhenUsed/>
     <w:rPr>
       <w:vertAlign w:val="superscript"/>
     </w:rPr>
   </w:style>
-  <w:style w:type="paragraph" w:styleId="177">
+  <w:style w:type="paragraph" w:styleId="796">
     <w:name w:val="endnote text"/>
-    <w:basedOn w:val="598"/>
-    <w:link w:val="178"/>
+    <w:basedOn w:val="810"/>
+    <w:link w:val="797"/>
     <w:uiPriority w:val="99"/>
     <w:semiHidden/>
     <w:unhideWhenUsed/>
@@ -11361,17 +12204,16 @@
       <w:sz w:val="20"/>
     </w:rPr>
   </w:style>
-  <w:style w:type="character" w:styleId="178">
+  <w:style w:type="character" w:styleId="797">
     <w:name w:val="Endnote Text Char"/>
-    <w:link w:val="177"/>
+    <w:link w:val="796"/>
     <w:uiPriority w:val="99"/>
     <w:rPr>
       <w:sz w:val="20"/>
     </w:rPr>
   </w:style>
-  <w:style w:type="character" w:styleId="179">
+  <w:style w:type="character" w:styleId="798">
     <w:name w:val="endnote reference"/>
-    <w:basedOn w:val="10"/>
     <w:uiPriority w:val="99"/>
     <w:semiHidden/>
     <w:unhideWhenUsed/>
@@ -11379,10 +12221,10 @@
       <w:vertAlign w:val="superscript"/>
     </w:rPr>
   </w:style>
-  <w:style w:type="paragraph" w:styleId="180">
+  <w:style w:type="paragraph" w:styleId="799">
     <w:name w:val="toc 1"/>
-    <w:basedOn w:val="598"/>
-    <w:next w:val="598"/>
+    <w:basedOn w:val="810"/>
+    <w:next w:val="810"/>
     <w:uiPriority w:val="39"/>
     <w:unhideWhenUsed/>
     <w:pPr>
@@ -11390,10 +12232,10 @@
       <w:spacing w:after="57"/>
     </w:pPr>
   </w:style>
-  <w:style w:type="paragraph" w:styleId="181">
+  <w:style w:type="paragraph" w:styleId="800">
     <w:name w:val="toc 2"/>
-    <w:basedOn w:val="598"/>
-    <w:next w:val="598"/>
+    <w:basedOn w:val="810"/>
+    <w:next w:val="810"/>
     <w:uiPriority w:val="39"/>
     <w:unhideWhenUsed/>
     <w:pPr>
@@ -11401,10 +12243,10 @@
       <w:spacing w:after="57"/>
     </w:pPr>
   </w:style>
-  <w:style w:type="paragraph" w:styleId="182">
+  <w:style w:type="paragraph" w:styleId="801">
     <w:name w:val="toc 3"/>
-    <w:basedOn w:val="598"/>
-    <w:next w:val="598"/>
+    <w:basedOn w:val="810"/>
+    <w:next w:val="810"/>
     <w:uiPriority w:val="39"/>
     <w:unhideWhenUsed/>
     <w:pPr>
@@ -11412,10 +12254,10 @@
       <w:spacing w:after="57"/>
     </w:pPr>
   </w:style>
-  <w:style w:type="paragraph" w:styleId="183">
+  <w:style w:type="paragraph" w:styleId="802">
     <w:name w:val="toc 4"/>
-    <w:basedOn w:val="598"/>
-    <w:next w:val="598"/>
+    <w:basedOn w:val="810"/>
+    <w:next w:val="810"/>
     <w:uiPriority w:val="39"/>
     <w:unhideWhenUsed/>
     <w:pPr>
@@ -11423,10 +12265,10 @@
       <w:spacing w:after="57"/>
     </w:pPr>
   </w:style>
-  <w:style w:type="paragraph" w:styleId="184">
+  <w:style w:type="paragraph" w:styleId="803">
     <w:name w:val="toc 5"/>
-    <w:basedOn w:val="598"/>
-    <w:next w:val="598"/>
+    <w:basedOn w:val="810"/>
+    <w:next w:val="810"/>
     <w:uiPriority w:val="39"/>
     <w:unhideWhenUsed/>
     <w:pPr>
@@ -11434,10 +12276,10 @@
       <w:spacing w:after="57"/>
     </w:pPr>
   </w:style>
-  <w:style w:type="paragraph" w:styleId="185">
+  <w:style w:type="paragraph" w:styleId="804">
     <w:name w:val="toc 6"/>
-    <w:basedOn w:val="598"/>
-    <w:next w:val="598"/>
+    <w:basedOn w:val="810"/>
+    <w:next w:val="810"/>
     <w:uiPriority w:val="39"/>
     <w:unhideWhenUsed/>
     <w:pPr>
@@ -11445,10 +12287,10 @@
       <w:spacing w:after="57"/>
     </w:pPr>
   </w:style>
-  <w:style w:type="paragraph" w:styleId="186">
+  <w:style w:type="paragraph" w:styleId="805">
     <w:name w:val="toc 7"/>
-    <w:basedOn w:val="598"/>
-    <w:next w:val="598"/>
+    <w:basedOn w:val="810"/>
+    <w:next w:val="810"/>
     <w:uiPriority w:val="39"/>
     <w:unhideWhenUsed/>
     <w:pPr>
@@ -11456,10 +12298,10 @@
       <w:spacing w:after="57"/>
     </w:pPr>
   </w:style>
-  <w:style w:type="paragraph" w:styleId="187">
+  <w:style w:type="paragraph" w:styleId="806">
     <w:name w:val="toc 8"/>
-    <w:basedOn w:val="598"/>
-    <w:next w:val="598"/>
+    <w:basedOn w:val="810"/>
+    <w:next w:val="810"/>
     <w:uiPriority w:val="39"/>
     <w:unhideWhenUsed/>
     <w:pPr>
@@ -11467,10 +12309,10 @@
       <w:spacing w:after="57"/>
     </w:pPr>
   </w:style>
-  <w:style w:type="paragraph" w:styleId="188">
+  <w:style w:type="paragraph" w:styleId="807">
     <w:name w:val="toc 9"/>
-    <w:basedOn w:val="598"/>
-    <w:next w:val="598"/>
+    <w:basedOn w:val="810"/>
+    <w:next w:val="810"/>
     <w:uiPriority w:val="39"/>
     <w:unhideWhenUsed/>
     <w:pPr>
@@ -11478,26 +12320,26 @@
       <w:spacing w:after="57"/>
     </w:pPr>
   </w:style>
-  <w:style w:type="paragraph" w:styleId="189">
+  <w:style w:type="paragraph" w:styleId="808">
     <w:name w:val="TOC Heading"/>
     <w:uiPriority w:val="39"/>
     <w:unhideWhenUsed/>
   </w:style>
-  <w:style w:type="paragraph" w:styleId="190">
+  <w:style w:type="paragraph" w:styleId="809">
     <w:name w:val="table of figures"/>
-    <w:basedOn w:val="598"/>
-    <w:next w:val="598"/>
+    <w:basedOn w:val="810"/>
+    <w:next w:val="810"/>
     <w:uiPriority w:val="99"/>
     <w:unhideWhenUsed/>
     <w:pPr>
       <w:spacing w:after="0" w:afterAutospacing="0"/>
     </w:pPr>
   </w:style>
-  <w:style w:type="paragraph" w:styleId="598" w:default="1">
+  <w:style w:type="paragraph" w:styleId="810" w:default="1">
     <w:name w:val="Normal"/>
     <w:qFormat/>
   </w:style>
-  <w:style w:type="table" w:styleId="599" w:default="1">
+  <w:style w:type="table" w:styleId="811" w:default="1">
     <w:name w:val="Normal Table"/>
     <w:uiPriority w:val="99"/>
     <w:semiHidden/>
@@ -11512,24 +12354,24 @@
       </w:tblCellMar>
     </w:tblPr>
   </w:style>
-  <w:style w:type="numbering" w:styleId="600" w:default="1">
+  <w:style w:type="numbering" w:styleId="812" w:default="1">
     <w:name w:val="No List"/>
     <w:uiPriority w:val="99"/>
     <w:semiHidden/>
     <w:unhideWhenUsed/>
   </w:style>
-  <w:style w:type="paragraph" w:styleId="601">
+  <w:style w:type="paragraph" w:styleId="813">
     <w:name w:val="No Spacing"/>
-    <w:basedOn w:val="598"/>
+    <w:basedOn w:val="810"/>
     <w:uiPriority w:val="1"/>
     <w:qFormat/>
     <w:pPr>
       <w:spacing w:after="0" w:line="240" w:lineRule="auto"/>
     </w:pPr>
   </w:style>
-  <w:style w:type="paragraph" w:styleId="602">
+  <w:style w:type="paragraph" w:styleId="814">
     <w:name w:val="List Paragraph"/>
-    <w:basedOn w:val="598"/>
+    <w:basedOn w:val="810"/>
     <w:uiPriority w:val="34"/>
     <w:qFormat/>
     <w:pPr>
@@ -11537,7 +12379,7 @@
       <w:ind w:left="720"/>
     </w:pPr>
   </w:style>
-  <w:style w:type="character" w:styleId="607" w:default="1">
+  <w:style w:type="character" w:styleId="815" w:default="1">
     <w:name w:val="Default Paragraph Font"/>
     <w:uiPriority w:val="1"/>
     <w:semiHidden/>

</xml_diff>

<commit_message>
Terminada actividad instalación módulos
</commit_message>
<xml_diff>
--- a/SGE/U2/T2 - Instalación Módulos/Daniel Serrano Rodríguez - Instalación Módulos.docx
+++ b/SGE/U2/T2 - Instalación Módulos/Daniel Serrano Rodríguez - Instalación Módulos.docx
@@ -4,7 +4,7 @@
   <w:body>
     <w:p>
       <w:pPr>
-        <w:pStyle w:val="814"/>
+        <w:pStyle w:val="816"/>
         <w:numPr>
           <w:ilvl w:val="0"/>
           <w:numId w:val="1"/>
@@ -40,7 +40,7 @@
       <w:hyperlink r:id="rId9" w:tooltip="https://apps.odoo.com/apps/modules" w:history="1">
         <w:r>
           <w:rPr>
-            <w:rStyle w:val="792"/>
+            <w:rStyle w:val="794"/>
             <w:rFonts w:ascii="Verdana" w:hAnsi="Verdana" w:cs="Verdana"/>
             <w:highlight w:val="none"/>
           </w:rPr>
@@ -57,7 +57,7 @@
       <w:hyperlink r:id="rId10" w:tooltip="https://apps.odoo.com/apps/modules/14.0/qr_generator/" w:history="1">
         <w:r>
           <w:rPr>
-            <w:rStyle w:val="792"/>
+            <w:rStyle w:val="794"/>
             <w:rFonts w:ascii="Verdana" w:hAnsi="Verdana" w:cs="Verdana"/>
             <w:highlight w:val="none"/>
           </w:rPr>
@@ -77,24 +77,7 @@
           <w:highlight w:val="none"/>
         </w:rPr>
       </w:r>
-      <w:r>
-        <w:rPr>
-          <w:rFonts w:ascii="Verdana" w:hAnsi="Verdana" w:cs="Verdana"/>
-          <w:highlight w:val="none"/>
-        </w:rPr>
-      </w:r>
-      <w:r>
-        <w:rPr>
-          <w:rFonts w:ascii="Verdana" w:hAnsi="Verdana" w:cs="Verdana"/>
-          <w:highlight w:val="none"/>
-        </w:rPr>
-      </w:r>
-      <w:r>
-        <w:rPr>
-          <w:rFonts w:ascii="Verdana" w:hAnsi="Verdana" w:cs="Verdana"/>
-          <w:highlight w:val="none"/>
-        </w:rPr>
-      </w:r>
+      <w:r/>
     </w:p>
     <w:p>
       <w:pPr>
@@ -186,12 +169,6 @@
         </mc:AlternateContent>
       </w:r>
       <w:r>
-        <w:rPr>
-          <w:rFonts w:ascii="Verdana" w:hAnsi="Verdana" w:cs="Verdana"/>
-          <w:highlight w:val="none"/>
-        </w:rPr>
-      </w:r>
-      <w:r>
         <mc:AlternateContent>
           <mc:Choice Requires="wpg">
             <w:drawing>
@@ -219,7 +196,7 @@
                       <pic:spPr bwMode="auto">
                         <a:xfrm>
                           <a:off x="0" y="0"/>
-                          <a:ext cx="5940424" cy="2764518"/>
+                          <a:ext cx="5940424" cy="2764517"/>
                         </a:xfrm>
                         <a:prstGeom prst="rect">
                           <a:avLst/>
@@ -263,12 +240,7 @@
           <w:highlight w:val="none"/>
         </w:rPr>
       </w:r>
-      <w:r>
-        <w:rPr>
-          <w:rFonts w:ascii="Verdana" w:hAnsi="Verdana" w:cs="Verdana"/>
-          <w:highlight w:val="none"/>
-        </w:rPr>
-      </w:r>
+      <w:r/>
     </w:p>
     <w:p>
       <w:pPr>
@@ -287,6 +259,7 @@
           <w:rFonts w:ascii="Verdana" w:hAnsi="Verdana" w:cs="Verdana"/>
         </w:rPr>
       </w:r>
+      <w:r/>
     </w:p>
     <w:p>
       <w:pPr>
@@ -309,6 +282,7 @@
           <w:highlight w:val="none"/>
         </w:rPr>
       </w:r>
+      <w:r/>
     </w:p>
     <w:p>
       <w:pPr>
@@ -397,18 +371,6 @@
         </w:rPr>
       </w:r>
       <w:r/>
-      <w:r>
-        <w:rPr>
-          <w:rFonts w:ascii="Verdana" w:hAnsi="Verdana" w:cs="Verdana"/>
-          <w:highlight w:val="none"/>
-        </w:rPr>
-      </w:r>
-      <w:r>
-        <w:rPr>
-          <w:rFonts w:ascii="Verdana" w:hAnsi="Verdana" w:cs="Verdana"/>
-          <w:highlight w:val="none"/>
-        </w:rPr>
-      </w:r>
     </w:p>
     <w:p>
       <w:pPr>
@@ -427,6 +389,7 @@
           <w:rFonts w:ascii="Verdana" w:hAnsi="Verdana" w:cs="Verdana"/>
         </w:rPr>
       </w:r>
+      <w:r/>
     </w:p>
     <w:p>
       <w:pPr>
@@ -449,6 +412,7 @@
           <w:highlight w:val="none"/>
         </w:rPr>
       </w:r>
+      <w:r/>
     </w:p>
     <w:p>
       <w:pPr>
@@ -529,12 +493,6 @@
         </mc:AlternateContent>
       </w:r>
       <w:r>
-        <w:rPr>
-          <w:rFonts w:ascii="Verdana" w:hAnsi="Verdana" w:cs="Verdana"/>
-          <w:highlight w:val="none"/>
-        </w:rPr>
-      </w:r>
-      <w:r>
         <mc:AlternateContent>
           <mc:Choice Requires="wpg">
             <w:drawing>
@@ -609,7 +567,6 @@
           </mc:Fallback>
         </mc:AlternateContent>
       </w:r>
-      <w:r/>
       <w:r/>
     </w:p>
     <w:p>
@@ -689,22 +646,10 @@
       </w:r>
       <w:r>
         <w:rPr>
-          <w:highlight w:val="none"/>
-        </w:rPr>
-      </w:r>
-      <w:r>
-        <w:rPr>
-          <w:highlight w:val="none"/>
-        </w:rPr>
-      </w:r>
-      <w:r/>
-      <w:r>
-        <w:rPr>
           <w:rFonts w:ascii="Verdana" w:hAnsi="Verdana" w:cs="Verdana"/>
           <w:highlight w:val="none"/>
         </w:rPr>
       </w:r>
-      <w:r/>
       <w:r/>
     </w:p>
     <w:p>
@@ -726,10 +671,11 @@
           <w:highlight w:val="none"/>
         </w:rPr>
       </w:r>
+      <w:r/>
     </w:p>
     <w:p>
       <w:pPr>
-        <w:pStyle w:val="814"/>
+        <w:pStyle w:val="816"/>
         <w:numPr>
           <w:ilvl w:val="0"/>
           <w:numId w:val="1"/>
@@ -752,6 +698,130 @@
           <w:highlight w:val="none"/>
         </w:rPr>
       </w:r>
+      <w:r/>
+    </w:p>
+    <w:p>
+      <w:pPr>
+        <w:jc w:val="both"/>
+        <w:rPr>
+          <w:rFonts w:ascii="Verdana" w:hAnsi="Verdana" w:cs="Verdana"/>
+          <w:highlight w:val="none"/>
+        </w:rPr>
+      </w:pPr>
+      <w:r>
+        <w:rPr>
+          <w:rFonts w:ascii="Verdana" w:hAnsi="Verdana" w:cs="Verdana"/>
+          <w:highlight w:val="none"/>
+        </w:rPr>
+      </w:r>
+      <w:r>
+        <w:rPr>
+          <w:rFonts w:ascii="Verdana" w:hAnsi="Verdana" w:cs="Verdana"/>
+          <w:highlight w:val="none"/>
+        </w:rPr>
+        <w:t xml:space="preserve">Para hacer una copia de seguridad de la base de datos de Odoo, entramos a la herramienta de pgAdmin, seleccionamos la base de datos que queremos y en el la barra de menú, seleccionamos “Tools” y “Backup...”.</w:t>
+      </w:r>
+      <w:r/>
+    </w:p>
+    <w:p>
+      <w:pPr>
+        <w:jc w:val="center"/>
+        <w:rPr>
+          <w:rFonts w:ascii="Verdana" w:hAnsi="Verdana" w:cs="Verdana"/>
+          <w:highlight w:val="none"/>
+        </w:rPr>
+      </w:pPr>
+      <w:r>
+        <w:rPr>
+          <w:rFonts w:ascii="Verdana" w:hAnsi="Verdana" w:cs="Verdana"/>
+          <w:highlight w:val="none"/>
+        </w:rPr>
+      </w:r>
+      <w:r>
+        <mc:AlternateContent>
+          <mc:Choice Requires="wpg">
+            <w:drawing>
+              <wp:inline xmlns:wp="http://schemas.openxmlformats.org/drawingml/2006/wordprocessingDrawing" distT="0" distB="0" distL="0" distR="0">
+                <wp:extent cx="4895850" cy="4505325"/>
+                <wp:effectExtent l="0" t="0" r="0" b="0"/>
+                <wp:docPr id="7" name=""/>
+                <wp:cNvGraphicFramePr>
+                  <a:graphicFrameLocks xmlns:a="http://schemas.openxmlformats.org/drawingml/2006/main" noChangeAspect="1"/>
+                </wp:cNvGraphicFramePr>
+                <a:graphic xmlns:a="http://schemas.openxmlformats.org/drawingml/2006/main">
+                  <a:graphicData uri="http://schemas.openxmlformats.org/drawingml/2006/picture">
+                    <pic:pic xmlns:pic="http://schemas.openxmlformats.org/drawingml/2006/picture">
+                      <pic:nvPicPr>
+                        <pic:cNvPr id="1061728952" name=""/>
+                        <pic:cNvPicPr>
+                          <a:picLocks noChangeAspect="1"/>
+                        </pic:cNvPicPr>
+                        <pic:nvPr/>
+                      </pic:nvPicPr>
+                      <pic:blipFill>
+                        <a:blip r:embed="rId15"/>
+                        <a:stretch/>
+                      </pic:blipFill>
+                      <pic:spPr bwMode="auto">
+                        <a:xfrm>
+                          <a:off x="0" y="0"/>
+                          <a:ext cx="4895849" cy="4505324"/>
+                        </a:xfrm>
+                        <a:prstGeom prst="rect">
+                          <a:avLst/>
+                        </a:prstGeom>
+                      </pic:spPr>
+                    </pic:pic>
+                  </a:graphicData>
+                </a:graphic>
+              </wp:inline>
+            </w:drawing>
+          </mc:Choice>
+          <mc:Fallback>
+            <w:pict>
+              <v:shapetype type="#_x0000_t75" o:spt="75" coordsize="21600,21600" o:preferrelative="t" path="m@4@5l@4@11@9@11@9@5xe">
+                <v:formulas>
+                  <v:f eqn="if lineDrawn pixelLineWidth 0"/>
+                  <v:f eqn="sum @0 1 0"/>
+                  <v:f eqn="sum 0 0 @1"/>
+                  <v:f eqn="prod @2 1 2"/>
+                  <v:f eqn="prod @3 21600 pixelWidth"/>
+                  <v:f eqn="prod @3 21600 pixelHeight"/>
+                  <v:f eqn="sum @0 0 1"/>
+                  <v:f eqn="prod @6 1 2"/>
+                  <v:f eqn="prod @7 21600 pixelWidth"/>
+                  <v:f eqn="sum @8 21600 0"/>
+                  <v:f eqn="prod @7 21600 pixelHeight"/>
+                  <v:f eqn="sum @10 21600 0"/>
+                </v:formulas>
+              </v:shapetype>
+              <v:shape id="_x0000_i6" o:spid="_x0000_s6" type="#_x0000_t75" style="width:385.5pt;height:354.8pt;mso-wrap-distance-left:0.0pt;mso-wrap-distance-top:0.0pt;mso-wrap-distance-right:0.0pt;mso-wrap-distance-bottom:0.0pt;" stroked="false">
+                <v:path textboxrect="0,0,0,0"/>
+                <v:imagedata r:id="rId15" o:title=""/>
+              </v:shape>
+            </w:pict>
+          </mc:Fallback>
+        </mc:AlternateContent>
+      </w:r>
+      <w:r>
+        <w:rPr>
+          <w:rFonts w:ascii="Verdana" w:hAnsi="Verdana" w:cs="Verdana"/>
+          <w:highlight w:val="none"/>
+        </w:rPr>
+      </w:r>
+      <w:r/>
+      <w:r>
+        <w:rPr>
+          <w:rFonts w:ascii="Verdana" w:hAnsi="Verdana" w:cs="Verdana"/>
+          <w:highlight w:val="none"/>
+        </w:rPr>
+      </w:r>
+      <w:r>
+        <w:rPr>
+          <w:rFonts w:ascii="Verdana" w:hAnsi="Verdana" w:cs="Verdana"/>
+          <w:highlight w:val="none"/>
+        </w:rPr>
+      </w:r>
     </w:p>
     <w:p>
       <w:pPr>
@@ -760,6 +830,1025 @@
           <w:rFonts w:ascii="Verdana" w:hAnsi="Verdana" w:cs="Verdana"/>
         </w:rPr>
       </w:pPr>
+      <w:r>
+        <w:rPr>
+          <w:rFonts w:ascii="Verdana" w:hAnsi="Verdana" w:cs="Verdana"/>
+        </w:rPr>
+      </w:r>
+      <w:r>
+        <w:rPr>
+          <w:rFonts w:ascii="Verdana" w:hAnsi="Verdana" w:cs="Verdana"/>
+        </w:rPr>
+      </w:r>
+    </w:p>
+    <w:p>
+      <w:pPr>
+        <w:shd w:val="nil"/>
+        <w:rPr>
+          <w:rFonts w:ascii="Verdana" w:hAnsi="Verdana" w:cs="Verdana"/>
+          <w:highlight w:val="none"/>
+        </w:rPr>
+      </w:pPr>
+      <w:r>
+        <w:rPr>
+          <w:rFonts w:ascii="Verdana" w:hAnsi="Verdana" w:cs="Verdana"/>
+          <w:highlight w:val="none"/>
+        </w:rPr>
+        <w:br w:type="page" w:clear="all"/>
+      </w:r>
+      <w:r>
+        <w:rPr>
+          <w:rFonts w:ascii="Verdana" w:hAnsi="Verdana" w:cs="Verdana"/>
+          <w:highlight w:val="none"/>
+        </w:rPr>
+      </w:r>
+    </w:p>
+    <w:p>
+      <w:pPr>
+        <w:jc w:val="both"/>
+        <w:rPr>
+          <w:rFonts w:ascii="Verdana" w:hAnsi="Verdana" w:cs="Verdana"/>
+          <w:highlight w:val="none"/>
+        </w:rPr>
+      </w:pPr>
+      <w:r>
+        <w:rPr>
+          <w:rFonts w:ascii="Verdana" w:hAnsi="Verdana" w:cs="Verdana"/>
+          <w:highlight w:val="none"/>
+        </w:rPr>
+        <w:t xml:space="preserve">Aparecerá un modal con las opciones, como el tipo de archivo, el nombre, su codificación y las opciones de la copia de seguridad en sí.</w:t>
+      </w:r>
+      <w:r>
+        <w:rPr>
+          <w:rFonts w:ascii="Verdana" w:hAnsi="Verdana" w:cs="Verdana"/>
+          <w:highlight w:val="none"/>
+        </w:rPr>
+      </w:r>
+    </w:p>
+    <w:p>
+      <w:pPr>
+        <w:jc w:val="center"/>
+        <w:rPr>
+          <w:rFonts w:ascii="Verdana" w:hAnsi="Verdana" w:cs="Verdana"/>
+          <w:highlight w:val="none"/>
+        </w:rPr>
+      </w:pPr>
+      <w:r>
+        <w:rPr>
+          <w:rFonts w:ascii="Verdana" w:hAnsi="Verdana" w:cs="Verdana"/>
+          <w:highlight w:val="none"/>
+        </w:rPr>
+      </w:r>
+      <w:r>
+        <mc:AlternateContent>
+          <mc:Choice Requires="wpg">
+            <w:drawing>
+              <wp:inline xmlns:wp="http://schemas.openxmlformats.org/drawingml/2006/wordprocessingDrawing" distT="0" distB="0" distL="0" distR="0">
+                <wp:extent cx="5940425" cy="2492857"/>
+                <wp:effectExtent l="0" t="0" r="0" b="0"/>
+                <wp:docPr id="8" name=""/>
+                <wp:cNvGraphicFramePr>
+                  <a:graphicFrameLocks xmlns:a="http://schemas.openxmlformats.org/drawingml/2006/main" noChangeAspect="1"/>
+                </wp:cNvGraphicFramePr>
+                <a:graphic xmlns:a="http://schemas.openxmlformats.org/drawingml/2006/main">
+                  <a:graphicData uri="http://schemas.openxmlformats.org/drawingml/2006/picture">
+                    <pic:pic xmlns:pic="http://schemas.openxmlformats.org/drawingml/2006/picture">
+                      <pic:nvPicPr>
+                        <pic:cNvPr id="1160776281" name=""/>
+                        <pic:cNvPicPr>
+                          <a:picLocks noChangeAspect="1"/>
+                        </pic:cNvPicPr>
+                        <pic:nvPr/>
+                      </pic:nvPicPr>
+                      <pic:blipFill>
+                        <a:blip r:embed="rId16"/>
+                        <a:stretch/>
+                      </pic:blipFill>
+                      <pic:spPr bwMode="auto">
+                        <a:xfrm>
+                          <a:off x="0" y="0"/>
+                          <a:ext cx="5940424" cy="2492856"/>
+                        </a:xfrm>
+                        <a:prstGeom prst="rect">
+                          <a:avLst/>
+                        </a:prstGeom>
+                      </pic:spPr>
+                    </pic:pic>
+                  </a:graphicData>
+                </a:graphic>
+              </wp:inline>
+            </w:drawing>
+          </mc:Choice>
+          <mc:Fallback>
+            <w:pict>
+              <v:shapetype type="#_x0000_t75" o:spt="75" coordsize="21600,21600" o:preferrelative="t" path="m@4@5l@4@11@9@11@9@5xe">
+                <v:formulas>
+                  <v:f eqn="if lineDrawn pixelLineWidth 0"/>
+                  <v:f eqn="sum @0 1 0"/>
+                  <v:f eqn="sum 0 0 @1"/>
+                  <v:f eqn="prod @2 1 2"/>
+                  <v:f eqn="prod @3 21600 pixelWidth"/>
+                  <v:f eqn="prod @3 21600 pixelHeight"/>
+                  <v:f eqn="sum @0 0 1"/>
+                  <v:f eqn="prod @6 1 2"/>
+                  <v:f eqn="prod @7 21600 pixelWidth"/>
+                  <v:f eqn="sum @8 21600 0"/>
+                  <v:f eqn="prod @7 21600 pixelHeight"/>
+                  <v:f eqn="sum @10 21600 0"/>
+                </v:formulas>
+              </v:shapetype>
+              <v:shape id="_x0000_i7" o:spid="_x0000_s7" type="#_x0000_t75" style="width:467.8pt;height:196.3pt;mso-wrap-distance-left:0.0pt;mso-wrap-distance-top:0.0pt;mso-wrap-distance-right:0.0pt;mso-wrap-distance-bottom:0.0pt;" stroked="false">
+                <v:path textboxrect="0,0,0,0"/>
+                <v:imagedata r:id="rId16" o:title=""/>
+              </v:shape>
+            </w:pict>
+          </mc:Fallback>
+        </mc:AlternateContent>
+      </w:r>
+      <w:r>
+        <w:rPr>
+          <w:rFonts w:ascii="Verdana" w:hAnsi="Verdana" w:cs="Verdana"/>
+          <w:highlight w:val="none"/>
+        </w:rPr>
+      </w:r>
+      <w:r/>
+      <w:r>
+        <w:rPr>
+          <w:rFonts w:ascii="Verdana" w:hAnsi="Verdana" w:cs="Verdana"/>
+          <w:highlight w:val="none"/>
+        </w:rPr>
+      </w:r>
+      <w:r>
+        <w:rPr>
+          <w:rFonts w:ascii="Verdana" w:hAnsi="Verdana" w:cs="Verdana"/>
+          <w:highlight w:val="none"/>
+        </w:rPr>
+      </w:r>
+    </w:p>
+    <w:p>
+      <w:pPr>
+        <w:jc w:val="center"/>
+        <w:rPr>
+          <w:rFonts w:ascii="Verdana" w:hAnsi="Verdana" w:cs="Verdana"/>
+          <w:highlight w:val="none"/>
+        </w:rPr>
+      </w:pPr>
+      <w:r>
+        <w:rPr>
+          <w:rFonts w:ascii="Verdana" w:hAnsi="Verdana" w:cs="Verdana"/>
+          <w:highlight w:val="none"/>
+        </w:rPr>
+      </w:r>
+      <w:r>
+        <mc:AlternateContent>
+          <mc:Choice Requires="wpg">
+            <w:drawing>
+              <wp:inline xmlns:wp="http://schemas.openxmlformats.org/drawingml/2006/wordprocessingDrawing" distT="0" distB="0" distL="0" distR="0">
+                <wp:extent cx="5940425" cy="2173488"/>
+                <wp:effectExtent l="0" t="0" r="0" b="0"/>
+                <wp:docPr id="9" name=""/>
+                <wp:cNvGraphicFramePr>
+                  <a:graphicFrameLocks xmlns:a="http://schemas.openxmlformats.org/drawingml/2006/main" noChangeAspect="1"/>
+                </wp:cNvGraphicFramePr>
+                <a:graphic xmlns:a="http://schemas.openxmlformats.org/drawingml/2006/main">
+                  <a:graphicData uri="http://schemas.openxmlformats.org/drawingml/2006/picture">
+                    <pic:pic xmlns:pic="http://schemas.openxmlformats.org/drawingml/2006/picture">
+                      <pic:nvPicPr>
+                        <pic:cNvPr id="525115727" name=""/>
+                        <pic:cNvPicPr>
+                          <a:picLocks noChangeAspect="1"/>
+                        </pic:cNvPicPr>
+                        <pic:nvPr/>
+                      </pic:nvPicPr>
+                      <pic:blipFill>
+                        <a:blip r:embed="rId17"/>
+                        <a:stretch/>
+                      </pic:blipFill>
+                      <pic:spPr bwMode="auto">
+                        <a:xfrm>
+                          <a:off x="0" y="0"/>
+                          <a:ext cx="5940424" cy="2173488"/>
+                        </a:xfrm>
+                        <a:prstGeom prst="rect">
+                          <a:avLst/>
+                        </a:prstGeom>
+                      </pic:spPr>
+                    </pic:pic>
+                  </a:graphicData>
+                </a:graphic>
+              </wp:inline>
+            </w:drawing>
+          </mc:Choice>
+          <mc:Fallback>
+            <w:pict>
+              <v:shapetype type="#_x0000_t75" o:spt="75" coordsize="21600,21600" o:preferrelative="t" path="m@4@5l@4@11@9@11@9@5xe">
+                <v:formulas>
+                  <v:f eqn="if lineDrawn pixelLineWidth 0"/>
+                  <v:f eqn="sum @0 1 0"/>
+                  <v:f eqn="sum 0 0 @1"/>
+                  <v:f eqn="prod @2 1 2"/>
+                  <v:f eqn="prod @3 21600 pixelWidth"/>
+                  <v:f eqn="prod @3 21600 pixelHeight"/>
+                  <v:f eqn="sum @0 0 1"/>
+                  <v:f eqn="prod @6 1 2"/>
+                  <v:f eqn="prod @7 21600 pixelWidth"/>
+                  <v:f eqn="sum @8 21600 0"/>
+                  <v:f eqn="prod @7 21600 pixelHeight"/>
+                  <v:f eqn="sum @10 21600 0"/>
+                </v:formulas>
+              </v:shapetype>
+              <v:shape id="_x0000_i8" o:spid="_x0000_s8" type="#_x0000_t75" style="width:467.8pt;height:171.1pt;mso-wrap-distance-left:0.0pt;mso-wrap-distance-top:0.0pt;mso-wrap-distance-right:0.0pt;mso-wrap-distance-bottom:0.0pt;" stroked="false">
+                <v:path textboxrect="0,0,0,0"/>
+                <v:imagedata r:id="rId17" o:title=""/>
+              </v:shape>
+            </w:pict>
+          </mc:Fallback>
+        </mc:AlternateContent>
+      </w:r>
+      <w:r>
+        <w:rPr>
+          <w:rFonts w:ascii="Verdana" w:hAnsi="Verdana" w:cs="Verdana"/>
+          <w:highlight w:val="none"/>
+        </w:rPr>
+      </w:r>
+      <w:r/>
+      <w:r>
+        <w:rPr>
+          <w:rFonts w:ascii="Verdana" w:hAnsi="Verdana" w:cs="Verdana"/>
+          <w:highlight w:val="none"/>
+        </w:rPr>
+      </w:r>
+      <w:r>
+        <w:rPr>
+          <w:rFonts w:ascii="Verdana" w:hAnsi="Verdana" w:cs="Verdana"/>
+          <w:highlight w:val="none"/>
+        </w:rPr>
+      </w:r>
+    </w:p>
+    <w:p>
+      <w:pPr>
+        <w:jc w:val="both"/>
+        <w:rPr>
+          <w:rFonts w:ascii="Verdana" w:hAnsi="Verdana" w:cs="Verdana"/>
+        </w:rPr>
+      </w:pPr>
+      <w:r>
+        <w:rPr>
+          <w:rFonts w:ascii="Verdana" w:hAnsi="Verdana" w:cs="Verdana"/>
+        </w:rPr>
+      </w:r>
+      <w:r>
+        <w:rPr>
+          <w:rFonts w:ascii="Verdana" w:hAnsi="Verdana" w:cs="Verdana"/>
+        </w:rPr>
+      </w:r>
+    </w:p>
+    <w:p>
+      <w:pPr>
+        <w:jc w:val="both"/>
+        <w:rPr>
+          <w:rFonts w:ascii="Verdana" w:hAnsi="Verdana" w:cs="Verdana"/>
+          <w:highlight w:val="none"/>
+        </w:rPr>
+      </w:pPr>
+      <w:r>
+        <w:rPr>
+          <w:rFonts w:ascii="Verdana" w:hAnsi="Verdana" w:cs="Verdana"/>
+          <w:highlight w:val="none"/>
+        </w:rPr>
+        <w:t xml:space="preserve">Cuando pongamos todo lo que necesitamos, le daremos a backup y se creará nuestra copia de seguridad. Nos aparecerá una notificación dentro de pgAdmin que nos mantendrá informados del proceso, y nos dejará ver los detalles de donde se ha creado una vez que se finalice.</w:t>
+      </w:r>
+      <w:r>
+        <w:rPr>
+          <w:rFonts w:ascii="Verdana" w:hAnsi="Verdana" w:cs="Verdana"/>
+          <w:highlight w:val="none"/>
+        </w:rPr>
+      </w:r>
+      <w:r>
+        <w:rPr>
+          <w:rFonts w:ascii="Verdana" w:hAnsi="Verdana" w:cs="Verdana"/>
+          <w:highlight w:val="none"/>
+        </w:rPr>
+      </w:r>
+    </w:p>
+    <w:p>
+      <w:pPr>
+        <w:jc w:val="both"/>
+        <w:rPr>
+          <w:rFonts w:ascii="Verdana" w:hAnsi="Verdana" w:cs="Verdana"/>
+          <w:highlight w:val="none"/>
+        </w:rPr>
+      </w:pPr>
+      <w:r>
+        <w:rPr>
+          <w:rFonts w:ascii="Verdana" w:hAnsi="Verdana" w:cs="Verdana"/>
+          <w:highlight w:val="none"/>
+        </w:rPr>
+      </w:r>
+      <w:r>
+        <mc:AlternateContent>
+          <mc:Choice Requires="wpg">
+            <w:drawing>
+              <wp:inline xmlns:wp="http://schemas.openxmlformats.org/drawingml/2006/wordprocessingDrawing" distT="0" distB="0" distL="0" distR="0">
+                <wp:extent cx="5940425" cy="1597425"/>
+                <wp:effectExtent l="0" t="0" r="0" b="0"/>
+                <wp:docPr id="10" name=""/>
+                <wp:cNvGraphicFramePr>
+                  <a:graphicFrameLocks xmlns:a="http://schemas.openxmlformats.org/drawingml/2006/main" noChangeAspect="1"/>
+                </wp:cNvGraphicFramePr>
+                <a:graphic xmlns:a="http://schemas.openxmlformats.org/drawingml/2006/main">
+                  <a:graphicData uri="http://schemas.openxmlformats.org/drawingml/2006/picture">
+                    <pic:pic xmlns:pic="http://schemas.openxmlformats.org/drawingml/2006/picture">
+                      <pic:nvPicPr>
+                        <pic:cNvPr id="1085883261" name=""/>
+                        <pic:cNvPicPr>
+                          <a:picLocks noChangeAspect="1"/>
+                        </pic:cNvPicPr>
+                        <pic:nvPr/>
+                      </pic:nvPicPr>
+                      <pic:blipFill>
+                        <a:blip r:embed="rId18"/>
+                        <a:stretch/>
+                      </pic:blipFill>
+                      <pic:spPr bwMode="auto">
+                        <a:xfrm>
+                          <a:off x="0" y="0"/>
+                          <a:ext cx="5940424" cy="1597425"/>
+                        </a:xfrm>
+                        <a:prstGeom prst="rect">
+                          <a:avLst/>
+                        </a:prstGeom>
+                      </pic:spPr>
+                    </pic:pic>
+                  </a:graphicData>
+                </a:graphic>
+              </wp:inline>
+            </w:drawing>
+          </mc:Choice>
+          <mc:Fallback>
+            <w:pict>
+              <v:shapetype type="#_x0000_t75" o:spt="75" coordsize="21600,21600" o:preferrelative="t" path="m@4@5l@4@11@9@11@9@5xe">
+                <v:formulas>
+                  <v:f eqn="if lineDrawn pixelLineWidth 0"/>
+                  <v:f eqn="sum @0 1 0"/>
+                  <v:f eqn="sum 0 0 @1"/>
+                  <v:f eqn="prod @2 1 2"/>
+                  <v:f eqn="prod @3 21600 pixelWidth"/>
+                  <v:f eqn="prod @3 21600 pixelHeight"/>
+                  <v:f eqn="sum @0 0 1"/>
+                  <v:f eqn="prod @6 1 2"/>
+                  <v:f eqn="prod @7 21600 pixelWidth"/>
+                  <v:f eqn="sum @8 21600 0"/>
+                  <v:f eqn="prod @7 21600 pixelHeight"/>
+                  <v:f eqn="sum @10 21600 0"/>
+                </v:formulas>
+              </v:shapetype>
+              <v:shape id="_x0000_i9" o:spid="_x0000_s9" type="#_x0000_t75" style="width:467.8pt;height:125.8pt;mso-wrap-distance-left:0.0pt;mso-wrap-distance-top:0.0pt;mso-wrap-distance-right:0.0pt;mso-wrap-distance-bottom:0.0pt;" stroked="false">
+                <v:path textboxrect="0,0,0,0"/>
+                <v:imagedata r:id="rId18" o:title=""/>
+              </v:shape>
+            </w:pict>
+          </mc:Fallback>
+        </mc:AlternateContent>
+      </w:r>
+      <w:r>
+        <w:rPr>
+          <w:rFonts w:ascii="Verdana" w:hAnsi="Verdana" w:cs="Verdana"/>
+          <w:highlight w:val="none"/>
+        </w:rPr>
+      </w:r>
+      <w:r/>
+      <w:r>
+        <w:rPr>
+          <w:rFonts w:ascii="Verdana" w:hAnsi="Verdana" w:cs="Verdana"/>
+          <w:highlight w:val="none"/>
+        </w:rPr>
+      </w:r>
+      <w:r>
+        <w:rPr>
+          <w:rFonts w:ascii="Verdana" w:hAnsi="Verdana" w:cs="Verdana"/>
+          <w:highlight w:val="none"/>
+        </w:rPr>
+      </w:r>
+    </w:p>
+    <w:p>
+      <w:pPr>
+        <w:jc w:val="both"/>
+        <w:rPr>
+          <w:rFonts w:ascii="Verdana" w:hAnsi="Verdana" w:cs="Verdana"/>
+        </w:rPr>
+      </w:pPr>
+      <w:r>
+        <w:rPr>
+          <w:rFonts w:ascii="Verdana" w:hAnsi="Verdana" w:cs="Verdana"/>
+        </w:rPr>
+      </w:r>
+      <w:r>
+        <w:rPr>
+          <w:rFonts w:ascii="Verdana" w:hAnsi="Verdana" w:cs="Verdana"/>
+        </w:rPr>
+      </w:r>
+    </w:p>
+    <w:p>
+      <w:pPr>
+        <w:jc w:val="both"/>
+        <w:rPr>
+          <w:rFonts w:ascii="Verdana" w:hAnsi="Verdana" w:cs="Verdana"/>
+          <w:highlight w:val="none"/>
+        </w:rPr>
+      </w:pPr>
+      <w:r>
+        <w:rPr>
+          <w:rFonts w:ascii="Verdana" w:hAnsi="Verdana" w:cs="Verdana"/>
+          <w:highlight w:val="none"/>
+        </w:rPr>
+      </w:r>
+      <w:r>
+        <w:rPr>
+          <w:rFonts w:ascii="Verdana" w:hAnsi="Verdana" w:cs="Verdana"/>
+          <w:highlight w:val="none"/>
+        </w:rPr>
+        <w:t xml:space="preserve">Para restaurar una base de datos, </w:t>
+      </w:r>
+      <w:r>
+        <w:rPr>
+          <w:rFonts w:ascii="Verdana" w:hAnsi="Verdana" w:cs="Verdana"/>
+          <w:highlight w:val="none"/>
+        </w:rPr>
+        <w:t xml:space="preserve">entramos a la herramienta de pgAdmin, seleccionamos la base de datos que queremos y en el la barra de menú, seleccionamos “Tools” y “Restore...”.</w:t>
+      </w:r>
+      <w:r>
+        <w:rPr>
+          <w:rFonts w:ascii="Verdana" w:hAnsi="Verdana" w:cs="Verdana"/>
+          <w:highlight w:val="none"/>
+        </w:rPr>
+      </w:r>
+      <w:r>
+        <w:rPr>
+          <w:rFonts w:ascii="Verdana" w:hAnsi="Verdana" w:cs="Verdana"/>
+          <w:highlight w:val="none"/>
+        </w:rPr>
+      </w:r>
+    </w:p>
+    <w:p>
+      <w:pPr>
+        <w:jc w:val="center"/>
+        <w:rPr>
+          <w:rFonts w:ascii="Verdana" w:hAnsi="Verdana" w:cs="Verdana"/>
+          <w:highlight w:val="none"/>
+        </w:rPr>
+      </w:pPr>
+      <w:r>
+        <w:rPr>
+          <w:rFonts w:ascii="Verdana" w:hAnsi="Verdana" w:cs="Verdana"/>
+          <w:highlight w:val="none"/>
+        </w:rPr>
+      </w:r>
+      <w:r>
+        <mc:AlternateContent>
+          <mc:Choice Requires="wpg">
+            <w:drawing>
+              <wp:inline xmlns:wp="http://schemas.openxmlformats.org/drawingml/2006/wordprocessingDrawing" distT="0" distB="0" distL="0" distR="0">
+                <wp:extent cx="4581525" cy="4514850"/>
+                <wp:effectExtent l="0" t="0" r="0" b="0"/>
+                <wp:docPr id="11" name=""/>
+                <wp:cNvGraphicFramePr>
+                  <a:graphicFrameLocks xmlns:a="http://schemas.openxmlformats.org/drawingml/2006/main" noChangeAspect="1"/>
+                </wp:cNvGraphicFramePr>
+                <a:graphic xmlns:a="http://schemas.openxmlformats.org/drawingml/2006/main">
+                  <a:graphicData uri="http://schemas.openxmlformats.org/drawingml/2006/picture">
+                    <pic:pic xmlns:pic="http://schemas.openxmlformats.org/drawingml/2006/picture">
+                      <pic:nvPicPr>
+                        <pic:cNvPr id="1652526772" name=""/>
+                        <pic:cNvPicPr>
+                          <a:picLocks noChangeAspect="1"/>
+                        </pic:cNvPicPr>
+                        <pic:nvPr/>
+                      </pic:nvPicPr>
+                      <pic:blipFill>
+                        <a:blip r:embed="rId19"/>
+                        <a:stretch/>
+                      </pic:blipFill>
+                      <pic:spPr bwMode="auto">
+                        <a:xfrm>
+                          <a:off x="0" y="0"/>
+                          <a:ext cx="4581524" cy="4514850"/>
+                        </a:xfrm>
+                        <a:prstGeom prst="rect">
+                          <a:avLst/>
+                        </a:prstGeom>
+                      </pic:spPr>
+                    </pic:pic>
+                  </a:graphicData>
+                </a:graphic>
+              </wp:inline>
+            </w:drawing>
+          </mc:Choice>
+          <mc:Fallback>
+            <w:pict>
+              <v:shapetype type="#_x0000_t75" o:spt="75" coordsize="21600,21600" o:preferrelative="t" path="m@4@5l@4@11@9@11@9@5xe">
+                <v:formulas>
+                  <v:f eqn="if lineDrawn pixelLineWidth 0"/>
+                  <v:f eqn="sum @0 1 0"/>
+                  <v:f eqn="sum 0 0 @1"/>
+                  <v:f eqn="prod @2 1 2"/>
+                  <v:f eqn="prod @3 21600 pixelWidth"/>
+                  <v:f eqn="prod @3 21600 pixelHeight"/>
+                  <v:f eqn="sum @0 0 1"/>
+                  <v:f eqn="prod @6 1 2"/>
+                  <v:f eqn="prod @7 21600 pixelWidth"/>
+                  <v:f eqn="sum @8 21600 0"/>
+                  <v:f eqn="prod @7 21600 pixelHeight"/>
+                  <v:f eqn="sum @10 21600 0"/>
+                </v:formulas>
+              </v:shapetype>
+              <v:shape id="_x0000_i10" o:spid="_x0000_s10" type="#_x0000_t75" style="width:360.8pt;height:355.5pt;mso-wrap-distance-left:0.0pt;mso-wrap-distance-top:0.0pt;mso-wrap-distance-right:0.0pt;mso-wrap-distance-bottom:0.0pt;" stroked="false">
+                <v:path textboxrect="0,0,0,0"/>
+                <v:imagedata r:id="rId19" o:title=""/>
+              </v:shape>
+            </w:pict>
+          </mc:Fallback>
+        </mc:AlternateContent>
+      </w:r>
+      <w:r>
+        <w:rPr>
+          <w:rFonts w:ascii="Verdana" w:hAnsi="Verdana" w:cs="Verdana"/>
+          <w:highlight w:val="none"/>
+        </w:rPr>
+      </w:r>
+      <w:r>
+        <w:rPr>
+          <w:rFonts w:ascii="Verdana" w:hAnsi="Verdana" w:cs="Verdana"/>
+          <w:highlight w:val="none"/>
+        </w:rPr>
+      </w:r>
+    </w:p>
+    <w:p>
+      <w:pPr>
+        <w:jc w:val="both"/>
+        <w:rPr>
+          <w:rFonts w:ascii="Verdana" w:hAnsi="Verdana" w:cs="Verdana"/>
+        </w:rPr>
+      </w:pPr>
+      <w:r>
+        <w:rPr>
+          <w:rFonts w:ascii="Verdana" w:hAnsi="Verdana" w:cs="Verdana"/>
+        </w:rPr>
+      </w:r>
+      <w:r>
+        <w:rPr>
+          <w:rFonts w:ascii="Verdana" w:hAnsi="Verdana" w:cs="Verdana"/>
+        </w:rPr>
+      </w:r>
+    </w:p>
+    <w:p>
+      <w:pPr>
+        <w:jc w:val="both"/>
+        <w:rPr>
+          <w:rFonts w:ascii="Verdana" w:hAnsi="Verdana" w:cs="Verdana"/>
+          <w:highlight w:val="none"/>
+        </w:rPr>
+      </w:pPr>
+      <w:r>
+        <w:rPr>
+          <w:rFonts w:ascii="Verdana" w:hAnsi="Verdana" w:cs="Verdana"/>
+          <w:highlight w:val="none"/>
+        </w:rPr>
+        <w:t xml:space="preserve">Se abrirá un modal, donde podremos seleccionar las opciones del archivo con el que restaurar la base de datos, que archivo se usará y las opciones de restauración.</w:t>
+      </w:r>
+      <w:r>
+        <w:rPr>
+          <w:rFonts w:ascii="Verdana" w:hAnsi="Verdana" w:cs="Verdana"/>
+          <w:highlight w:val="none"/>
+        </w:rPr>
+      </w:r>
+    </w:p>
+    <w:p>
+      <w:pPr>
+        <w:jc w:val="center"/>
+        <w:rPr>
+          <w:rFonts w:ascii="Verdana" w:hAnsi="Verdana" w:cs="Verdana"/>
+          <w:highlight w:val="none"/>
+        </w:rPr>
+      </w:pPr>
+      <w:r>
+        <w:rPr>
+          <w:rFonts w:ascii="Verdana" w:hAnsi="Verdana" w:cs="Verdana"/>
+          <w:highlight w:val="none"/>
+        </w:rPr>
+      </w:r>
+      <w:r>
+        <mc:AlternateContent>
+          <mc:Choice Requires="wpg">
+            <w:drawing>
+              <wp:inline xmlns:wp="http://schemas.openxmlformats.org/drawingml/2006/wordprocessingDrawing" distT="0" distB="0" distL="0" distR="0">
+                <wp:extent cx="5940425" cy="1706714"/>
+                <wp:effectExtent l="0" t="0" r="0" b="0"/>
+                <wp:docPr id="12" name=""/>
+                <wp:cNvGraphicFramePr>
+                  <a:graphicFrameLocks xmlns:a="http://schemas.openxmlformats.org/drawingml/2006/main" noChangeAspect="1"/>
+                </wp:cNvGraphicFramePr>
+                <a:graphic xmlns:a="http://schemas.openxmlformats.org/drawingml/2006/main">
+                  <a:graphicData uri="http://schemas.openxmlformats.org/drawingml/2006/picture">
+                    <pic:pic xmlns:pic="http://schemas.openxmlformats.org/drawingml/2006/picture">
+                      <pic:nvPicPr>
+                        <pic:cNvPr id="860824676" name=""/>
+                        <pic:cNvPicPr>
+                          <a:picLocks noChangeAspect="1"/>
+                        </pic:cNvPicPr>
+                        <pic:nvPr/>
+                      </pic:nvPicPr>
+                      <pic:blipFill>
+                        <a:blip r:embed="rId20"/>
+                        <a:stretch/>
+                      </pic:blipFill>
+                      <pic:spPr bwMode="auto">
+                        <a:xfrm>
+                          <a:off x="0" y="0"/>
+                          <a:ext cx="5940424" cy="1706714"/>
+                        </a:xfrm>
+                        <a:prstGeom prst="rect">
+                          <a:avLst/>
+                        </a:prstGeom>
+                      </pic:spPr>
+                    </pic:pic>
+                  </a:graphicData>
+                </a:graphic>
+              </wp:inline>
+            </w:drawing>
+          </mc:Choice>
+          <mc:Fallback>
+            <w:pict>
+              <v:shapetype type="#_x0000_t75" o:spt="75" coordsize="21600,21600" o:preferrelative="t" path="m@4@5l@4@11@9@11@9@5xe">
+                <v:formulas>
+                  <v:f eqn="if lineDrawn pixelLineWidth 0"/>
+                  <v:f eqn="sum @0 1 0"/>
+                  <v:f eqn="sum 0 0 @1"/>
+                  <v:f eqn="prod @2 1 2"/>
+                  <v:f eqn="prod @3 21600 pixelWidth"/>
+                  <v:f eqn="prod @3 21600 pixelHeight"/>
+                  <v:f eqn="sum @0 0 1"/>
+                  <v:f eqn="prod @6 1 2"/>
+                  <v:f eqn="prod @7 21600 pixelWidth"/>
+                  <v:f eqn="sum @8 21600 0"/>
+                  <v:f eqn="prod @7 21600 pixelHeight"/>
+                  <v:f eqn="sum @10 21600 0"/>
+                </v:formulas>
+              </v:shapetype>
+              <v:shape id="_x0000_i11" o:spid="_x0000_s11" type="#_x0000_t75" style="width:467.8pt;height:134.4pt;mso-wrap-distance-left:0.0pt;mso-wrap-distance-top:0.0pt;mso-wrap-distance-right:0.0pt;mso-wrap-distance-bottom:0.0pt;" stroked="false">
+                <v:path textboxrect="0,0,0,0"/>
+                <v:imagedata r:id="rId20" o:title=""/>
+              </v:shape>
+            </w:pict>
+          </mc:Fallback>
+        </mc:AlternateContent>
+      </w:r>
+      <w:r>
+        <w:rPr>
+          <w:rFonts w:ascii="Verdana" w:hAnsi="Verdana" w:cs="Verdana"/>
+          <w:highlight w:val="none"/>
+        </w:rPr>
+      </w:r>
+      <w:r/>
+      <w:r>
+        <w:rPr>
+          <w:rFonts w:ascii="Verdana" w:hAnsi="Verdana" w:cs="Verdana"/>
+          <w:highlight w:val="none"/>
+        </w:rPr>
+      </w:r>
+      <w:r>
+        <w:rPr>
+          <w:rFonts w:ascii="Verdana" w:hAnsi="Verdana" w:cs="Verdana"/>
+          <w:highlight w:val="none"/>
+        </w:rPr>
+      </w:r>
+    </w:p>
+    <w:p>
+      <w:pPr>
+        <w:jc w:val="center"/>
+        <w:rPr>
+          <w:rFonts w:ascii="Verdana" w:hAnsi="Verdana" w:cs="Verdana"/>
+          <w:highlight w:val="none"/>
+        </w:rPr>
+      </w:pPr>
+      <w:r>
+        <w:rPr>
+          <w:rFonts w:ascii="Verdana" w:hAnsi="Verdana" w:cs="Verdana"/>
+          <w:highlight w:val="none"/>
+        </w:rPr>
+      </w:r>
+      <w:r>
+        <mc:AlternateContent>
+          <mc:Choice Requires="wpg">
+            <w:drawing>
+              <wp:inline xmlns:wp="http://schemas.openxmlformats.org/drawingml/2006/wordprocessingDrawing" distT="0" distB="0" distL="0" distR="0">
+                <wp:extent cx="5940425" cy="2763762"/>
+                <wp:effectExtent l="0" t="0" r="0" b="0"/>
+                <wp:docPr id="13" name=""/>
+                <wp:cNvGraphicFramePr>
+                  <a:graphicFrameLocks xmlns:a="http://schemas.openxmlformats.org/drawingml/2006/main" noChangeAspect="1"/>
+                </wp:cNvGraphicFramePr>
+                <a:graphic xmlns:a="http://schemas.openxmlformats.org/drawingml/2006/main">
+                  <a:graphicData uri="http://schemas.openxmlformats.org/drawingml/2006/picture">
+                    <pic:pic xmlns:pic="http://schemas.openxmlformats.org/drawingml/2006/picture">
+                      <pic:nvPicPr>
+                        <pic:cNvPr id="1088567354" name=""/>
+                        <pic:cNvPicPr>
+                          <a:picLocks noChangeAspect="1"/>
+                        </pic:cNvPicPr>
+                        <pic:nvPr/>
+                      </pic:nvPicPr>
+                      <pic:blipFill>
+                        <a:blip r:embed="rId21"/>
+                        <a:stretch/>
+                      </pic:blipFill>
+                      <pic:spPr bwMode="auto">
+                        <a:xfrm>
+                          <a:off x="0" y="0"/>
+                          <a:ext cx="5940424" cy="2763762"/>
+                        </a:xfrm>
+                        <a:prstGeom prst="rect">
+                          <a:avLst/>
+                        </a:prstGeom>
+                      </pic:spPr>
+                    </pic:pic>
+                  </a:graphicData>
+                </a:graphic>
+              </wp:inline>
+            </w:drawing>
+          </mc:Choice>
+          <mc:Fallback>
+            <w:pict>
+              <v:shapetype type="#_x0000_t75" o:spt="75" coordsize="21600,21600" o:preferrelative="t" path="m@4@5l@4@11@9@11@9@5xe">
+                <v:formulas>
+                  <v:f eqn="if lineDrawn pixelLineWidth 0"/>
+                  <v:f eqn="sum @0 1 0"/>
+                  <v:f eqn="sum 0 0 @1"/>
+                  <v:f eqn="prod @2 1 2"/>
+                  <v:f eqn="prod @3 21600 pixelWidth"/>
+                  <v:f eqn="prod @3 21600 pixelHeight"/>
+                  <v:f eqn="sum @0 0 1"/>
+                  <v:f eqn="prod @6 1 2"/>
+                  <v:f eqn="prod @7 21600 pixelWidth"/>
+                  <v:f eqn="sum @8 21600 0"/>
+                  <v:f eqn="prod @7 21600 pixelHeight"/>
+                  <v:f eqn="sum @10 21600 0"/>
+                </v:formulas>
+              </v:shapetype>
+              <v:shape id="_x0000_i12" o:spid="_x0000_s12" type="#_x0000_t75" style="width:467.8pt;height:217.6pt;mso-wrap-distance-left:0.0pt;mso-wrap-distance-top:0.0pt;mso-wrap-distance-right:0.0pt;mso-wrap-distance-bottom:0.0pt;" stroked="false">
+                <v:path textboxrect="0,0,0,0"/>
+                <v:imagedata r:id="rId21" o:title=""/>
+              </v:shape>
+            </w:pict>
+          </mc:Fallback>
+        </mc:AlternateContent>
+      </w:r>
+      <w:r>
+        <w:rPr>
+          <w:rFonts w:ascii="Verdana" w:hAnsi="Verdana" w:cs="Verdana"/>
+          <w:highlight w:val="none"/>
+        </w:rPr>
+      </w:r>
+      <w:r/>
+      <w:r>
+        <w:rPr>
+          <w:rFonts w:ascii="Verdana" w:hAnsi="Verdana" w:cs="Verdana"/>
+          <w:highlight w:val="none"/>
+        </w:rPr>
+      </w:r>
+      <w:r>
+        <w:rPr>
+          <w:rFonts w:ascii="Verdana" w:hAnsi="Verdana" w:cs="Verdana"/>
+          <w:highlight w:val="none"/>
+        </w:rPr>
+      </w:r>
+    </w:p>
+    <w:p>
+      <w:pPr>
+        <w:jc w:val="both"/>
+        <w:rPr>
+          <w:rFonts w:ascii="Verdana" w:hAnsi="Verdana" w:cs="Verdana"/>
+        </w:rPr>
+      </w:pPr>
+      <w:r>
+        <w:rPr>
+          <w:rFonts w:ascii="Verdana" w:hAnsi="Verdana" w:cs="Verdana"/>
+        </w:rPr>
+      </w:r>
+      <w:r>
+        <w:rPr>
+          <w:rFonts w:ascii="Verdana" w:hAnsi="Verdana" w:cs="Verdana"/>
+        </w:rPr>
+      </w:r>
+    </w:p>
+    <w:p>
+      <w:pPr>
+        <w:jc w:val="both"/>
+        <w:rPr>
+          <w:rFonts w:ascii="Verdana" w:hAnsi="Verdana" w:cs="Verdana"/>
+          <w:highlight w:val="none"/>
+        </w:rPr>
+      </w:pPr>
+      <w:r>
+        <w:rPr>
+          <w:rFonts w:ascii="Verdana" w:hAnsi="Verdana" w:cs="Verdana"/>
+          <w:highlight w:val="none"/>
+        </w:rPr>
+        <w:t xml:space="preserve">Una vez le demos, la base de datos se restaurará. En mi caso da error, ya que la base de datos existe y está populada por los mismos valores.</w:t>
+      </w:r>
+      <w:r>
+        <w:rPr>
+          <w:rFonts w:ascii="Verdana" w:hAnsi="Verdana" w:cs="Verdana"/>
+          <w:highlight w:val="none"/>
+        </w:rPr>
+      </w:r>
+    </w:p>
+    <w:p>
+      <w:pPr>
+        <w:jc w:val="center"/>
+        <w:rPr>
+          <w:rFonts w:ascii="Verdana" w:hAnsi="Verdana" w:cs="Verdana"/>
+          <w:highlight w:val="none"/>
+        </w:rPr>
+      </w:pPr>
+      <w:r>
+        <w:rPr>
+          <w:rFonts w:ascii="Verdana" w:hAnsi="Verdana" w:cs="Verdana"/>
+          <w:highlight w:val="none"/>
+        </w:rPr>
+      </w:r>
+      <w:r>
+        <mc:AlternateContent>
+          <mc:Choice Requires="wpg">
+            <w:drawing>
+              <wp:inline xmlns:wp="http://schemas.openxmlformats.org/drawingml/2006/wordprocessingDrawing" distT="0" distB="0" distL="0" distR="0">
+                <wp:extent cx="5093040" cy="2846110"/>
+                <wp:effectExtent l="0" t="0" r="0" b="0"/>
+                <wp:docPr id="14" name=""/>
+                <wp:cNvGraphicFramePr>
+                  <a:graphicFrameLocks xmlns:a="http://schemas.openxmlformats.org/drawingml/2006/main" noChangeAspect="1"/>
+                </wp:cNvGraphicFramePr>
+                <a:graphic xmlns:a="http://schemas.openxmlformats.org/drawingml/2006/main">
+                  <a:graphicData uri="http://schemas.openxmlformats.org/drawingml/2006/picture">
+                    <pic:pic xmlns:pic="http://schemas.openxmlformats.org/drawingml/2006/picture">
+                      <pic:nvPicPr>
+                        <pic:cNvPr id="1626947011" name=""/>
+                        <pic:cNvPicPr>
+                          <a:picLocks noChangeAspect="1"/>
+                        </pic:cNvPicPr>
+                        <pic:nvPr/>
+                      </pic:nvPicPr>
+                      <pic:blipFill>
+                        <a:blip r:embed="rId22"/>
+                        <a:stretch/>
+                      </pic:blipFill>
+                      <pic:spPr bwMode="auto">
+                        <a:xfrm flipH="0" flipV="0">
+                          <a:off x="0" y="0"/>
+                          <a:ext cx="5093039" cy="2846110"/>
+                        </a:xfrm>
+                        <a:prstGeom prst="rect">
+                          <a:avLst/>
+                        </a:prstGeom>
+                      </pic:spPr>
+                    </pic:pic>
+                  </a:graphicData>
+                </a:graphic>
+              </wp:inline>
+            </w:drawing>
+          </mc:Choice>
+          <mc:Fallback>
+            <w:pict>
+              <v:shapetype type="#_x0000_t75" o:spt="75" coordsize="21600,21600" o:preferrelative="t" path="m@4@5l@4@11@9@11@9@5xe">
+                <v:formulas>
+                  <v:f eqn="if lineDrawn pixelLineWidth 0"/>
+                  <v:f eqn="sum @0 1 0"/>
+                  <v:f eqn="sum 0 0 @1"/>
+                  <v:f eqn="prod @2 1 2"/>
+                  <v:f eqn="prod @3 21600 pixelWidth"/>
+                  <v:f eqn="prod @3 21600 pixelHeight"/>
+                  <v:f eqn="sum @0 0 1"/>
+                  <v:f eqn="prod @6 1 2"/>
+                  <v:f eqn="prod @7 21600 pixelWidth"/>
+                  <v:f eqn="sum @8 21600 0"/>
+                  <v:f eqn="prod @7 21600 pixelHeight"/>
+                  <v:f eqn="sum @10 21600 0"/>
+                </v:formulas>
+              </v:shapetype>
+              <v:shape id="_x0000_i13" o:spid="_x0000_s13" type="#_x0000_t75" style="width:401.0pt;height:224.1pt;mso-wrap-distance-left:0.0pt;mso-wrap-distance-top:0.0pt;mso-wrap-distance-right:0.0pt;mso-wrap-distance-bottom:0.0pt;" stroked="false">
+                <v:path textboxrect="0,0,0,0"/>
+                <v:imagedata r:id="rId22" o:title=""/>
+              </v:shape>
+            </w:pict>
+          </mc:Fallback>
+        </mc:AlternateContent>
+      </w:r>
+      <w:r>
+        <w:rPr>
+          <w:rFonts w:ascii="Verdana" w:hAnsi="Verdana" w:cs="Verdana"/>
+          <w:highlight w:val="none"/>
+        </w:rPr>
+      </w:r>
+      <w:r>
+        <w:rPr>
+          <w:rFonts w:ascii="Verdana" w:hAnsi="Verdana" w:cs="Verdana"/>
+          <w:highlight w:val="none"/>
+        </w:rPr>
+      </w:r>
+    </w:p>
+    <w:p>
+      <w:pPr>
+        <w:jc w:val="center"/>
+        <w:rPr>
+          <w:rFonts w:ascii="Verdana" w:hAnsi="Verdana" w:cs="Verdana"/>
+        </w:rPr>
+      </w:pPr>
+      <w:r>
+        <w:rPr>
+          <w:rFonts w:ascii="Verdana" w:hAnsi="Verdana" w:cs="Verdana"/>
+          <w:highlight w:val="none"/>
+        </w:rPr>
+      </w:r>
+      <w:r>
+        <mc:AlternateContent>
+          <mc:Choice Requires="wpg">
+            <w:drawing>
+              <wp:inline xmlns:wp="http://schemas.openxmlformats.org/drawingml/2006/wordprocessingDrawing" distT="0" distB="0" distL="0" distR="0">
+                <wp:extent cx="5940425" cy="2085164"/>
+                <wp:effectExtent l="0" t="0" r="0" b="0"/>
+                <wp:docPr id="15" name=""/>
+                <wp:cNvGraphicFramePr>
+                  <a:graphicFrameLocks xmlns:a="http://schemas.openxmlformats.org/drawingml/2006/main" noChangeAspect="1"/>
+                </wp:cNvGraphicFramePr>
+                <a:graphic xmlns:a="http://schemas.openxmlformats.org/drawingml/2006/main">
+                  <a:graphicData uri="http://schemas.openxmlformats.org/drawingml/2006/picture">
+                    <pic:pic xmlns:pic="http://schemas.openxmlformats.org/drawingml/2006/picture">
+                      <pic:nvPicPr>
+                        <pic:cNvPr id="2126148452" name=""/>
+                        <pic:cNvPicPr>
+                          <a:picLocks noChangeAspect="1"/>
+                        </pic:cNvPicPr>
+                        <pic:nvPr/>
+                      </pic:nvPicPr>
+                      <pic:blipFill>
+                        <a:blip r:embed="rId23"/>
+                        <a:stretch/>
+                      </pic:blipFill>
+                      <pic:spPr bwMode="auto">
+                        <a:xfrm>
+                          <a:off x="0" y="0"/>
+                          <a:ext cx="5940424" cy="2085163"/>
+                        </a:xfrm>
+                        <a:prstGeom prst="rect">
+                          <a:avLst/>
+                        </a:prstGeom>
+                      </pic:spPr>
+                    </pic:pic>
+                  </a:graphicData>
+                </a:graphic>
+              </wp:inline>
+            </w:drawing>
+          </mc:Choice>
+          <mc:Fallback>
+            <w:pict>
+              <v:shapetype type="#_x0000_t75" o:spt="75" coordsize="21600,21600" o:preferrelative="t" path="m@4@5l@4@11@9@11@9@5xe">
+                <v:formulas>
+                  <v:f eqn="if lineDrawn pixelLineWidth 0"/>
+                  <v:f eqn="sum @0 1 0"/>
+                  <v:f eqn="sum 0 0 @1"/>
+                  <v:f eqn="prod @2 1 2"/>
+                  <v:f eqn="prod @3 21600 pixelWidth"/>
+                  <v:f eqn="prod @3 21600 pixelHeight"/>
+                  <v:f eqn="sum @0 0 1"/>
+                  <v:f eqn="prod @6 1 2"/>
+                  <v:f eqn="prod @7 21600 pixelWidth"/>
+                  <v:f eqn="sum @8 21600 0"/>
+                  <v:f eqn="prod @7 21600 pixelHeight"/>
+                  <v:f eqn="sum @10 21600 0"/>
+                </v:formulas>
+              </v:shapetype>
+              <v:shape id="_x0000_i14" o:spid="_x0000_s14" type="#_x0000_t75" style="width:467.8pt;height:164.2pt;mso-wrap-distance-left:0.0pt;mso-wrap-distance-top:0.0pt;mso-wrap-distance-right:0.0pt;mso-wrap-distance-bottom:0.0pt;" stroked="false">
+                <v:path textboxrect="0,0,0,0"/>
+                <v:imagedata r:id="rId23" o:title=""/>
+              </v:shape>
+            </w:pict>
+          </mc:Fallback>
+        </mc:AlternateContent>
+      </w:r>
+      <w:r>
+        <w:rPr>
+          <w:rFonts w:ascii="Verdana" w:hAnsi="Verdana" w:cs="Verdana"/>
+          <w:highlight w:val="none"/>
+        </w:rPr>
+      </w:r>
+      <w:r/>
+      <w:r>
+        <w:rPr>
+          <w:rFonts w:ascii="Verdana" w:hAnsi="Verdana" w:cs="Verdana"/>
+          <w:highlight w:val="none"/>
+        </w:rPr>
+      </w:r>
+      <w:r/>
       <w:r>
         <w:rPr>
           <w:rFonts w:ascii="Verdana" w:hAnsi="Verdana" w:cs="Verdana"/>
@@ -1104,11 +2193,11 @@
     <w:lsdException w:name="Bibliography" w:uiPriority="37"/>
     <w:lsdException w:name="TOC Heading" w:uiPriority="39" w:qFormat="1"/>
   </w:latentStyles>
-  <w:style w:type="paragraph" w:styleId="634">
+  <w:style w:type="paragraph" w:styleId="636">
     <w:name w:val="Heading 1"/>
-    <w:basedOn w:val="810"/>
-    <w:next w:val="810"/>
-    <w:link w:val="635"/>
+    <w:basedOn w:val="812"/>
+    <w:next w:val="812"/>
+    <w:link w:val="637"/>
     <w:uiPriority w:val="9"/>
     <w:qFormat/>
     <w:pPr>
@@ -1123,9 +2212,9 @@
       <w:szCs w:val="40"/>
     </w:rPr>
   </w:style>
-  <w:style w:type="character" w:styleId="635">
+  <w:style w:type="character" w:styleId="637">
     <w:name w:val="Heading 1 Char"/>
-    <w:link w:val="634"/>
+    <w:link w:val="636"/>
     <w:uiPriority w:val="9"/>
     <w:rPr>
       <w:rFonts w:ascii="Arial" w:hAnsi="Arial" w:eastAsia="Arial" w:cs="Arial"/>
@@ -1133,11 +2222,11 @@
       <w:szCs w:val="40"/>
     </w:rPr>
   </w:style>
-  <w:style w:type="paragraph" w:styleId="636">
+  <w:style w:type="paragraph" w:styleId="638">
     <w:name w:val="Heading 2"/>
-    <w:basedOn w:val="810"/>
-    <w:next w:val="810"/>
-    <w:link w:val="637"/>
+    <w:basedOn w:val="812"/>
+    <w:next w:val="812"/>
+    <w:link w:val="639"/>
     <w:uiPriority w:val="9"/>
     <w:unhideWhenUsed/>
     <w:qFormat/>
@@ -1152,20 +2241,20 @@
       <w:sz w:val="34"/>
     </w:rPr>
   </w:style>
-  <w:style w:type="character" w:styleId="637">
+  <w:style w:type="character" w:styleId="639">
     <w:name w:val="Heading 2 Char"/>
-    <w:link w:val="636"/>
+    <w:link w:val="638"/>
     <w:uiPriority w:val="9"/>
     <w:rPr>
       <w:rFonts w:ascii="Arial" w:hAnsi="Arial" w:eastAsia="Arial" w:cs="Arial"/>
       <w:sz w:val="34"/>
     </w:rPr>
   </w:style>
-  <w:style w:type="paragraph" w:styleId="638">
+  <w:style w:type="paragraph" w:styleId="640">
     <w:name w:val="Heading 3"/>
-    <w:basedOn w:val="810"/>
-    <w:next w:val="810"/>
-    <w:link w:val="639"/>
+    <w:basedOn w:val="812"/>
+    <w:next w:val="812"/>
+    <w:link w:val="641"/>
     <w:uiPriority w:val="9"/>
     <w:unhideWhenUsed/>
     <w:qFormat/>
@@ -1181,9 +2270,9 @@
       <w:szCs w:val="30"/>
     </w:rPr>
   </w:style>
-  <w:style w:type="character" w:styleId="639">
+  <w:style w:type="character" w:styleId="641">
     <w:name w:val="Heading 3 Char"/>
-    <w:link w:val="638"/>
+    <w:link w:val="640"/>
     <w:uiPriority w:val="9"/>
     <w:rPr>
       <w:rFonts w:ascii="Arial" w:hAnsi="Arial" w:eastAsia="Arial" w:cs="Arial"/>
@@ -1191,11 +2280,11 @@
       <w:szCs w:val="30"/>
     </w:rPr>
   </w:style>
-  <w:style w:type="paragraph" w:styleId="640">
+  <w:style w:type="paragraph" w:styleId="642">
     <w:name w:val="Heading 4"/>
-    <w:basedOn w:val="810"/>
-    <w:next w:val="810"/>
-    <w:link w:val="641"/>
+    <w:basedOn w:val="812"/>
+    <w:next w:val="812"/>
+    <w:link w:val="643"/>
     <w:uiPriority w:val="9"/>
     <w:unhideWhenUsed/>
     <w:qFormat/>
@@ -1213,9 +2302,9 @@
       <w:szCs w:val="26"/>
     </w:rPr>
   </w:style>
-  <w:style w:type="character" w:styleId="641">
+  <w:style w:type="character" w:styleId="643">
     <w:name w:val="Heading 4 Char"/>
-    <w:link w:val="640"/>
+    <w:link w:val="642"/>
     <w:uiPriority w:val="9"/>
     <w:rPr>
       <w:rFonts w:ascii="Arial" w:hAnsi="Arial" w:eastAsia="Arial" w:cs="Arial"/>
@@ -1225,11 +2314,11 @@
       <w:szCs w:val="26"/>
     </w:rPr>
   </w:style>
-  <w:style w:type="paragraph" w:styleId="642">
+  <w:style w:type="paragraph" w:styleId="644">
     <w:name w:val="Heading 5"/>
-    <w:basedOn w:val="810"/>
-    <w:next w:val="810"/>
-    <w:link w:val="643"/>
+    <w:basedOn w:val="812"/>
+    <w:next w:val="812"/>
+    <w:link w:val="645"/>
     <w:uiPriority w:val="9"/>
     <w:unhideWhenUsed/>
     <w:qFormat/>
@@ -1247,9 +2336,9 @@
       <w:szCs w:val="24"/>
     </w:rPr>
   </w:style>
-  <w:style w:type="character" w:styleId="643">
+  <w:style w:type="character" w:styleId="645">
     <w:name w:val="Heading 5 Char"/>
-    <w:link w:val="642"/>
+    <w:link w:val="644"/>
     <w:uiPriority w:val="9"/>
     <w:rPr>
       <w:rFonts w:ascii="Arial" w:hAnsi="Arial" w:eastAsia="Arial" w:cs="Arial"/>
@@ -1259,11 +2348,11 @@
       <w:szCs w:val="24"/>
     </w:rPr>
   </w:style>
-  <w:style w:type="paragraph" w:styleId="644">
+  <w:style w:type="paragraph" w:styleId="646">
     <w:name w:val="Heading 6"/>
-    <w:basedOn w:val="810"/>
-    <w:next w:val="810"/>
-    <w:link w:val="645"/>
+    <w:basedOn w:val="812"/>
+    <w:next w:val="812"/>
+    <w:link w:val="647"/>
     <w:uiPriority w:val="9"/>
     <w:unhideWhenUsed/>
     <w:qFormat/>
@@ -1281,9 +2370,9 @@
       <w:szCs w:val="22"/>
     </w:rPr>
   </w:style>
-  <w:style w:type="character" w:styleId="645">
+  <w:style w:type="character" w:styleId="647">
     <w:name w:val="Heading 6 Char"/>
-    <w:link w:val="644"/>
+    <w:link w:val="646"/>
     <w:uiPriority w:val="9"/>
     <w:rPr>
       <w:rFonts w:ascii="Arial" w:hAnsi="Arial" w:eastAsia="Arial" w:cs="Arial"/>
@@ -1293,11 +2382,11 @@
       <w:szCs w:val="22"/>
     </w:rPr>
   </w:style>
-  <w:style w:type="paragraph" w:styleId="646">
+  <w:style w:type="paragraph" w:styleId="648">
     <w:name w:val="Heading 7"/>
-    <w:basedOn w:val="810"/>
-    <w:next w:val="810"/>
-    <w:link w:val="647"/>
+    <w:basedOn w:val="812"/>
+    <w:next w:val="812"/>
+    <w:link w:val="649"/>
     <w:uiPriority w:val="9"/>
     <w:unhideWhenUsed/>
     <w:qFormat/>
@@ -1317,9 +2406,9 @@
       <w:szCs w:val="22"/>
     </w:rPr>
   </w:style>
-  <w:style w:type="character" w:styleId="647">
+  <w:style w:type="character" w:styleId="649">
     <w:name w:val="Heading 7 Char"/>
-    <w:link w:val="646"/>
+    <w:link w:val="648"/>
     <w:uiPriority w:val="9"/>
     <w:rPr>
       <w:rFonts w:ascii="Arial" w:hAnsi="Arial" w:eastAsia="Arial" w:cs="Arial"/>
@@ -1331,11 +2420,11 @@
       <w:szCs w:val="22"/>
     </w:rPr>
   </w:style>
-  <w:style w:type="paragraph" w:styleId="648">
+  <w:style w:type="paragraph" w:styleId="650">
     <w:name w:val="Heading 8"/>
-    <w:basedOn w:val="810"/>
-    <w:next w:val="810"/>
-    <w:link w:val="649"/>
+    <w:basedOn w:val="812"/>
+    <w:next w:val="812"/>
+    <w:link w:val="651"/>
     <w:uiPriority w:val="9"/>
     <w:unhideWhenUsed/>
     <w:qFormat/>
@@ -1353,9 +2442,9 @@
       <w:szCs w:val="22"/>
     </w:rPr>
   </w:style>
-  <w:style w:type="character" w:styleId="649">
+  <w:style w:type="character" w:styleId="651">
     <w:name w:val="Heading 8 Char"/>
-    <w:link w:val="648"/>
+    <w:link w:val="650"/>
     <w:uiPriority w:val="9"/>
     <w:rPr>
       <w:rFonts w:ascii="Arial" w:hAnsi="Arial" w:eastAsia="Arial" w:cs="Arial"/>
@@ -1365,11 +2454,11 @@
       <w:szCs w:val="22"/>
     </w:rPr>
   </w:style>
-  <w:style w:type="paragraph" w:styleId="650">
+  <w:style w:type="paragraph" w:styleId="652">
     <w:name w:val="Heading 9"/>
-    <w:basedOn w:val="810"/>
-    <w:next w:val="810"/>
-    <w:link w:val="651"/>
+    <w:basedOn w:val="812"/>
+    <w:next w:val="812"/>
+    <w:link w:val="653"/>
     <w:uiPriority w:val="9"/>
     <w:unhideWhenUsed/>
     <w:qFormat/>
@@ -1387,9 +2476,9 @@
       <w:szCs w:val="21"/>
     </w:rPr>
   </w:style>
-  <w:style w:type="character" w:styleId="651">
+  <w:style w:type="character" w:styleId="653">
     <w:name w:val="Heading 9 Char"/>
-    <w:link w:val="650"/>
+    <w:link w:val="652"/>
     <w:uiPriority w:val="9"/>
     <w:rPr>
       <w:rFonts w:ascii="Arial" w:hAnsi="Arial" w:eastAsia="Arial" w:cs="Arial"/>
@@ -1399,11 +2488,11 @@
       <w:szCs w:val="21"/>
     </w:rPr>
   </w:style>
-  <w:style w:type="paragraph" w:styleId="652">
+  <w:style w:type="paragraph" w:styleId="654">
     <w:name w:val="Title"/>
-    <w:basedOn w:val="810"/>
-    <w:next w:val="810"/>
-    <w:link w:val="653"/>
+    <w:basedOn w:val="812"/>
+    <w:next w:val="812"/>
+    <w:link w:val="655"/>
     <w:uiPriority w:val="10"/>
     <w:qFormat/>
     <w:pPr>
@@ -1415,20 +2504,20 @@
       <w:szCs w:val="48"/>
     </w:rPr>
   </w:style>
-  <w:style w:type="character" w:styleId="653">
+  <w:style w:type="character" w:styleId="655">
     <w:name w:val="Title Char"/>
-    <w:link w:val="652"/>
+    <w:link w:val="654"/>
     <w:uiPriority w:val="10"/>
     <w:rPr>
       <w:sz w:val="48"/>
       <w:szCs w:val="48"/>
     </w:rPr>
   </w:style>
-  <w:style w:type="paragraph" w:styleId="654">
+  <w:style w:type="paragraph" w:styleId="656">
     <w:name w:val="Subtitle"/>
-    <w:basedOn w:val="810"/>
-    <w:next w:val="810"/>
-    <w:link w:val="655"/>
+    <w:basedOn w:val="812"/>
+    <w:next w:val="812"/>
+    <w:link w:val="657"/>
     <w:uiPriority w:val="11"/>
     <w:qFormat/>
     <w:pPr>
@@ -1439,20 +2528,20 @@
       <w:szCs w:val="24"/>
     </w:rPr>
   </w:style>
-  <w:style w:type="character" w:styleId="655">
+  <w:style w:type="character" w:styleId="657">
     <w:name w:val="Subtitle Char"/>
-    <w:link w:val="654"/>
+    <w:link w:val="656"/>
     <w:uiPriority w:val="11"/>
     <w:rPr>
       <w:sz w:val="24"/>
       <w:szCs w:val="24"/>
     </w:rPr>
   </w:style>
-  <w:style w:type="paragraph" w:styleId="656">
+  <w:style w:type="paragraph" w:styleId="658">
     <w:name w:val="Quote"/>
-    <w:basedOn w:val="810"/>
-    <w:next w:val="810"/>
-    <w:link w:val="657"/>
+    <w:basedOn w:val="812"/>
+    <w:next w:val="812"/>
+    <w:link w:val="659"/>
     <w:uiPriority w:val="29"/>
     <w:qFormat/>
     <w:pPr>
@@ -1462,19 +2551,19 @@
       <w:i/>
     </w:rPr>
   </w:style>
-  <w:style w:type="character" w:styleId="657">
+  <w:style w:type="character" w:styleId="659">
     <w:name w:val="Quote Char"/>
-    <w:link w:val="656"/>
+    <w:link w:val="658"/>
     <w:uiPriority w:val="29"/>
     <w:rPr>
       <w:i/>
     </w:rPr>
   </w:style>
-  <w:style w:type="paragraph" w:styleId="658">
+  <w:style w:type="paragraph" w:styleId="660">
     <w:name w:val="Intense Quote"/>
-    <w:basedOn w:val="810"/>
-    <w:next w:val="810"/>
-    <w:link w:val="659"/>
+    <w:basedOn w:val="812"/>
+    <w:next w:val="812"/>
+    <w:link w:val="661"/>
     <w:uiPriority w:val="30"/>
     <w:qFormat/>
     <w:pPr>
@@ -1492,18 +2581,18 @@
       <w:i/>
     </w:rPr>
   </w:style>
-  <w:style w:type="character" w:styleId="659">
+  <w:style w:type="character" w:styleId="661">
     <w:name w:val="Intense Quote Char"/>
-    <w:link w:val="658"/>
+    <w:link w:val="660"/>
     <w:uiPriority w:val="30"/>
     <w:rPr>
       <w:i/>
     </w:rPr>
   </w:style>
-  <w:style w:type="paragraph" w:styleId="660">
+  <w:style w:type="paragraph" w:styleId="662">
     <w:name w:val="Header"/>
-    <w:basedOn w:val="810"/>
-    <w:link w:val="661"/>
+    <w:basedOn w:val="812"/>
+    <w:link w:val="663"/>
     <w:uiPriority w:val="99"/>
     <w:unhideWhenUsed/>
     <w:pPr>
@@ -1514,15 +2603,15 @@
       </w:tabs>
     </w:pPr>
   </w:style>
-  <w:style w:type="character" w:styleId="661">
+  <w:style w:type="character" w:styleId="663">
     <w:name w:val="Header Char"/>
-    <w:link w:val="660"/>
+    <w:link w:val="662"/>
     <w:uiPriority w:val="99"/>
   </w:style>
-  <w:style w:type="paragraph" w:styleId="662">
+  <w:style w:type="paragraph" w:styleId="664">
     <w:name w:val="Footer"/>
-    <w:basedOn w:val="810"/>
-    <w:link w:val="665"/>
+    <w:basedOn w:val="812"/>
+    <w:link w:val="667"/>
     <w:uiPriority w:val="99"/>
     <w:unhideWhenUsed/>
     <w:pPr>
@@ -1533,15 +2622,15 @@
       </w:tabs>
     </w:pPr>
   </w:style>
-  <w:style w:type="character" w:styleId="663">
+  <w:style w:type="character" w:styleId="665">
     <w:name w:val="Footer Char"/>
-    <w:link w:val="662"/>
+    <w:link w:val="664"/>
     <w:uiPriority w:val="99"/>
   </w:style>
-  <w:style w:type="paragraph" w:styleId="664">
+  <w:style w:type="paragraph" w:styleId="666">
     <w:name w:val="Caption"/>
-    <w:basedOn w:val="810"/>
-    <w:next w:val="810"/>
+    <w:basedOn w:val="812"/>
+    <w:next w:val="812"/>
     <w:uiPriority w:val="35"/>
     <w:semiHidden/>
     <w:unhideWhenUsed/>
@@ -1557,15 +2646,15 @@
       <w:szCs w:val="18"/>
     </w:rPr>
   </w:style>
-  <w:style w:type="character" w:styleId="665">
+  <w:style w:type="character" w:styleId="667">
     <w:name w:val="Caption Char"/>
-    <w:basedOn w:val="664"/>
-    <w:link w:val="662"/>
+    <w:basedOn w:val="666"/>
+    <w:link w:val="664"/>
     <w:uiPriority w:val="99"/>
   </w:style>
-  <w:style w:type="table" w:styleId="666">
+  <w:style w:type="table" w:styleId="668">
     <w:name w:val="Table Grid"/>
-    <w:basedOn w:val="811"/>
+    <w:basedOn w:val="813"/>
     <w:uiPriority w:val="59"/>
     <w:pPr>
       <w:spacing w:after="0" w:line="240" w:lineRule="auto"/>
@@ -1588,9 +2677,9 @@
       </w:tblCellMar>
     </w:tblPr>
   </w:style>
-  <w:style w:type="table" w:styleId="667">
+  <w:style w:type="table" w:styleId="669">
     <w:name w:val="Table Grid Light"/>
-    <w:basedOn w:val="811"/>
+    <w:basedOn w:val="813"/>
     <w:uiPriority w:val="59"/>
     <w:pPr>
       <w:spacing w:after="0" w:line="240" w:lineRule="auto"/>
@@ -1613,9 +2702,9 @@
       </w:tblCellMar>
     </w:tblPr>
   </w:style>
-  <w:style w:type="table" w:styleId="668">
+  <w:style w:type="table" w:styleId="670">
     <w:name w:val="Plain Table 1"/>
-    <w:basedOn w:val="811"/>
+    <w:basedOn w:val="813"/>
     <w:uiPriority w:val="59"/>
     <w:pPr>
       <w:spacing w:after="0" w:line="240" w:lineRule="auto"/>
@@ -1680,9 +2769,9 @@
       </w:rPr>
     </w:tblStylePr>
   </w:style>
-  <w:style w:type="table" w:styleId="669">
+  <w:style w:type="table" w:styleId="671">
     <w:name w:val="Plain Table 2"/>
-    <w:basedOn w:val="811"/>
+    <w:basedOn w:val="813"/>
     <w:uiPriority w:val="59"/>
     <w:pPr>
       <w:spacing w:after="0" w:line="240" w:lineRule="auto"/>
@@ -1765,9 +2854,9 @@
       </w:rPr>
     </w:tblStylePr>
   </w:style>
-  <w:style w:type="table" w:styleId="670">
+  <w:style w:type="table" w:styleId="672">
     <w:name w:val="Plain Table 3"/>
-    <w:basedOn w:val="811"/>
+    <w:basedOn w:val="813"/>
     <w:uiPriority w:val="99"/>
     <w:pPr>
       <w:spacing w:after="0" w:line="240" w:lineRule="auto"/>
@@ -1842,9 +2931,9 @@
       </w:rPr>
     </w:tblStylePr>
   </w:style>
-  <w:style w:type="table" w:styleId="671">
+  <w:style w:type="table" w:styleId="673">
     <w:name w:val="Plain Table 4"/>
-    <w:basedOn w:val="811"/>
+    <w:basedOn w:val="813"/>
     <w:uiPriority w:val="99"/>
     <w:pPr>
       <w:spacing w:after="0" w:line="240" w:lineRule="auto"/>
@@ -1899,9 +2988,9 @@
       </w:rPr>
     </w:tblStylePr>
   </w:style>
-  <w:style w:type="table" w:styleId="672">
+  <w:style w:type="table" w:styleId="674">
     <w:name w:val="Plain Table 5"/>
-    <w:basedOn w:val="811"/>
+    <w:basedOn w:val="813"/>
     <w:uiPriority w:val="99"/>
     <w:pPr>
       <w:spacing w:after="0" w:line="240" w:lineRule="auto"/>
@@ -1987,9 +3076,9 @@
       </w:tcPr>
     </w:tblStylePr>
   </w:style>
-  <w:style w:type="table" w:styleId="673">
+  <w:style w:type="table" w:styleId="675">
     <w:name w:val="Grid Table 1 Light"/>
-    <w:basedOn w:val="811"/>
+    <w:basedOn w:val="813"/>
     <w:uiPriority w:val="99"/>
     <w:pPr>
       <w:spacing w:after="0" w:line="240" w:lineRule="auto"/>
@@ -2052,9 +3141,9 @@
       </w:rPr>
     </w:tblStylePr>
   </w:style>
-  <w:style w:type="table" w:styleId="674">
+  <w:style w:type="table" w:styleId="676">
     <w:name w:val="Grid Table 1 Light - Accent 1"/>
-    <w:basedOn w:val="811"/>
+    <w:basedOn w:val="813"/>
     <w:uiPriority w:val="99"/>
     <w:pPr>
       <w:spacing w:after="0" w:line="240" w:lineRule="auto"/>
@@ -2117,9 +3206,9 @@
       </w:rPr>
     </w:tblStylePr>
   </w:style>
-  <w:style w:type="table" w:styleId="675">
+  <w:style w:type="table" w:styleId="677">
     <w:name w:val="Grid Table 1 Light - Accent 2"/>
-    <w:basedOn w:val="811"/>
+    <w:basedOn w:val="813"/>
     <w:uiPriority w:val="99"/>
     <w:pPr>
       <w:spacing w:after="0" w:line="240" w:lineRule="auto"/>
@@ -2182,9 +3271,9 @@
       </w:rPr>
     </w:tblStylePr>
   </w:style>
-  <w:style w:type="table" w:styleId="676">
+  <w:style w:type="table" w:styleId="678">
     <w:name w:val="Grid Table 1 Light - Accent 3"/>
-    <w:basedOn w:val="811"/>
+    <w:basedOn w:val="813"/>
     <w:uiPriority w:val="99"/>
     <w:pPr>
       <w:spacing w:after="0" w:line="240" w:lineRule="auto"/>
@@ -2247,9 +3336,9 @@
       </w:rPr>
     </w:tblStylePr>
   </w:style>
-  <w:style w:type="table" w:styleId="677">
+  <w:style w:type="table" w:styleId="679">
     <w:name w:val="Grid Table 1 Light - Accent 4"/>
-    <w:basedOn w:val="811"/>
+    <w:basedOn w:val="813"/>
     <w:uiPriority w:val="99"/>
     <w:pPr>
       <w:spacing w:after="0" w:line="240" w:lineRule="auto"/>
@@ -2312,9 +3401,9 @@
       </w:rPr>
     </w:tblStylePr>
   </w:style>
-  <w:style w:type="table" w:styleId="678">
+  <w:style w:type="table" w:styleId="680">
     <w:name w:val="Grid Table 1 Light - Accent 5"/>
-    <w:basedOn w:val="811"/>
+    <w:basedOn w:val="813"/>
     <w:uiPriority w:val="99"/>
     <w:pPr>
       <w:spacing w:after="0" w:line="240" w:lineRule="auto"/>
@@ -2377,9 +3466,9 @@
       </w:rPr>
     </w:tblStylePr>
   </w:style>
-  <w:style w:type="table" w:styleId="679">
+  <w:style w:type="table" w:styleId="681">
     <w:name w:val="Grid Table 1 Light - Accent 6"/>
-    <w:basedOn w:val="811"/>
+    <w:basedOn w:val="813"/>
     <w:uiPriority w:val="99"/>
     <w:pPr>
       <w:spacing w:after="0" w:line="240" w:lineRule="auto"/>
@@ -2442,9 +3531,9 @@
       </w:rPr>
     </w:tblStylePr>
   </w:style>
-  <w:style w:type="table" w:styleId="680">
+  <w:style w:type="table" w:styleId="682">
     <w:name w:val="Grid Table 2"/>
-    <w:basedOn w:val="811"/>
+    <w:basedOn w:val="813"/>
     <w:uiPriority w:val="99"/>
     <w:pPr>
       <w:spacing w:after="0" w:line="240" w:lineRule="auto"/>
@@ -2522,9 +3611,9 @@
       </w:tcPr>
     </w:tblStylePr>
   </w:style>
-  <w:style w:type="table" w:styleId="681">
+  <w:style w:type="table" w:styleId="683">
     <w:name w:val="Grid Table 2 - Accent 1"/>
-    <w:basedOn w:val="811"/>
+    <w:basedOn w:val="813"/>
     <w:uiPriority w:val="99"/>
     <w:pPr>
       <w:spacing w:after="0" w:line="240" w:lineRule="auto"/>
@@ -2602,9 +3691,9 @@
       </w:tcPr>
     </w:tblStylePr>
   </w:style>
-  <w:style w:type="table" w:styleId="682">
+  <w:style w:type="table" w:styleId="684">
     <w:name w:val="Grid Table 2 - Accent 2"/>
-    <w:basedOn w:val="811"/>
+    <w:basedOn w:val="813"/>
     <w:uiPriority w:val="99"/>
     <w:pPr>
       <w:spacing w:after="0" w:line="240" w:lineRule="auto"/>
@@ -2682,9 +3771,9 @@
       </w:tcPr>
     </w:tblStylePr>
   </w:style>
-  <w:style w:type="table" w:styleId="683">
+  <w:style w:type="table" w:styleId="685">
     <w:name w:val="Grid Table 2 - Accent 3"/>
-    <w:basedOn w:val="811"/>
+    <w:basedOn w:val="813"/>
     <w:uiPriority w:val="99"/>
     <w:pPr>
       <w:spacing w:after="0" w:line="240" w:lineRule="auto"/>
@@ -2762,9 +3851,9 @@
       </w:tcPr>
     </w:tblStylePr>
   </w:style>
-  <w:style w:type="table" w:styleId="684">
+  <w:style w:type="table" w:styleId="686">
     <w:name w:val="Grid Table 2 - Accent 4"/>
-    <w:basedOn w:val="811"/>
+    <w:basedOn w:val="813"/>
     <w:uiPriority w:val="99"/>
     <w:pPr>
       <w:spacing w:after="0" w:line="240" w:lineRule="auto"/>
@@ -2842,9 +3931,9 @@
       </w:tcPr>
     </w:tblStylePr>
   </w:style>
-  <w:style w:type="table" w:styleId="685">
+  <w:style w:type="table" w:styleId="687">
     <w:name w:val="Grid Table 2 - Accent 5"/>
-    <w:basedOn w:val="811"/>
+    <w:basedOn w:val="813"/>
     <w:uiPriority w:val="99"/>
     <w:pPr>
       <w:spacing w:after="0" w:line="240" w:lineRule="auto"/>
@@ -2922,9 +4011,9 @@
       </w:tcPr>
     </w:tblStylePr>
   </w:style>
-  <w:style w:type="table" w:styleId="686">
+  <w:style w:type="table" w:styleId="688">
     <w:name w:val="Grid Table 2 - Accent 6"/>
-    <w:basedOn w:val="811"/>
+    <w:basedOn w:val="813"/>
     <w:uiPriority w:val="99"/>
     <w:pPr>
       <w:spacing w:after="0" w:line="240" w:lineRule="auto"/>
@@ -3002,9 +4091,9 @@
       </w:tcPr>
     </w:tblStylePr>
   </w:style>
-  <w:style w:type="table" w:styleId="687">
+  <w:style w:type="table" w:styleId="689">
     <w:name w:val="Grid Table 3"/>
-    <w:basedOn w:val="811"/>
+    <w:basedOn w:val="813"/>
     <w:uiPriority w:val="99"/>
     <w:pPr>
       <w:spacing w:after="0" w:line="240" w:lineRule="auto"/>
@@ -3103,9 +4192,9 @@
       </w:tcPr>
     </w:tblStylePr>
   </w:style>
-  <w:style w:type="table" w:styleId="688">
+  <w:style w:type="table" w:styleId="690">
     <w:name w:val="Grid Table 3 - Accent 1"/>
-    <w:basedOn w:val="811"/>
+    <w:basedOn w:val="813"/>
     <w:uiPriority w:val="99"/>
     <w:pPr>
       <w:spacing w:after="0" w:line="240" w:lineRule="auto"/>
@@ -3204,9 +4293,9 @@
       </w:tcPr>
     </w:tblStylePr>
   </w:style>
-  <w:style w:type="table" w:styleId="689">
+  <w:style w:type="table" w:styleId="691">
     <w:name w:val="Grid Table 3 - Accent 2"/>
-    <w:basedOn w:val="811"/>
+    <w:basedOn w:val="813"/>
     <w:uiPriority w:val="99"/>
     <w:pPr>
       <w:spacing w:after="0" w:line="240" w:lineRule="auto"/>
@@ -3305,9 +4394,9 @@
       </w:tcPr>
     </w:tblStylePr>
   </w:style>
-  <w:style w:type="table" w:styleId="690">
+  <w:style w:type="table" w:styleId="692">
     <w:name w:val="Grid Table 3 - Accent 3"/>
-    <w:basedOn w:val="811"/>
+    <w:basedOn w:val="813"/>
     <w:uiPriority w:val="99"/>
     <w:pPr>
       <w:spacing w:after="0" w:line="240" w:lineRule="auto"/>
@@ -3406,9 +4495,9 @@
       </w:tcPr>
     </w:tblStylePr>
   </w:style>
-  <w:style w:type="table" w:styleId="691">
+  <w:style w:type="table" w:styleId="693">
     <w:name w:val="Grid Table 3 - Accent 4"/>
-    <w:basedOn w:val="811"/>
+    <w:basedOn w:val="813"/>
     <w:uiPriority w:val="99"/>
     <w:pPr>
       <w:spacing w:after="0" w:line="240" w:lineRule="auto"/>
@@ -3507,9 +4596,9 @@
       </w:tcPr>
     </w:tblStylePr>
   </w:style>
-  <w:style w:type="table" w:styleId="692">
+  <w:style w:type="table" w:styleId="694">
     <w:name w:val="Grid Table 3 - Accent 5"/>
-    <w:basedOn w:val="811"/>
+    <w:basedOn w:val="813"/>
     <w:uiPriority w:val="99"/>
     <w:pPr>
       <w:spacing w:after="0" w:line="240" w:lineRule="auto"/>
@@ -3608,9 +4697,9 @@
       </w:tcPr>
     </w:tblStylePr>
   </w:style>
-  <w:style w:type="table" w:styleId="693">
+  <w:style w:type="table" w:styleId="695">
     <w:name w:val="Grid Table 3 - Accent 6"/>
-    <w:basedOn w:val="811"/>
+    <w:basedOn w:val="813"/>
     <w:uiPriority w:val="99"/>
     <w:pPr>
       <w:spacing w:after="0" w:line="240" w:lineRule="auto"/>
@@ -3709,9 +4798,9 @@
       </w:tcPr>
     </w:tblStylePr>
   </w:style>
-  <w:style w:type="table" w:styleId="694">
+  <w:style w:type="table" w:styleId="696">
     <w:name w:val="Grid Table 4"/>
-    <w:basedOn w:val="811"/>
+    <w:basedOn w:val="813"/>
     <w:uiPriority w:val="59"/>
     <w:pPr>
       <w:spacing w:after="0" w:line="240" w:lineRule="auto"/>
@@ -3790,9 +4879,9 @@
       </w:tcPr>
     </w:tblStylePr>
   </w:style>
-  <w:style w:type="table" w:styleId="695">
+  <w:style w:type="table" w:styleId="697">
     <w:name w:val="Grid Table 4 - Accent 1"/>
-    <w:basedOn w:val="811"/>
+    <w:basedOn w:val="813"/>
     <w:uiPriority w:val="59"/>
     <w:pPr>
       <w:spacing w:after="0" w:line="240" w:lineRule="auto"/>
@@ -3871,9 +4960,9 @@
       </w:tcPr>
     </w:tblStylePr>
   </w:style>
-  <w:style w:type="table" w:styleId="696">
+  <w:style w:type="table" w:styleId="698">
     <w:name w:val="Grid Table 4 - Accent 2"/>
-    <w:basedOn w:val="811"/>
+    <w:basedOn w:val="813"/>
     <w:uiPriority w:val="59"/>
     <w:pPr>
       <w:spacing w:after="0" w:line="240" w:lineRule="auto"/>
@@ -3952,9 +5041,9 @@
       </w:tcPr>
     </w:tblStylePr>
   </w:style>
-  <w:style w:type="table" w:styleId="697">
+  <w:style w:type="table" w:styleId="699">
     <w:name w:val="Grid Table 4 - Accent 3"/>
-    <w:basedOn w:val="811"/>
+    <w:basedOn w:val="813"/>
     <w:uiPriority w:val="59"/>
     <w:pPr>
       <w:spacing w:after="0" w:line="240" w:lineRule="auto"/>
@@ -4033,9 +5122,9 @@
       </w:tcPr>
     </w:tblStylePr>
   </w:style>
-  <w:style w:type="table" w:styleId="698">
+  <w:style w:type="table" w:styleId="700">
     <w:name w:val="Grid Table 4 - Accent 4"/>
-    <w:basedOn w:val="811"/>
+    <w:basedOn w:val="813"/>
     <w:uiPriority w:val="59"/>
     <w:pPr>
       <w:spacing w:after="0" w:line="240" w:lineRule="auto"/>
@@ -4114,9 +5203,9 @@
       </w:tcPr>
     </w:tblStylePr>
   </w:style>
-  <w:style w:type="table" w:styleId="699">
+  <w:style w:type="table" w:styleId="701">
     <w:name w:val="Grid Table 4 - Accent 5"/>
-    <w:basedOn w:val="811"/>
+    <w:basedOn w:val="813"/>
     <w:uiPriority w:val="59"/>
     <w:pPr>
       <w:spacing w:after="0" w:line="240" w:lineRule="auto"/>
@@ -4195,9 +5284,9 @@
       </w:tcPr>
     </w:tblStylePr>
   </w:style>
-  <w:style w:type="table" w:styleId="700">
+  <w:style w:type="table" w:styleId="702">
     <w:name w:val="Grid Table 4 - Accent 6"/>
-    <w:basedOn w:val="811"/>
+    <w:basedOn w:val="813"/>
     <w:uiPriority w:val="59"/>
     <w:pPr>
       <w:spacing w:after="0" w:line="240" w:lineRule="auto"/>
@@ -4276,9 +5365,9 @@
       </w:tcPr>
     </w:tblStylePr>
   </w:style>
-  <w:style w:type="table" w:styleId="701">
+  <w:style w:type="table" w:styleId="703">
     <w:name w:val="Grid Table 5 Dark"/>
-    <w:basedOn w:val="811"/>
+    <w:basedOn w:val="813"/>
     <w:uiPriority w:val="99"/>
     <w:pPr>
       <w:spacing w:after="0" w:line="240" w:lineRule="auto"/>
@@ -4355,9 +5444,9 @@
       </w:tcPr>
     </w:tblStylePr>
   </w:style>
-  <w:style w:type="table" w:styleId="702">
+  <w:style w:type="table" w:styleId="704">
     <w:name w:val="Grid Table 5 Dark- Accent 1"/>
-    <w:basedOn w:val="811"/>
+    <w:basedOn w:val="813"/>
     <w:uiPriority w:val="99"/>
     <w:pPr>
       <w:spacing w:after="0" w:line="240" w:lineRule="auto"/>
@@ -4434,9 +5523,9 @@
       </w:tcPr>
     </w:tblStylePr>
   </w:style>
-  <w:style w:type="table" w:styleId="703">
+  <w:style w:type="table" w:styleId="705">
     <w:name w:val="Grid Table 5 Dark - Accent 2"/>
-    <w:basedOn w:val="811"/>
+    <w:basedOn w:val="813"/>
     <w:uiPriority w:val="99"/>
     <w:pPr>
       <w:spacing w:after="0" w:line="240" w:lineRule="auto"/>
@@ -4513,9 +5602,9 @@
       </w:tcPr>
     </w:tblStylePr>
   </w:style>
-  <w:style w:type="table" w:styleId="704">
+  <w:style w:type="table" w:styleId="706">
     <w:name w:val="Grid Table 5 Dark - Accent 3"/>
-    <w:basedOn w:val="811"/>
+    <w:basedOn w:val="813"/>
     <w:uiPriority w:val="99"/>
     <w:pPr>
       <w:spacing w:after="0" w:line="240" w:lineRule="auto"/>
@@ -4592,9 +5681,9 @@
       </w:tcPr>
     </w:tblStylePr>
   </w:style>
-  <w:style w:type="table" w:styleId="705">
+  <w:style w:type="table" w:styleId="707">
     <w:name w:val="Grid Table 5 Dark- Accent 4"/>
-    <w:basedOn w:val="811"/>
+    <w:basedOn w:val="813"/>
     <w:uiPriority w:val="99"/>
     <w:pPr>
       <w:spacing w:after="0" w:line="240" w:lineRule="auto"/>
@@ -4671,9 +5760,9 @@
       </w:tcPr>
     </w:tblStylePr>
   </w:style>
-  <w:style w:type="table" w:styleId="706">
+  <w:style w:type="table" w:styleId="708">
     <w:name w:val="Grid Table 5 Dark - Accent 5"/>
-    <w:basedOn w:val="811"/>
+    <w:basedOn w:val="813"/>
     <w:uiPriority w:val="99"/>
     <w:pPr>
       <w:spacing w:after="0" w:line="240" w:lineRule="auto"/>
@@ -4750,9 +5839,9 @@
       </w:tcPr>
     </w:tblStylePr>
   </w:style>
-  <w:style w:type="table" w:styleId="707">
+  <w:style w:type="table" w:styleId="709">
     <w:name w:val="Grid Table 5 Dark - Accent 6"/>
-    <w:basedOn w:val="811"/>
+    <w:basedOn w:val="813"/>
     <w:uiPriority w:val="99"/>
     <w:pPr>
       <w:spacing w:after="0" w:line="240" w:lineRule="auto"/>
@@ -4829,9 +5918,9 @@
       </w:tcPr>
     </w:tblStylePr>
   </w:style>
-  <w:style w:type="table" w:styleId="708">
+  <w:style w:type="table" w:styleId="710">
     <w:name w:val="Grid Table 6 Colorful"/>
-    <w:basedOn w:val="811"/>
+    <w:basedOn w:val="813"/>
     <w:uiPriority w:val="99"/>
     <w:pPr>
       <w:spacing w:after="0" w:line="240" w:lineRule="auto"/>
@@ -4908,9 +5997,9 @@
       </w:rPr>
     </w:tblStylePr>
   </w:style>
-  <w:style w:type="table" w:styleId="709">
+  <w:style w:type="table" w:styleId="711">
     <w:name w:val="Grid Table 6 Colorful - Accent 1"/>
-    <w:basedOn w:val="811"/>
+    <w:basedOn w:val="813"/>
     <w:uiPriority w:val="99"/>
     <w:pPr>
       <w:spacing w:after="0" w:line="240" w:lineRule="auto"/>
@@ -4987,9 +6076,9 @@
       </w:rPr>
     </w:tblStylePr>
   </w:style>
-  <w:style w:type="table" w:styleId="710">
+  <w:style w:type="table" w:styleId="712">
     <w:name w:val="Grid Table 6 Colorful - Accent 2"/>
-    <w:basedOn w:val="811"/>
+    <w:basedOn w:val="813"/>
     <w:uiPriority w:val="99"/>
     <w:pPr>
       <w:spacing w:after="0" w:line="240" w:lineRule="auto"/>
@@ -5066,9 +6155,9 @@
       </w:rPr>
     </w:tblStylePr>
   </w:style>
-  <w:style w:type="table" w:styleId="711">
+  <w:style w:type="table" w:styleId="713">
     <w:name w:val="Grid Table 6 Colorful - Accent 3"/>
-    <w:basedOn w:val="811"/>
+    <w:basedOn w:val="813"/>
     <w:uiPriority w:val="99"/>
     <w:pPr>
       <w:spacing w:after="0" w:line="240" w:lineRule="auto"/>
@@ -5145,9 +6234,9 @@
       </w:rPr>
     </w:tblStylePr>
   </w:style>
-  <w:style w:type="table" w:styleId="712">
+  <w:style w:type="table" w:styleId="714">
     <w:name w:val="Grid Table 6 Colorful - Accent 4"/>
-    <w:basedOn w:val="811"/>
+    <w:basedOn w:val="813"/>
     <w:uiPriority w:val="99"/>
     <w:pPr>
       <w:spacing w:after="0" w:line="240" w:lineRule="auto"/>
@@ -5224,9 +6313,9 @@
       </w:rPr>
     </w:tblStylePr>
   </w:style>
-  <w:style w:type="table" w:styleId="713">
+  <w:style w:type="table" w:styleId="715">
     <w:name w:val="Grid Table 6 Colorful - Accent 5"/>
-    <w:basedOn w:val="811"/>
+    <w:basedOn w:val="813"/>
     <w:uiPriority w:val="99"/>
     <w:pPr>
       <w:spacing w:after="0" w:line="240" w:lineRule="auto"/>
@@ -5303,9 +6392,9 @@
       </w:rPr>
     </w:tblStylePr>
   </w:style>
-  <w:style w:type="table" w:styleId="714">
+  <w:style w:type="table" w:styleId="716">
     <w:name w:val="Grid Table 6 Colorful - Accent 6"/>
-    <w:basedOn w:val="811"/>
+    <w:basedOn w:val="813"/>
     <w:uiPriority w:val="99"/>
     <w:pPr>
       <w:spacing w:after="0" w:line="240" w:lineRule="auto"/>
@@ -5382,9 +6471,9 @@
       </w:rPr>
     </w:tblStylePr>
   </w:style>
-  <w:style w:type="table" w:styleId="715">
+  <w:style w:type="table" w:styleId="717">
     <w:name w:val="Grid Table 7 Colorful"/>
-    <w:basedOn w:val="811"/>
+    <w:basedOn w:val="813"/>
     <w:uiPriority w:val="99"/>
     <w:pPr>
       <w:spacing w:after="0" w:line="240" w:lineRule="auto"/>
@@ -5494,9 +6583,9 @@
       </w:tcPr>
     </w:tblStylePr>
   </w:style>
-  <w:style w:type="table" w:styleId="716">
+  <w:style w:type="table" w:styleId="718">
     <w:name w:val="Grid Table 7 Colorful - Accent 1"/>
-    <w:basedOn w:val="811"/>
+    <w:basedOn w:val="813"/>
     <w:uiPriority w:val="99"/>
     <w:pPr>
       <w:spacing w:after="0" w:line="240" w:lineRule="auto"/>
@@ -5606,9 +6695,9 @@
       </w:tcPr>
     </w:tblStylePr>
   </w:style>
-  <w:style w:type="table" w:styleId="717">
+  <w:style w:type="table" w:styleId="719">
     <w:name w:val="Grid Table 7 Colorful - Accent 2"/>
-    <w:basedOn w:val="811"/>
+    <w:basedOn w:val="813"/>
     <w:uiPriority w:val="99"/>
     <w:pPr>
       <w:spacing w:after="0" w:line="240" w:lineRule="auto"/>
@@ -5718,9 +6807,9 @@
       </w:tcPr>
     </w:tblStylePr>
   </w:style>
-  <w:style w:type="table" w:styleId="718">
+  <w:style w:type="table" w:styleId="720">
     <w:name w:val="Grid Table 7 Colorful - Accent 3"/>
-    <w:basedOn w:val="811"/>
+    <w:basedOn w:val="813"/>
     <w:uiPriority w:val="99"/>
     <w:pPr>
       <w:spacing w:after="0" w:line="240" w:lineRule="auto"/>
@@ -5830,9 +6919,9 @@
       </w:tcPr>
     </w:tblStylePr>
   </w:style>
-  <w:style w:type="table" w:styleId="719">
+  <w:style w:type="table" w:styleId="721">
     <w:name w:val="Grid Table 7 Colorful - Accent 4"/>
-    <w:basedOn w:val="811"/>
+    <w:basedOn w:val="813"/>
     <w:uiPriority w:val="99"/>
     <w:pPr>
       <w:spacing w:after="0" w:line="240" w:lineRule="auto"/>
@@ -5942,9 +7031,9 @@
       </w:tcPr>
     </w:tblStylePr>
   </w:style>
-  <w:style w:type="table" w:styleId="720">
+  <w:style w:type="table" w:styleId="722">
     <w:name w:val="Grid Table 7 Colorful - Accent 5"/>
-    <w:basedOn w:val="811"/>
+    <w:basedOn w:val="813"/>
     <w:uiPriority w:val="99"/>
     <w:pPr>
       <w:spacing w:after="0" w:line="240" w:lineRule="auto"/>
@@ -6054,9 +7143,9 @@
       </w:tcPr>
     </w:tblStylePr>
   </w:style>
-  <w:style w:type="table" w:styleId="721">
+  <w:style w:type="table" w:styleId="723">
     <w:name w:val="Grid Table 7 Colorful - Accent 6"/>
-    <w:basedOn w:val="811"/>
+    <w:basedOn w:val="813"/>
     <w:uiPriority w:val="99"/>
     <w:pPr>
       <w:spacing w:after="0" w:line="240" w:lineRule="auto"/>
@@ -6166,9 +7255,9 @@
       </w:tcPr>
     </w:tblStylePr>
   </w:style>
-  <w:style w:type="table" w:styleId="722">
+  <w:style w:type="table" w:styleId="724">
     <w:name w:val="List Table 1 Light"/>
-    <w:basedOn w:val="811"/>
+    <w:basedOn w:val="813"/>
     <w:uiPriority w:val="99"/>
     <w:pPr>
       <w:spacing w:after="0" w:line="240" w:lineRule="auto"/>
@@ -6229,9 +7318,9 @@
       </w:tcPr>
     </w:tblStylePr>
   </w:style>
-  <w:style w:type="table" w:styleId="723">
+  <w:style w:type="table" w:styleId="725">
     <w:name w:val="List Table 1 Light - Accent 1"/>
-    <w:basedOn w:val="811"/>
+    <w:basedOn w:val="813"/>
     <w:uiPriority w:val="99"/>
     <w:pPr>
       <w:spacing w:after="0" w:line="240" w:lineRule="auto"/>
@@ -6292,9 +7381,9 @@
       </w:tcPr>
     </w:tblStylePr>
   </w:style>
-  <w:style w:type="table" w:styleId="724">
+  <w:style w:type="table" w:styleId="726">
     <w:name w:val="List Table 1 Light - Accent 2"/>
-    <w:basedOn w:val="811"/>
+    <w:basedOn w:val="813"/>
     <w:uiPriority w:val="99"/>
     <w:pPr>
       <w:spacing w:after="0" w:line="240" w:lineRule="auto"/>
@@ -6355,9 +7444,9 @@
       </w:tcPr>
     </w:tblStylePr>
   </w:style>
-  <w:style w:type="table" w:styleId="725">
+  <w:style w:type="table" w:styleId="727">
     <w:name w:val="List Table 1 Light - Accent 3"/>
-    <w:basedOn w:val="811"/>
+    <w:basedOn w:val="813"/>
     <w:uiPriority w:val="99"/>
     <w:pPr>
       <w:spacing w:after="0" w:line="240" w:lineRule="auto"/>
@@ -6418,9 +7507,9 @@
       </w:tcPr>
     </w:tblStylePr>
   </w:style>
-  <w:style w:type="table" w:styleId="726">
+  <w:style w:type="table" w:styleId="728">
     <w:name w:val="List Table 1 Light - Accent 4"/>
-    <w:basedOn w:val="811"/>
+    <w:basedOn w:val="813"/>
     <w:uiPriority w:val="99"/>
     <w:pPr>
       <w:spacing w:after="0" w:line="240" w:lineRule="auto"/>
@@ -6481,9 +7570,9 @@
       </w:tcPr>
     </w:tblStylePr>
   </w:style>
-  <w:style w:type="table" w:styleId="727">
+  <w:style w:type="table" w:styleId="729">
     <w:name w:val="List Table 1 Light - Accent 5"/>
-    <w:basedOn w:val="811"/>
+    <w:basedOn w:val="813"/>
     <w:uiPriority w:val="99"/>
     <w:pPr>
       <w:spacing w:after="0" w:line="240" w:lineRule="auto"/>
@@ -6544,9 +7633,9 @@
       </w:tcPr>
     </w:tblStylePr>
   </w:style>
-  <w:style w:type="table" w:styleId="728">
+  <w:style w:type="table" w:styleId="730">
     <w:name w:val="List Table 1 Light - Accent 6"/>
-    <w:basedOn w:val="811"/>
+    <w:basedOn w:val="813"/>
     <w:uiPriority w:val="99"/>
     <w:pPr>
       <w:spacing w:after="0" w:line="240" w:lineRule="auto"/>
@@ -6607,9 +7696,9 @@
       </w:tcPr>
     </w:tblStylePr>
   </w:style>
-  <w:style w:type="table" w:styleId="729">
+  <w:style w:type="table" w:styleId="731">
     <w:name w:val="List Table 2"/>
-    <w:basedOn w:val="811"/>
+    <w:basedOn w:val="813"/>
     <w:uiPriority w:val="99"/>
     <w:pPr>
       <w:spacing w:after="0" w:line="240" w:lineRule="auto"/>
@@ -6693,9 +7782,9 @@
       </w:tcPr>
     </w:tblStylePr>
   </w:style>
-  <w:style w:type="table" w:styleId="730">
+  <w:style w:type="table" w:styleId="732">
     <w:name w:val="List Table 2 - Accent 1"/>
-    <w:basedOn w:val="811"/>
+    <w:basedOn w:val="813"/>
     <w:uiPriority w:val="99"/>
     <w:pPr>
       <w:spacing w:after="0" w:line="240" w:lineRule="auto"/>
@@ -6779,9 +7868,9 @@
       </w:tcPr>
     </w:tblStylePr>
   </w:style>
-  <w:style w:type="table" w:styleId="731">
+  <w:style w:type="table" w:styleId="733">
     <w:name w:val="List Table 2 - Accent 2"/>
-    <w:basedOn w:val="811"/>
+    <w:basedOn w:val="813"/>
     <w:uiPriority w:val="99"/>
     <w:pPr>
       <w:spacing w:after="0" w:line="240" w:lineRule="auto"/>
@@ -6865,9 +7954,9 @@
       </w:tcPr>
     </w:tblStylePr>
   </w:style>
-  <w:style w:type="table" w:styleId="732">
+  <w:style w:type="table" w:styleId="734">
     <w:name w:val="List Table 2 - Accent 3"/>
-    <w:basedOn w:val="811"/>
+    <w:basedOn w:val="813"/>
     <w:uiPriority w:val="99"/>
     <w:pPr>
       <w:spacing w:after="0" w:line="240" w:lineRule="auto"/>
@@ -6951,9 +8040,9 @@
       </w:tcPr>
     </w:tblStylePr>
   </w:style>
-  <w:style w:type="table" w:styleId="733">
+  <w:style w:type="table" w:styleId="735">
     <w:name w:val="List Table 2 - Accent 4"/>
-    <w:basedOn w:val="811"/>
+    <w:basedOn w:val="813"/>
     <w:uiPriority w:val="99"/>
     <w:pPr>
       <w:spacing w:after="0" w:line="240" w:lineRule="auto"/>
@@ -7037,9 +8126,9 @@
       </w:tcPr>
     </w:tblStylePr>
   </w:style>
-  <w:style w:type="table" w:styleId="734">
+  <w:style w:type="table" w:styleId="736">
     <w:name w:val="List Table 2 - Accent 5"/>
-    <w:basedOn w:val="811"/>
+    <w:basedOn w:val="813"/>
     <w:uiPriority w:val="99"/>
     <w:pPr>
       <w:spacing w:after="0" w:line="240" w:lineRule="auto"/>
@@ -7123,9 +8212,9 @@
       </w:tcPr>
     </w:tblStylePr>
   </w:style>
-  <w:style w:type="table" w:styleId="735">
+  <w:style w:type="table" w:styleId="737">
     <w:name w:val="List Table 2 - Accent 6"/>
-    <w:basedOn w:val="811"/>
+    <w:basedOn w:val="813"/>
     <w:uiPriority w:val="99"/>
     <w:pPr>
       <w:spacing w:after="0" w:line="240" w:lineRule="auto"/>
@@ -7209,9 +8298,9 @@
       </w:tcPr>
     </w:tblStylePr>
   </w:style>
-  <w:style w:type="table" w:styleId="736">
+  <w:style w:type="table" w:styleId="738">
     <w:name w:val="List Table 3"/>
-    <w:basedOn w:val="811"/>
+    <w:basedOn w:val="813"/>
     <w:uiPriority w:val="99"/>
     <w:pPr>
       <w:spacing w:after="0" w:line="240" w:lineRule="auto"/>
@@ -7283,9 +8372,9 @@
       </w:rPr>
     </w:tblStylePr>
   </w:style>
-  <w:style w:type="table" w:styleId="737">
+  <w:style w:type="table" w:styleId="739">
     <w:name w:val="List Table 3 - Accent 1"/>
-    <w:basedOn w:val="811"/>
+    <w:basedOn w:val="813"/>
     <w:uiPriority w:val="99"/>
     <w:pPr>
       <w:spacing w:after="0" w:line="240" w:lineRule="auto"/>
@@ -7357,9 +8446,9 @@
       </w:rPr>
     </w:tblStylePr>
   </w:style>
-  <w:style w:type="table" w:styleId="738">
+  <w:style w:type="table" w:styleId="740">
     <w:name w:val="List Table 3 - Accent 2"/>
-    <w:basedOn w:val="811"/>
+    <w:basedOn w:val="813"/>
     <w:uiPriority w:val="99"/>
     <w:pPr>
       <w:spacing w:after="0" w:line="240" w:lineRule="auto"/>
@@ -7431,9 +8520,9 @@
       </w:rPr>
     </w:tblStylePr>
   </w:style>
-  <w:style w:type="table" w:styleId="739">
+  <w:style w:type="table" w:styleId="741">
     <w:name w:val="List Table 3 - Accent 3"/>
-    <w:basedOn w:val="811"/>
+    <w:basedOn w:val="813"/>
     <w:uiPriority w:val="99"/>
     <w:pPr>
       <w:spacing w:after="0" w:line="240" w:lineRule="auto"/>
@@ -7505,9 +8594,9 @@
       </w:rPr>
     </w:tblStylePr>
   </w:style>
-  <w:style w:type="table" w:styleId="740">
+  <w:style w:type="table" w:styleId="742">
     <w:name w:val="List Table 3 - Accent 4"/>
-    <w:basedOn w:val="811"/>
+    <w:basedOn w:val="813"/>
     <w:uiPriority w:val="99"/>
     <w:pPr>
       <w:spacing w:after="0" w:line="240" w:lineRule="auto"/>
@@ -7579,9 +8668,9 @@
       </w:rPr>
     </w:tblStylePr>
   </w:style>
-  <w:style w:type="table" w:styleId="741">
+  <w:style w:type="table" w:styleId="743">
     <w:name w:val="List Table 3 - Accent 5"/>
-    <w:basedOn w:val="811"/>
+    <w:basedOn w:val="813"/>
     <w:uiPriority w:val="99"/>
     <w:pPr>
       <w:spacing w:after="0" w:line="240" w:lineRule="auto"/>
@@ -7653,9 +8742,9 @@
       </w:rPr>
     </w:tblStylePr>
   </w:style>
-  <w:style w:type="table" w:styleId="742">
+  <w:style w:type="table" w:styleId="744">
     <w:name w:val="List Table 3 - Accent 6"/>
-    <w:basedOn w:val="811"/>
+    <w:basedOn w:val="813"/>
     <w:uiPriority w:val="99"/>
     <w:pPr>
       <w:spacing w:after="0" w:line="240" w:lineRule="auto"/>
@@ -7727,9 +8816,9 @@
       </w:rPr>
     </w:tblStylePr>
   </w:style>
-  <w:style w:type="table" w:styleId="743">
+  <w:style w:type="table" w:styleId="745">
     <w:name w:val="List Table 4"/>
-    <w:basedOn w:val="811"/>
+    <w:basedOn w:val="813"/>
     <w:uiPriority w:val="99"/>
     <w:pPr>
       <w:spacing w:after="0" w:line="240" w:lineRule="auto"/>
@@ -7796,9 +8885,9 @@
       </w:rPr>
     </w:tblStylePr>
   </w:style>
-  <w:style w:type="table" w:styleId="744">
+  <w:style w:type="table" w:styleId="746">
     <w:name w:val="List Table 4 - Accent 1"/>
-    <w:basedOn w:val="811"/>
+    <w:basedOn w:val="813"/>
     <w:uiPriority w:val="99"/>
     <w:pPr>
       <w:spacing w:after="0" w:line="240" w:lineRule="auto"/>
@@ -7865,9 +8954,9 @@
       </w:rPr>
     </w:tblStylePr>
   </w:style>
-  <w:style w:type="table" w:styleId="745">
+  <w:style w:type="table" w:styleId="747">
     <w:name w:val="List Table 4 - Accent 2"/>
-    <w:basedOn w:val="811"/>
+    <w:basedOn w:val="813"/>
     <w:uiPriority w:val="99"/>
     <w:pPr>
       <w:spacing w:after="0" w:line="240" w:lineRule="auto"/>
@@ -7934,9 +9023,9 @@
       </w:rPr>
     </w:tblStylePr>
   </w:style>
-  <w:style w:type="table" w:styleId="746">
+  <w:style w:type="table" w:styleId="748">
     <w:name w:val="List Table 4 - Accent 3"/>
-    <w:basedOn w:val="811"/>
+    <w:basedOn w:val="813"/>
     <w:uiPriority w:val="99"/>
     <w:pPr>
       <w:spacing w:after="0" w:line="240" w:lineRule="auto"/>
@@ -8003,9 +9092,9 @@
       </w:rPr>
     </w:tblStylePr>
   </w:style>
-  <w:style w:type="table" w:styleId="747">
+  <w:style w:type="table" w:styleId="749">
     <w:name w:val="List Table 4 - Accent 4"/>
-    <w:basedOn w:val="811"/>
+    <w:basedOn w:val="813"/>
     <w:uiPriority w:val="99"/>
     <w:pPr>
       <w:spacing w:after="0" w:line="240" w:lineRule="auto"/>
@@ -8072,9 +9161,9 @@
       </w:rPr>
     </w:tblStylePr>
   </w:style>
-  <w:style w:type="table" w:styleId="748">
+  <w:style w:type="table" w:styleId="750">
     <w:name w:val="List Table 4 - Accent 5"/>
-    <w:basedOn w:val="811"/>
+    <w:basedOn w:val="813"/>
     <w:uiPriority w:val="99"/>
     <w:pPr>
       <w:spacing w:after="0" w:line="240" w:lineRule="auto"/>
@@ -8141,9 +9230,9 @@
       </w:rPr>
     </w:tblStylePr>
   </w:style>
-  <w:style w:type="table" w:styleId="749">
+  <w:style w:type="table" w:styleId="751">
     <w:name w:val="List Table 4 - Accent 6"/>
-    <w:basedOn w:val="811"/>
+    <w:basedOn w:val="813"/>
     <w:uiPriority w:val="99"/>
     <w:pPr>
       <w:spacing w:after="0" w:line="240" w:lineRule="auto"/>
@@ -8210,9 +9299,9 @@
       </w:rPr>
     </w:tblStylePr>
   </w:style>
-  <w:style w:type="table" w:styleId="750">
+  <w:style w:type="table" w:styleId="752">
     <w:name w:val="List Table 5 Dark"/>
-    <w:basedOn w:val="811"/>
+    <w:basedOn w:val="813"/>
     <w:uiPriority w:val="99"/>
     <w:pPr>
       <w:spacing w:after="0" w:line="240" w:lineRule="auto"/>
@@ -8317,9 +9406,9 @@
       </w:rPr>
     </w:tblStylePr>
   </w:style>
-  <w:style w:type="table" w:styleId="751">
+  <w:style w:type="table" w:styleId="753">
     <w:name w:val="List Table 5 Dark - Accent 1"/>
-    <w:basedOn w:val="811"/>
+    <w:basedOn w:val="813"/>
     <w:uiPriority w:val="99"/>
     <w:pPr>
       <w:spacing w:after="0" w:line="240" w:lineRule="auto"/>
@@ -8424,9 +9513,9 @@
       </w:rPr>
     </w:tblStylePr>
   </w:style>
-  <w:style w:type="table" w:styleId="752">
+  <w:style w:type="table" w:styleId="754">
     <w:name w:val="List Table 5 Dark - Accent 2"/>
-    <w:basedOn w:val="811"/>
+    <w:basedOn w:val="813"/>
     <w:uiPriority w:val="99"/>
     <w:pPr>
       <w:spacing w:after="0" w:line="240" w:lineRule="auto"/>
@@ -8531,9 +9620,9 @@
       </w:rPr>
     </w:tblStylePr>
   </w:style>
-  <w:style w:type="table" w:styleId="753">
+  <w:style w:type="table" w:styleId="755">
     <w:name w:val="List Table 5 Dark - Accent 3"/>
-    <w:basedOn w:val="811"/>
+    <w:basedOn w:val="813"/>
     <w:uiPriority w:val="99"/>
     <w:pPr>
       <w:spacing w:after="0" w:line="240" w:lineRule="auto"/>
@@ -8638,9 +9727,9 @@
       </w:rPr>
     </w:tblStylePr>
   </w:style>
-  <w:style w:type="table" w:styleId="754">
+  <w:style w:type="table" w:styleId="756">
     <w:name w:val="List Table 5 Dark - Accent 4"/>
-    <w:basedOn w:val="811"/>
+    <w:basedOn w:val="813"/>
     <w:uiPriority w:val="99"/>
     <w:pPr>
       <w:spacing w:after="0" w:line="240" w:lineRule="auto"/>
@@ -8745,9 +9834,9 @@
       </w:rPr>
     </w:tblStylePr>
   </w:style>
-  <w:style w:type="table" w:styleId="755">
+  <w:style w:type="table" w:styleId="757">
     <w:name w:val="List Table 5 Dark - Accent 5"/>
-    <w:basedOn w:val="811"/>
+    <w:basedOn w:val="813"/>
     <w:uiPriority w:val="99"/>
     <w:pPr>
       <w:spacing w:after="0" w:line="240" w:lineRule="auto"/>
@@ -8852,9 +9941,9 @@
       </w:rPr>
     </w:tblStylePr>
   </w:style>
-  <w:style w:type="table" w:styleId="756">
+  <w:style w:type="table" w:styleId="758">
     <w:name w:val="List Table 5 Dark - Accent 6"/>
-    <w:basedOn w:val="811"/>
+    <w:basedOn w:val="813"/>
     <w:uiPriority w:val="99"/>
     <w:pPr>
       <w:spacing w:after="0" w:line="240" w:lineRule="auto"/>
@@ -8959,9 +10048,9 @@
       </w:rPr>
     </w:tblStylePr>
   </w:style>
-  <w:style w:type="table" w:styleId="757">
+  <w:style w:type="table" w:styleId="759">
     <w:name w:val="List Table 6 Colorful"/>
-    <w:basedOn w:val="811"/>
+    <w:basedOn w:val="813"/>
     <w:uiPriority w:val="99"/>
     <w:pPr>
       <w:spacing w:after="0" w:line="240" w:lineRule="auto"/>
@@ -9032,9 +10121,9 @@
       </w:tcPr>
     </w:tblStylePr>
   </w:style>
-  <w:style w:type="table" w:styleId="758">
+  <w:style w:type="table" w:styleId="760">
     <w:name w:val="List Table 6 Colorful - Accent 1"/>
-    <w:basedOn w:val="811"/>
+    <w:basedOn w:val="813"/>
     <w:uiPriority w:val="99"/>
     <w:pPr>
       <w:spacing w:after="0" w:line="240" w:lineRule="auto"/>
@@ -9105,9 +10194,9 @@
       </w:tcPr>
     </w:tblStylePr>
   </w:style>
-  <w:style w:type="table" w:styleId="759">
+  <w:style w:type="table" w:styleId="761">
     <w:name w:val="List Table 6 Colorful - Accent 2"/>
-    <w:basedOn w:val="811"/>
+    <w:basedOn w:val="813"/>
     <w:uiPriority w:val="99"/>
     <w:pPr>
       <w:spacing w:after="0" w:line="240" w:lineRule="auto"/>
@@ -9178,9 +10267,9 @@
       </w:tcPr>
     </w:tblStylePr>
   </w:style>
-  <w:style w:type="table" w:styleId="760">
+  <w:style w:type="table" w:styleId="762">
     <w:name w:val="List Table 6 Colorful - Accent 3"/>
-    <w:basedOn w:val="811"/>
+    <w:basedOn w:val="813"/>
     <w:uiPriority w:val="99"/>
     <w:pPr>
       <w:spacing w:after="0" w:line="240" w:lineRule="auto"/>
@@ -9251,9 +10340,9 @@
       </w:tcPr>
     </w:tblStylePr>
   </w:style>
-  <w:style w:type="table" w:styleId="761">
+  <w:style w:type="table" w:styleId="763">
     <w:name w:val="List Table 6 Colorful - Accent 4"/>
-    <w:basedOn w:val="811"/>
+    <w:basedOn w:val="813"/>
     <w:uiPriority w:val="99"/>
     <w:pPr>
       <w:spacing w:after="0" w:line="240" w:lineRule="auto"/>
@@ -9324,9 +10413,9 @@
       </w:tcPr>
     </w:tblStylePr>
   </w:style>
-  <w:style w:type="table" w:styleId="762">
+  <w:style w:type="table" w:styleId="764">
     <w:name w:val="List Table 6 Colorful - Accent 5"/>
-    <w:basedOn w:val="811"/>
+    <w:basedOn w:val="813"/>
     <w:uiPriority w:val="99"/>
     <w:pPr>
       <w:spacing w:after="0" w:line="240" w:lineRule="auto"/>
@@ -9397,9 +10486,9 @@
       </w:tcPr>
     </w:tblStylePr>
   </w:style>
-  <w:style w:type="table" w:styleId="763">
+  <w:style w:type="table" w:styleId="765">
     <w:name w:val="List Table 6 Colorful - Accent 6"/>
-    <w:basedOn w:val="811"/>
+    <w:basedOn w:val="813"/>
     <w:uiPriority w:val="99"/>
     <w:pPr>
       <w:spacing w:after="0" w:line="240" w:lineRule="auto"/>
@@ -9470,9 +10559,9 @@
       </w:tcPr>
     </w:tblStylePr>
   </w:style>
-  <w:style w:type="table" w:styleId="764">
+  <w:style w:type="table" w:styleId="766">
     <w:name w:val="List Table 7 Colorful"/>
-    <w:basedOn w:val="811"/>
+    <w:basedOn w:val="813"/>
     <w:uiPriority w:val="99"/>
     <w:pPr>
       <w:spacing w:after="0" w:line="240" w:lineRule="auto"/>
@@ -9586,9 +10675,9 @@
       </w:rPr>
     </w:tblStylePr>
   </w:style>
-  <w:style w:type="table" w:styleId="765">
+  <w:style w:type="table" w:styleId="767">
     <w:name w:val="List Table 7 Colorful - Accent 1"/>
-    <w:basedOn w:val="811"/>
+    <w:basedOn w:val="813"/>
     <w:uiPriority w:val="99"/>
     <w:pPr>
       <w:spacing w:after="0" w:line="240" w:lineRule="auto"/>
@@ -9702,9 +10791,9 @@
       </w:rPr>
     </w:tblStylePr>
   </w:style>
-  <w:style w:type="table" w:styleId="766">
+  <w:style w:type="table" w:styleId="768">
     <w:name w:val="List Table 7 Colorful - Accent 2"/>
-    <w:basedOn w:val="811"/>
+    <w:basedOn w:val="813"/>
     <w:uiPriority w:val="99"/>
     <w:pPr>
       <w:spacing w:after="0" w:line="240" w:lineRule="auto"/>
@@ -9818,9 +10907,9 @@
       </w:rPr>
     </w:tblStylePr>
   </w:style>
-  <w:style w:type="table" w:styleId="767">
+  <w:style w:type="table" w:styleId="769">
     <w:name w:val="List Table 7 Colorful - Accent 3"/>
-    <w:basedOn w:val="811"/>
+    <w:basedOn w:val="813"/>
     <w:uiPriority w:val="99"/>
     <w:pPr>
       <w:spacing w:after="0" w:line="240" w:lineRule="auto"/>
@@ -9934,9 +11023,9 @@
       </w:rPr>
     </w:tblStylePr>
   </w:style>
-  <w:style w:type="table" w:styleId="768">
+  <w:style w:type="table" w:styleId="770">
     <w:name w:val="List Table 7 Colorful - Accent 4"/>
-    <w:basedOn w:val="811"/>
+    <w:basedOn w:val="813"/>
     <w:uiPriority w:val="99"/>
     <w:pPr>
       <w:spacing w:after="0" w:line="240" w:lineRule="auto"/>
@@ -10050,9 +11139,9 @@
       </w:rPr>
     </w:tblStylePr>
   </w:style>
-  <w:style w:type="table" w:styleId="769">
+  <w:style w:type="table" w:styleId="771">
     <w:name w:val="List Table 7 Colorful - Accent 5"/>
-    <w:basedOn w:val="811"/>
+    <w:basedOn w:val="813"/>
     <w:uiPriority w:val="99"/>
     <w:pPr>
       <w:spacing w:after="0" w:line="240" w:lineRule="auto"/>
@@ -10166,9 +11255,9 @@
       </w:rPr>
     </w:tblStylePr>
   </w:style>
-  <w:style w:type="table" w:styleId="770">
+  <w:style w:type="table" w:styleId="772">
     <w:name w:val="List Table 7 Colorful - Accent 6"/>
-    <w:basedOn w:val="811"/>
+    <w:basedOn w:val="813"/>
     <w:uiPriority w:val="99"/>
     <w:pPr>
       <w:spacing w:after="0" w:line="240" w:lineRule="auto"/>
@@ -10282,9 +11371,9 @@
       </w:rPr>
     </w:tblStylePr>
   </w:style>
-  <w:style w:type="table" w:styleId="771">
+  <w:style w:type="table" w:styleId="773">
     <w:name w:val="Lined - Accent"/>
-    <w:basedOn w:val="811"/>
+    <w:basedOn w:val="813"/>
     <w:uiPriority w:val="99"/>
     <w:pPr>
       <w:spacing w:after="0" w:line="240" w:lineRule="auto"/>
@@ -10372,9 +11461,9 @@
       </w:tcPr>
     </w:tblStylePr>
   </w:style>
-  <w:style w:type="table" w:styleId="772">
+  <w:style w:type="table" w:styleId="774">
     <w:name w:val="Lined - Accent 1"/>
-    <w:basedOn w:val="811"/>
+    <w:basedOn w:val="813"/>
     <w:uiPriority w:val="99"/>
     <w:pPr>
       <w:spacing w:after="0" w:line="240" w:lineRule="auto"/>
@@ -10462,9 +11551,9 @@
       </w:tcPr>
     </w:tblStylePr>
   </w:style>
-  <w:style w:type="table" w:styleId="773">
+  <w:style w:type="table" w:styleId="775">
     <w:name w:val="Lined - Accent 2"/>
-    <w:basedOn w:val="811"/>
+    <w:basedOn w:val="813"/>
     <w:uiPriority w:val="99"/>
     <w:pPr>
       <w:spacing w:after="0" w:line="240" w:lineRule="auto"/>
@@ -10552,9 +11641,9 @@
       </w:tcPr>
     </w:tblStylePr>
   </w:style>
-  <w:style w:type="table" w:styleId="774">
+  <w:style w:type="table" w:styleId="776">
     <w:name w:val="Lined - Accent 3"/>
-    <w:basedOn w:val="811"/>
+    <w:basedOn w:val="813"/>
     <w:uiPriority w:val="99"/>
     <w:pPr>
       <w:spacing w:after="0" w:line="240" w:lineRule="auto"/>
@@ -10642,9 +11731,9 @@
       </w:tcPr>
     </w:tblStylePr>
   </w:style>
-  <w:style w:type="table" w:styleId="775">
+  <w:style w:type="table" w:styleId="777">
     <w:name w:val="Lined - Accent 4"/>
-    <w:basedOn w:val="811"/>
+    <w:basedOn w:val="813"/>
     <w:uiPriority w:val="99"/>
     <w:pPr>
       <w:spacing w:after="0" w:line="240" w:lineRule="auto"/>
@@ -10732,9 +11821,9 @@
       </w:tcPr>
     </w:tblStylePr>
   </w:style>
-  <w:style w:type="table" w:styleId="776">
+  <w:style w:type="table" w:styleId="778">
     <w:name w:val="Lined - Accent 5"/>
-    <w:basedOn w:val="811"/>
+    <w:basedOn w:val="813"/>
     <w:uiPriority w:val="99"/>
     <w:pPr>
       <w:spacing w:after="0" w:line="240" w:lineRule="auto"/>
@@ -10822,9 +11911,9 @@
       </w:tcPr>
     </w:tblStylePr>
   </w:style>
-  <w:style w:type="table" w:styleId="777">
+  <w:style w:type="table" w:styleId="779">
     <w:name w:val="Lined - Accent 6"/>
-    <w:basedOn w:val="811"/>
+    <w:basedOn w:val="813"/>
     <w:uiPriority w:val="99"/>
     <w:pPr>
       <w:spacing w:after="0" w:line="240" w:lineRule="auto"/>
@@ -10912,9 +12001,9 @@
       </w:tcPr>
     </w:tblStylePr>
   </w:style>
-  <w:style w:type="table" w:styleId="778">
+  <w:style w:type="table" w:styleId="780">
     <w:name w:val="Bordered &amp; Lined - Accent"/>
-    <w:basedOn w:val="811"/>
+    <w:basedOn w:val="813"/>
     <w:uiPriority w:val="99"/>
     <w:pPr>
       <w:spacing w:after="0" w:line="240" w:lineRule="auto"/>
@@ -11010,9 +12099,9 @@
       </w:tcPr>
     </w:tblStylePr>
   </w:style>
-  <w:style w:type="table" w:styleId="779">
+  <w:style w:type="table" w:styleId="781">
     <w:name w:val="Bordered &amp; Lined - Accent 1"/>
-    <w:basedOn w:val="811"/>
+    <w:basedOn w:val="813"/>
     <w:uiPriority w:val="99"/>
     <w:pPr>
       <w:spacing w:after="0" w:line="240" w:lineRule="auto"/>
@@ -11108,9 +12197,9 @@
       </w:tcPr>
     </w:tblStylePr>
   </w:style>
-  <w:style w:type="table" w:styleId="780">
+  <w:style w:type="table" w:styleId="782">
     <w:name w:val="Bordered &amp; Lined - Accent 2"/>
-    <w:basedOn w:val="811"/>
+    <w:basedOn w:val="813"/>
     <w:uiPriority w:val="99"/>
     <w:pPr>
       <w:spacing w:after="0" w:line="240" w:lineRule="auto"/>
@@ -11206,9 +12295,9 @@
       </w:tcPr>
     </w:tblStylePr>
   </w:style>
-  <w:style w:type="table" w:styleId="781">
+  <w:style w:type="table" w:styleId="783">
     <w:name w:val="Bordered &amp; Lined - Accent 3"/>
-    <w:basedOn w:val="811"/>
+    <w:basedOn w:val="813"/>
     <w:uiPriority w:val="99"/>
     <w:pPr>
       <w:spacing w:after="0" w:line="240" w:lineRule="auto"/>
@@ -11304,9 +12393,9 @@
       </w:tcPr>
     </w:tblStylePr>
   </w:style>
-  <w:style w:type="table" w:styleId="782">
+  <w:style w:type="table" w:styleId="784">
     <w:name w:val="Bordered &amp; Lined - Accent 4"/>
-    <w:basedOn w:val="811"/>
+    <w:basedOn w:val="813"/>
     <w:uiPriority w:val="99"/>
     <w:pPr>
       <w:spacing w:after="0" w:line="240" w:lineRule="auto"/>
@@ -11402,9 +12491,9 @@
       </w:tcPr>
     </w:tblStylePr>
   </w:style>
-  <w:style w:type="table" w:styleId="783">
+  <w:style w:type="table" w:styleId="785">
     <w:name w:val="Bordered &amp; Lined - Accent 5"/>
-    <w:basedOn w:val="811"/>
+    <w:basedOn w:val="813"/>
     <w:uiPriority w:val="99"/>
     <w:pPr>
       <w:spacing w:after="0" w:line="240" w:lineRule="auto"/>
@@ -11500,9 +12589,9 @@
       </w:tcPr>
     </w:tblStylePr>
   </w:style>
-  <w:style w:type="table" w:styleId="784">
+  <w:style w:type="table" w:styleId="786">
     <w:name w:val="Bordered &amp; Lined - Accent 6"/>
-    <w:basedOn w:val="811"/>
+    <w:basedOn w:val="813"/>
     <w:uiPriority w:val="99"/>
     <w:pPr>
       <w:spacing w:after="0" w:line="240" w:lineRule="auto"/>
@@ -11598,9 +12687,9 @@
       </w:tcPr>
     </w:tblStylePr>
   </w:style>
-  <w:style w:type="table" w:styleId="785">
+  <w:style w:type="table" w:styleId="787">
     <w:name w:val="Bordered"/>
-    <w:basedOn w:val="811"/>
+    <w:basedOn w:val="813"/>
     <w:uiPriority w:val="99"/>
     <w:pPr>
       <w:spacing w:after="0" w:line="240" w:lineRule="auto"/>
@@ -11677,9 +12766,9 @@
       </w:tcPr>
     </w:tblStylePr>
   </w:style>
-  <w:style w:type="table" w:styleId="786">
+  <w:style w:type="table" w:styleId="788">
     <w:name w:val="Bordered - Accent 1"/>
-    <w:basedOn w:val="811"/>
+    <w:basedOn w:val="813"/>
     <w:uiPriority w:val="99"/>
     <w:pPr>
       <w:spacing w:after="0" w:line="240" w:lineRule="auto"/>
@@ -11756,9 +12845,9 @@
       </w:tcPr>
     </w:tblStylePr>
   </w:style>
-  <w:style w:type="table" w:styleId="787">
+  <w:style w:type="table" w:styleId="789">
     <w:name w:val="Bordered - Accent 2"/>
-    <w:basedOn w:val="811"/>
+    <w:basedOn w:val="813"/>
     <w:uiPriority w:val="99"/>
     <w:pPr>
       <w:spacing w:after="0" w:line="240" w:lineRule="auto"/>
@@ -11835,9 +12924,9 @@
       </w:tcPr>
     </w:tblStylePr>
   </w:style>
-  <w:style w:type="table" w:styleId="788">
+  <w:style w:type="table" w:styleId="790">
     <w:name w:val="Bordered - Accent 3"/>
-    <w:basedOn w:val="811"/>
+    <w:basedOn w:val="813"/>
     <w:uiPriority w:val="99"/>
     <w:pPr>
       <w:spacing w:after="0" w:line="240" w:lineRule="auto"/>
@@ -11914,9 +13003,9 @@
       </w:tcPr>
     </w:tblStylePr>
   </w:style>
-  <w:style w:type="table" w:styleId="789">
+  <w:style w:type="table" w:styleId="791">
     <w:name w:val="Bordered - Accent 4"/>
-    <w:basedOn w:val="811"/>
+    <w:basedOn w:val="813"/>
     <w:uiPriority w:val="99"/>
     <w:pPr>
       <w:spacing w:after="0" w:line="240" w:lineRule="auto"/>
@@ -11993,9 +13082,9 @@
       </w:tcPr>
     </w:tblStylePr>
   </w:style>
-  <w:style w:type="table" w:styleId="790">
+  <w:style w:type="table" w:styleId="792">
     <w:name w:val="Bordered - Accent 5"/>
-    <w:basedOn w:val="811"/>
+    <w:basedOn w:val="813"/>
     <w:uiPriority w:val="99"/>
     <w:pPr>
       <w:spacing w:after="0" w:line="240" w:lineRule="auto"/>
@@ -12072,9 +13161,9 @@
       </w:tcPr>
     </w:tblStylePr>
   </w:style>
-  <w:style w:type="table" w:styleId="791">
+  <w:style w:type="table" w:styleId="793">
     <w:name w:val="Bordered - Accent 6"/>
-    <w:basedOn w:val="811"/>
+    <w:basedOn w:val="813"/>
     <w:uiPriority w:val="99"/>
     <w:pPr>
       <w:spacing w:after="0" w:line="240" w:lineRule="auto"/>
@@ -12151,7 +13240,7 @@
       </w:tcPr>
     </w:tblStylePr>
   </w:style>
-  <w:style w:type="character" w:styleId="792">
+  <w:style w:type="character" w:styleId="794">
     <w:name w:val="Hyperlink"/>
     <w:uiPriority w:val="99"/>
     <w:unhideWhenUsed/>
@@ -12160,10 +13249,10 @@
       <w:u w:val="single"/>
     </w:rPr>
   </w:style>
-  <w:style w:type="paragraph" w:styleId="793">
+  <w:style w:type="paragraph" w:styleId="795">
     <w:name w:val="footnote text"/>
-    <w:basedOn w:val="810"/>
-    <w:link w:val="794"/>
+    <w:basedOn w:val="812"/>
+    <w:link w:val="796"/>
     <w:uiPriority w:val="99"/>
     <w:semiHidden/>
     <w:unhideWhenUsed/>
@@ -12174,15 +13263,15 @@
       <w:sz w:val="18"/>
     </w:rPr>
   </w:style>
-  <w:style w:type="character" w:styleId="794">
+  <w:style w:type="character" w:styleId="796">
     <w:name w:val="Footnote Text Char"/>
-    <w:link w:val="793"/>
+    <w:link w:val="795"/>
     <w:uiPriority w:val="99"/>
     <w:rPr>
       <w:sz w:val="18"/>
     </w:rPr>
   </w:style>
-  <w:style w:type="character" w:styleId="795">
+  <w:style w:type="character" w:styleId="797">
     <w:name w:val="footnote reference"/>
     <w:uiPriority w:val="99"/>
     <w:unhideWhenUsed/>
@@ -12190,10 +13279,10 @@
       <w:vertAlign w:val="superscript"/>
     </w:rPr>
   </w:style>
-  <w:style w:type="paragraph" w:styleId="796">
+  <w:style w:type="paragraph" w:styleId="798">
     <w:name w:val="endnote text"/>
-    <w:basedOn w:val="810"/>
-    <w:link w:val="797"/>
+    <w:basedOn w:val="812"/>
+    <w:link w:val="799"/>
     <w:uiPriority w:val="99"/>
     <w:semiHidden/>
     <w:unhideWhenUsed/>
@@ -12204,15 +13293,15 @@
       <w:sz w:val="20"/>
     </w:rPr>
   </w:style>
-  <w:style w:type="character" w:styleId="797">
+  <w:style w:type="character" w:styleId="799">
     <w:name w:val="Endnote Text Char"/>
-    <w:link w:val="796"/>
+    <w:link w:val="798"/>
     <w:uiPriority w:val="99"/>
     <w:rPr>
       <w:sz w:val="20"/>
     </w:rPr>
   </w:style>
-  <w:style w:type="character" w:styleId="798">
+  <w:style w:type="character" w:styleId="800">
     <w:name w:val="endnote reference"/>
     <w:uiPriority w:val="99"/>
     <w:semiHidden/>
@@ -12221,10 +13310,10 @@
       <w:vertAlign w:val="superscript"/>
     </w:rPr>
   </w:style>
-  <w:style w:type="paragraph" w:styleId="799">
+  <w:style w:type="paragraph" w:styleId="801">
     <w:name w:val="toc 1"/>
-    <w:basedOn w:val="810"/>
-    <w:next w:val="810"/>
+    <w:basedOn w:val="812"/>
+    <w:next w:val="812"/>
     <w:uiPriority w:val="39"/>
     <w:unhideWhenUsed/>
     <w:pPr>
@@ -12232,10 +13321,10 @@
       <w:spacing w:after="57"/>
     </w:pPr>
   </w:style>
-  <w:style w:type="paragraph" w:styleId="800">
+  <w:style w:type="paragraph" w:styleId="802">
     <w:name w:val="toc 2"/>
-    <w:basedOn w:val="810"/>
-    <w:next w:val="810"/>
+    <w:basedOn w:val="812"/>
+    <w:next w:val="812"/>
     <w:uiPriority w:val="39"/>
     <w:unhideWhenUsed/>
     <w:pPr>
@@ -12243,10 +13332,10 @@
       <w:spacing w:after="57"/>
     </w:pPr>
   </w:style>
-  <w:style w:type="paragraph" w:styleId="801">
+  <w:style w:type="paragraph" w:styleId="803">
     <w:name w:val="toc 3"/>
-    <w:basedOn w:val="810"/>
-    <w:next w:val="810"/>
+    <w:basedOn w:val="812"/>
+    <w:next w:val="812"/>
     <w:uiPriority w:val="39"/>
     <w:unhideWhenUsed/>
     <w:pPr>
@@ -12254,10 +13343,10 @@
       <w:spacing w:after="57"/>
     </w:pPr>
   </w:style>
-  <w:style w:type="paragraph" w:styleId="802">
+  <w:style w:type="paragraph" w:styleId="804">
     <w:name w:val="toc 4"/>
-    <w:basedOn w:val="810"/>
-    <w:next w:val="810"/>
+    <w:basedOn w:val="812"/>
+    <w:next w:val="812"/>
     <w:uiPriority w:val="39"/>
     <w:unhideWhenUsed/>
     <w:pPr>
@@ -12265,10 +13354,10 @@
       <w:spacing w:after="57"/>
     </w:pPr>
   </w:style>
-  <w:style w:type="paragraph" w:styleId="803">
+  <w:style w:type="paragraph" w:styleId="805">
     <w:name w:val="toc 5"/>
-    <w:basedOn w:val="810"/>
-    <w:next w:val="810"/>
+    <w:basedOn w:val="812"/>
+    <w:next w:val="812"/>
     <w:uiPriority w:val="39"/>
     <w:unhideWhenUsed/>
     <w:pPr>
@@ -12276,10 +13365,10 @@
       <w:spacing w:after="57"/>
     </w:pPr>
   </w:style>
-  <w:style w:type="paragraph" w:styleId="804">
+  <w:style w:type="paragraph" w:styleId="806">
     <w:name w:val="toc 6"/>
-    <w:basedOn w:val="810"/>
-    <w:next w:val="810"/>
+    <w:basedOn w:val="812"/>
+    <w:next w:val="812"/>
     <w:uiPriority w:val="39"/>
     <w:unhideWhenUsed/>
     <w:pPr>
@@ -12287,10 +13376,10 @@
       <w:spacing w:after="57"/>
     </w:pPr>
   </w:style>
-  <w:style w:type="paragraph" w:styleId="805">
+  <w:style w:type="paragraph" w:styleId="807">
     <w:name w:val="toc 7"/>
-    <w:basedOn w:val="810"/>
-    <w:next w:val="810"/>
+    <w:basedOn w:val="812"/>
+    <w:next w:val="812"/>
     <w:uiPriority w:val="39"/>
     <w:unhideWhenUsed/>
     <w:pPr>
@@ -12298,10 +13387,10 @@
       <w:spacing w:after="57"/>
     </w:pPr>
   </w:style>
-  <w:style w:type="paragraph" w:styleId="806">
+  <w:style w:type="paragraph" w:styleId="808">
     <w:name w:val="toc 8"/>
-    <w:basedOn w:val="810"/>
-    <w:next w:val="810"/>
+    <w:basedOn w:val="812"/>
+    <w:next w:val="812"/>
     <w:uiPriority w:val="39"/>
     <w:unhideWhenUsed/>
     <w:pPr>
@@ -12309,10 +13398,10 @@
       <w:spacing w:after="57"/>
     </w:pPr>
   </w:style>
-  <w:style w:type="paragraph" w:styleId="807">
+  <w:style w:type="paragraph" w:styleId="809">
     <w:name w:val="toc 9"/>
-    <w:basedOn w:val="810"/>
-    <w:next w:val="810"/>
+    <w:basedOn w:val="812"/>
+    <w:next w:val="812"/>
     <w:uiPriority w:val="39"/>
     <w:unhideWhenUsed/>
     <w:pPr>
@@ -12320,26 +13409,26 @@
       <w:spacing w:after="57"/>
     </w:pPr>
   </w:style>
-  <w:style w:type="paragraph" w:styleId="808">
+  <w:style w:type="paragraph" w:styleId="810">
     <w:name w:val="TOC Heading"/>
     <w:uiPriority w:val="39"/>
     <w:unhideWhenUsed/>
   </w:style>
-  <w:style w:type="paragraph" w:styleId="809">
+  <w:style w:type="paragraph" w:styleId="811">
     <w:name w:val="table of figures"/>
-    <w:basedOn w:val="810"/>
-    <w:next w:val="810"/>
+    <w:basedOn w:val="812"/>
+    <w:next w:val="812"/>
     <w:uiPriority w:val="99"/>
     <w:unhideWhenUsed/>
     <w:pPr>
       <w:spacing w:after="0" w:afterAutospacing="0"/>
     </w:pPr>
   </w:style>
-  <w:style w:type="paragraph" w:styleId="810" w:default="1">
+  <w:style w:type="paragraph" w:styleId="812" w:default="1">
     <w:name w:val="Normal"/>
     <w:qFormat/>
   </w:style>
-  <w:style w:type="table" w:styleId="811" w:default="1">
+  <w:style w:type="table" w:styleId="813" w:default="1">
     <w:name w:val="Normal Table"/>
     <w:uiPriority w:val="99"/>
     <w:semiHidden/>
@@ -12354,24 +13443,24 @@
       </w:tblCellMar>
     </w:tblPr>
   </w:style>
-  <w:style w:type="numbering" w:styleId="812" w:default="1">
+  <w:style w:type="numbering" w:styleId="814" w:default="1">
     <w:name w:val="No List"/>
     <w:uiPriority w:val="99"/>
     <w:semiHidden/>
     <w:unhideWhenUsed/>
   </w:style>
-  <w:style w:type="paragraph" w:styleId="813">
+  <w:style w:type="paragraph" w:styleId="815">
     <w:name w:val="No Spacing"/>
-    <w:basedOn w:val="810"/>
+    <w:basedOn w:val="812"/>
     <w:uiPriority w:val="1"/>
     <w:qFormat/>
     <w:pPr>
       <w:spacing w:after="0" w:line="240" w:lineRule="auto"/>
     </w:pPr>
   </w:style>
-  <w:style w:type="paragraph" w:styleId="814">
+  <w:style w:type="paragraph" w:styleId="816">
     <w:name w:val="List Paragraph"/>
-    <w:basedOn w:val="810"/>
+    <w:basedOn w:val="812"/>
     <w:uiPriority w:val="34"/>
     <w:qFormat/>
     <w:pPr>
@@ -12379,7 +13468,7 @@
       <w:ind w:left="720"/>
     </w:pPr>
   </w:style>
-  <w:style w:type="character" w:styleId="815" w:default="1">
+  <w:style w:type="character" w:styleId="817" w:default="1">
     <w:name w:val="Default Paragraph Font"/>
     <w:uiPriority w:val="1"/>
     <w:semiHidden/>

</xml_diff>